<commit_message>
TRuDI Handbuch: Diverse Fehler aus Rückmeldungen verbessert
</commit_message>
<xml_diff>
--- a/doc/TRuDI Handbuch.docx
+++ b/doc/TRuDI Handbuch.docx
@@ -343,7 +343,7 @@
           <w:rFonts w:cs="Arial"/>
         </w:rPr>
       </w:pPr>
-      <w:bookmarkStart w:id="1" w:name="_Toc501026963"/>
+      <w:bookmarkStart w:id="1" w:name="_Toc505288343"/>
       <w:r>
         <w:rPr>
           <w:rFonts w:cs="Arial"/>
@@ -406,8 +406,13 @@
         <w:t xml:space="preserve"> eine herstellerübergreifende, </w:t>
       </w:r>
       <w:r>
-        <w:t>standardisierte Visualisierungslösung bereit, die die Anforderungen des MsbG</w:t>
-      </w:r>
+        <w:t xml:space="preserve">standardisierte Visualisierungslösung bereit, die die Anforderungen des </w:t>
+      </w:r>
+      <w:proofErr w:type="spellStart"/>
+      <w:r>
+        <w:t>MsbG</w:t>
+      </w:r>
+      <w:proofErr w:type="spellEnd"/>
       <w:r>
         <w:fldChar w:fldCharType="begin"/>
       </w:r>
@@ -640,7 +645,7 @@
           <w:r>
             <w:fldChar w:fldCharType="separate"/>
           </w:r>
-          <w:hyperlink w:anchor="_Toc501026963" w:history="1">
+          <w:hyperlink w:anchor="_Toc505288343" w:history="1">
             <w:r>
               <w:rPr>
                 <w:rStyle w:val="Hyperlink"/>
@@ -668,7 +673,7 @@
                 <w:noProof/>
                 <w:webHidden/>
               </w:rPr>
-              <w:instrText xml:space="preserve"> PAGEREF _Toc501026963 \h </w:instrText>
+              <w:instrText xml:space="preserve"> PAGEREF _Toc505288343 \h </w:instrText>
             </w:r>
             <w:r>
               <w:rPr>
@@ -713,7 +718,7 @@
               <w:lang w:eastAsia="de-DE"/>
             </w:rPr>
           </w:pPr>
-          <w:hyperlink w:anchor="_Toc501026964" w:history="1">
+          <w:hyperlink w:anchor="_Toc505288344" w:history="1">
             <w:r>
               <w:rPr>
                 <w:rStyle w:val="Hyperlink"/>
@@ -756,7 +761,7 @@
                 <w:noProof/>
                 <w:webHidden/>
               </w:rPr>
-              <w:instrText xml:space="preserve"> PAGEREF _Toc501026964 \h </w:instrText>
+              <w:instrText xml:space="preserve"> PAGEREF _Toc505288344 \h </w:instrText>
             </w:r>
             <w:r>
               <w:rPr>
@@ -801,7 +806,7 @@
               <w:lang w:eastAsia="de-DE"/>
             </w:rPr>
           </w:pPr>
-          <w:hyperlink w:anchor="_Toc501026965" w:history="1">
+          <w:hyperlink w:anchor="_Toc505288345" w:history="1">
             <w:r>
               <w:rPr>
                 <w:rStyle w:val="Hyperlink"/>
@@ -844,7 +849,7 @@
                 <w:noProof/>
                 <w:webHidden/>
               </w:rPr>
-              <w:instrText xml:space="preserve"> PAGEREF _Toc501026965 \h </w:instrText>
+              <w:instrText xml:space="preserve"> PAGEREF _Toc505288345 \h </w:instrText>
             </w:r>
             <w:r>
               <w:rPr>
@@ -889,7 +894,7 @@
               <w:lang w:eastAsia="de-DE"/>
             </w:rPr>
           </w:pPr>
-          <w:hyperlink w:anchor="_Toc501026966" w:history="1">
+          <w:hyperlink w:anchor="_Toc505288346" w:history="1">
             <w:r>
               <w:rPr>
                 <w:rStyle w:val="Hyperlink"/>
@@ -932,7 +937,7 @@
                 <w:noProof/>
                 <w:webHidden/>
               </w:rPr>
-              <w:instrText xml:space="preserve"> PAGEREF _Toc501026966 \h </w:instrText>
+              <w:instrText xml:space="preserve"> PAGEREF _Toc505288346 \h </w:instrText>
             </w:r>
             <w:r>
               <w:rPr>
@@ -977,7 +982,7 @@
               <w:lang w:eastAsia="de-DE"/>
             </w:rPr>
           </w:pPr>
-          <w:hyperlink w:anchor="_Toc501026967" w:history="1">
+          <w:hyperlink w:anchor="_Toc505288347" w:history="1">
             <w:r>
               <w:rPr>
                 <w:rStyle w:val="Hyperlink"/>
@@ -1020,7 +1025,7 @@
                 <w:noProof/>
                 <w:webHidden/>
               </w:rPr>
-              <w:instrText xml:space="preserve"> PAGEREF _Toc501026967 \h </w:instrText>
+              <w:instrText xml:space="preserve"> PAGEREF _Toc505288347 \h </w:instrText>
             </w:r>
             <w:r>
               <w:rPr>
@@ -1065,7 +1070,7 @@
               <w:lang w:eastAsia="de-DE"/>
             </w:rPr>
           </w:pPr>
-          <w:hyperlink w:anchor="_Toc501026968" w:history="1">
+          <w:hyperlink w:anchor="_Toc505288348" w:history="1">
             <w:r>
               <w:rPr>
                 <w:rStyle w:val="Hyperlink"/>
@@ -1108,7 +1113,7 @@
                 <w:noProof/>
                 <w:webHidden/>
               </w:rPr>
-              <w:instrText xml:space="preserve"> PAGEREF _Toc501026968 \h </w:instrText>
+              <w:instrText xml:space="preserve"> PAGEREF _Toc505288348 \h </w:instrText>
             </w:r>
             <w:r>
               <w:rPr>
@@ -1153,7 +1158,7 @@
               <w:lang w:eastAsia="de-DE"/>
             </w:rPr>
           </w:pPr>
-          <w:hyperlink w:anchor="_Toc501026969" w:history="1">
+          <w:hyperlink w:anchor="_Toc505288349" w:history="1">
             <w:r>
               <w:rPr>
                 <w:rStyle w:val="Hyperlink"/>
@@ -1196,7 +1201,7 @@
                 <w:noProof/>
                 <w:webHidden/>
               </w:rPr>
-              <w:instrText xml:space="preserve"> PAGEREF _Toc501026969 \h </w:instrText>
+              <w:instrText xml:space="preserve"> PAGEREF _Toc505288349 \h </w:instrText>
             </w:r>
             <w:r>
               <w:rPr>
@@ -1241,7 +1246,7 @@
               <w:lang w:eastAsia="de-DE"/>
             </w:rPr>
           </w:pPr>
-          <w:hyperlink w:anchor="_Toc501026970" w:history="1">
+          <w:hyperlink w:anchor="_Toc505288350" w:history="1">
             <w:r>
               <w:rPr>
                 <w:rStyle w:val="Hyperlink"/>
@@ -1284,7 +1289,7 @@
                 <w:noProof/>
                 <w:webHidden/>
               </w:rPr>
-              <w:instrText xml:space="preserve"> PAGEREF _Toc501026970 \h </w:instrText>
+              <w:instrText xml:space="preserve"> PAGEREF _Toc505288350 \h </w:instrText>
             </w:r>
             <w:r>
               <w:rPr>
@@ -1329,7 +1334,7 @@
               <w:lang w:eastAsia="de-DE"/>
             </w:rPr>
           </w:pPr>
-          <w:hyperlink w:anchor="_Toc501026971" w:history="1">
+          <w:hyperlink w:anchor="_Toc505288351" w:history="1">
             <w:r>
               <w:rPr>
                 <w:rStyle w:val="Hyperlink"/>
@@ -1372,7 +1377,7 @@
                 <w:noProof/>
                 <w:webHidden/>
               </w:rPr>
-              <w:instrText xml:space="preserve"> PAGEREF _Toc501026971 \h </w:instrText>
+              <w:instrText xml:space="preserve"> PAGEREF _Toc505288351 \h </w:instrText>
             </w:r>
             <w:r>
               <w:rPr>
@@ -1417,7 +1422,7 @@
               <w:lang w:eastAsia="de-DE"/>
             </w:rPr>
           </w:pPr>
-          <w:hyperlink w:anchor="_Toc501026972" w:history="1">
+          <w:hyperlink w:anchor="_Toc505288352" w:history="1">
             <w:r>
               <w:rPr>
                 <w:rStyle w:val="Hyperlink"/>
@@ -1460,7 +1465,7 @@
                 <w:noProof/>
                 <w:webHidden/>
               </w:rPr>
-              <w:instrText xml:space="preserve"> PAGEREF _Toc501026972 \h </w:instrText>
+              <w:instrText xml:space="preserve"> PAGEREF _Toc505288352 \h </w:instrText>
             </w:r>
             <w:r>
               <w:rPr>
@@ -1505,7 +1510,7 @@
               <w:lang w:eastAsia="de-DE"/>
             </w:rPr>
           </w:pPr>
-          <w:hyperlink w:anchor="_Toc501026973" w:history="1">
+          <w:hyperlink w:anchor="_Toc505288353" w:history="1">
             <w:r>
               <w:rPr>
                 <w:rStyle w:val="Hyperlink"/>
@@ -1527,7 +1532,22 @@
                 <w:rStyle w:val="Hyperlink"/>
                 <w:noProof/>
               </w:rPr>
-              <w:t>Mit dem SMGW verbinden</w:t>
+              <w:t xml:space="preserve">Mit dem </w:t>
+            </w:r>
+            <w:r>
+              <w:rPr>
+                <w:rStyle w:val="Hyperlink"/>
+                <w:i/>
+                <w:noProof/>
+              </w:rPr>
+              <w:t>Smart Meter Gateway</w:t>
+            </w:r>
+            <w:r>
+              <w:rPr>
+                <w:rStyle w:val="Hyperlink"/>
+                <w:noProof/>
+              </w:rPr>
+              <w:t xml:space="preserve"> verbinden</w:t>
             </w:r>
             <w:r>
               <w:rPr>
@@ -1548,7 +1568,7 @@
                 <w:noProof/>
                 <w:webHidden/>
               </w:rPr>
-              <w:instrText xml:space="preserve"> PAGEREF _Toc501026973 \h </w:instrText>
+              <w:instrText xml:space="preserve"> PAGEREF _Toc505288353 \h </w:instrText>
             </w:r>
             <w:r>
               <w:rPr>
@@ -1593,7 +1613,7 @@
               <w:lang w:eastAsia="de-DE"/>
             </w:rPr>
           </w:pPr>
-          <w:hyperlink w:anchor="_Toc501026974" w:history="1">
+          <w:hyperlink w:anchor="_Toc505288354" w:history="1">
             <w:r>
               <w:rPr>
                 <w:rStyle w:val="Hyperlink"/>
@@ -1636,7 +1656,7 @@
                 <w:noProof/>
                 <w:webHidden/>
               </w:rPr>
-              <w:instrText xml:space="preserve"> PAGEREF _Toc501026974 \h </w:instrText>
+              <w:instrText xml:space="preserve"> PAGEREF _Toc505288354 \h </w:instrText>
             </w:r>
             <w:r>
               <w:rPr>
@@ -1681,7 +1701,7 @@
               <w:lang w:eastAsia="de-DE"/>
             </w:rPr>
           </w:pPr>
-          <w:hyperlink w:anchor="_Toc501026975" w:history="1">
+          <w:hyperlink w:anchor="_Toc505288355" w:history="1">
             <w:r>
               <w:rPr>
                 <w:rStyle w:val="Hyperlink"/>
@@ -1724,7 +1744,7 @@
                 <w:noProof/>
                 <w:webHidden/>
               </w:rPr>
-              <w:instrText xml:space="preserve"> PAGEREF _Toc501026975 \h </w:instrText>
+              <w:instrText xml:space="preserve"> PAGEREF _Toc505288355 \h </w:instrText>
             </w:r>
             <w:r>
               <w:rPr>
@@ -1769,7 +1789,7 @@
               <w:lang w:eastAsia="de-DE"/>
             </w:rPr>
           </w:pPr>
-          <w:hyperlink w:anchor="_Toc501026976" w:history="1">
+          <w:hyperlink w:anchor="_Toc505288356" w:history="1">
             <w:r>
               <w:rPr>
                 <w:rStyle w:val="Hyperlink"/>
@@ -1812,7 +1832,7 @@
                 <w:noProof/>
                 <w:webHidden/>
               </w:rPr>
-              <w:instrText xml:space="preserve"> PAGEREF _Toc501026976 \h </w:instrText>
+              <w:instrText xml:space="preserve"> PAGEREF _Toc505288356 \h </w:instrText>
             </w:r>
             <w:r>
               <w:rPr>
@@ -1857,7 +1877,7 @@
               <w:lang w:eastAsia="de-DE"/>
             </w:rPr>
           </w:pPr>
-          <w:hyperlink w:anchor="_Toc501026977" w:history="1">
+          <w:hyperlink w:anchor="_Toc505288357" w:history="1">
             <w:r>
               <w:rPr>
                 <w:rStyle w:val="Hyperlink"/>
@@ -1900,7 +1920,7 @@
                 <w:noProof/>
                 <w:webHidden/>
               </w:rPr>
-              <w:instrText xml:space="preserve"> PAGEREF _Toc501026977 \h </w:instrText>
+              <w:instrText xml:space="preserve"> PAGEREF _Toc505288357 \h </w:instrText>
             </w:r>
             <w:r>
               <w:rPr>
@@ -1945,7 +1965,7 @@
               <w:lang w:eastAsia="de-DE"/>
             </w:rPr>
           </w:pPr>
-          <w:hyperlink w:anchor="_Toc501026978" w:history="1">
+          <w:hyperlink w:anchor="_Toc505288358" w:history="1">
             <w:r>
               <w:rPr>
                 <w:rStyle w:val="Hyperlink"/>
@@ -1967,7 +1987,15 @@
                 <w:rStyle w:val="Hyperlink"/>
                 <w:noProof/>
               </w:rPr>
-              <w:t>Beenden der Verbindung zum SMGw</w:t>
+              <w:t xml:space="preserve">Beenden der Verbindung zum </w:t>
+            </w:r>
+            <w:r>
+              <w:rPr>
+                <w:rStyle w:val="Hyperlink"/>
+                <w:i/>
+                <w:noProof/>
+              </w:rPr>
+              <w:t>Smart Meter Gateway</w:t>
             </w:r>
             <w:r>
               <w:rPr>
@@ -1988,7 +2016,7 @@
                 <w:noProof/>
                 <w:webHidden/>
               </w:rPr>
-              <w:instrText xml:space="preserve"> PAGEREF _Toc501026978 \h </w:instrText>
+              <w:instrText xml:space="preserve"> PAGEREF _Toc505288358 \h </w:instrText>
             </w:r>
             <w:r>
               <w:rPr>
@@ -2033,7 +2061,7 @@
               <w:lang w:eastAsia="de-DE"/>
             </w:rPr>
           </w:pPr>
-          <w:hyperlink w:anchor="_Toc501026979" w:history="1">
+          <w:hyperlink w:anchor="_Toc505288359" w:history="1">
             <w:r>
               <w:rPr>
                 <w:rStyle w:val="Hyperlink"/>
@@ -2076,7 +2104,7 @@
                 <w:noProof/>
                 <w:webHidden/>
               </w:rPr>
-              <w:instrText xml:space="preserve"> PAGEREF _Toc501026979 \h </w:instrText>
+              <w:instrText xml:space="preserve"> PAGEREF _Toc505288359 \h </w:instrText>
             </w:r>
             <w:r>
               <w:rPr>
@@ -2121,7 +2149,7 @@
               <w:lang w:eastAsia="de-DE"/>
             </w:rPr>
           </w:pPr>
-          <w:hyperlink w:anchor="_Toc501026980" w:history="1">
+          <w:hyperlink w:anchor="_Toc505288360" w:history="1">
             <w:r>
               <w:rPr>
                 <w:rStyle w:val="Hyperlink"/>
@@ -2164,7 +2192,7 @@
                 <w:noProof/>
                 <w:webHidden/>
               </w:rPr>
-              <w:instrText xml:space="preserve"> PAGEREF _Toc501026980 \h </w:instrText>
+              <w:instrText xml:space="preserve"> PAGEREF _Toc505288360 \h </w:instrText>
             </w:r>
             <w:r>
               <w:rPr>
@@ -2209,7 +2237,7 @@
               <w:lang w:eastAsia="de-DE"/>
             </w:rPr>
           </w:pPr>
-          <w:hyperlink w:anchor="_Toc501026981" w:history="1">
+          <w:hyperlink w:anchor="_Toc505288361" w:history="1">
             <w:r>
               <w:rPr>
                 <w:rStyle w:val="Hyperlink"/>
@@ -2252,7 +2280,7 @@
                 <w:noProof/>
                 <w:webHidden/>
               </w:rPr>
-              <w:instrText xml:space="preserve"> PAGEREF _Toc501026981 \h </w:instrText>
+              <w:instrText xml:space="preserve"> PAGEREF _Toc505288361 \h </w:instrText>
             </w:r>
             <w:r>
               <w:rPr>
@@ -2297,7 +2325,7 @@
               <w:lang w:eastAsia="de-DE"/>
             </w:rPr>
           </w:pPr>
-          <w:hyperlink w:anchor="_Toc501026982" w:history="1">
+          <w:hyperlink w:anchor="_Toc505288362" w:history="1">
             <w:r>
               <w:rPr>
                 <w:rStyle w:val="Hyperlink"/>
@@ -2340,7 +2368,7 @@
                 <w:noProof/>
                 <w:webHidden/>
               </w:rPr>
-              <w:instrText xml:space="preserve"> PAGEREF _Toc501026982 \h </w:instrText>
+              <w:instrText xml:space="preserve"> PAGEREF _Toc505288362 \h </w:instrText>
             </w:r>
             <w:r>
               <w:rPr>
@@ -2385,7 +2413,7 @@
               <w:lang w:eastAsia="de-DE"/>
             </w:rPr>
           </w:pPr>
-          <w:hyperlink w:anchor="_Toc501026983" w:history="1">
+          <w:hyperlink w:anchor="_Toc505288363" w:history="1">
             <w:r>
               <w:rPr>
                 <w:rStyle w:val="Hyperlink"/>
@@ -2428,7 +2456,7 @@
                 <w:noProof/>
                 <w:webHidden/>
               </w:rPr>
-              <w:instrText xml:space="preserve"> PAGEREF _Toc501026983 \h </w:instrText>
+              <w:instrText xml:space="preserve"> PAGEREF _Toc505288363 \h </w:instrText>
             </w:r>
             <w:r>
               <w:rPr>
@@ -2473,7 +2501,7 @@
               <w:lang w:eastAsia="de-DE"/>
             </w:rPr>
           </w:pPr>
-          <w:hyperlink w:anchor="_Toc501026984" w:history="1">
+          <w:hyperlink w:anchor="_Toc505288364" w:history="1">
             <w:r>
               <w:rPr>
                 <w:rStyle w:val="Hyperlink"/>
@@ -2516,7 +2544,7 @@
                 <w:noProof/>
                 <w:webHidden/>
               </w:rPr>
-              <w:instrText xml:space="preserve"> PAGEREF _Toc501026984 \h </w:instrText>
+              <w:instrText xml:space="preserve"> PAGEREF _Toc505288364 \h </w:instrText>
             </w:r>
             <w:r>
               <w:rPr>
@@ -2561,7 +2589,7 @@
               <w:lang w:eastAsia="de-DE"/>
             </w:rPr>
           </w:pPr>
-          <w:hyperlink w:anchor="_Toc501026985" w:history="1">
+          <w:hyperlink w:anchor="_Toc505288365" w:history="1">
             <w:r>
               <w:rPr>
                 <w:rStyle w:val="Hyperlink"/>
@@ -2604,7 +2632,7 @@
                 <w:noProof/>
                 <w:webHidden/>
               </w:rPr>
-              <w:instrText xml:space="preserve"> PAGEREF _Toc501026985 \h </w:instrText>
+              <w:instrText xml:space="preserve"> PAGEREF _Toc505288365 \h </w:instrText>
             </w:r>
             <w:r>
               <w:rPr>
@@ -2649,7 +2677,7 @@
               <w:lang w:eastAsia="de-DE"/>
             </w:rPr>
           </w:pPr>
-          <w:hyperlink w:anchor="_Toc501026986" w:history="1">
+          <w:hyperlink w:anchor="_Toc505288366" w:history="1">
             <w:r>
               <w:rPr>
                 <w:rStyle w:val="Hyperlink"/>
@@ -2692,7 +2720,7 @@
                 <w:noProof/>
                 <w:webHidden/>
               </w:rPr>
-              <w:instrText xml:space="preserve"> PAGEREF _Toc501026986 \h </w:instrText>
+              <w:instrText xml:space="preserve"> PAGEREF _Toc505288366 \h </w:instrText>
             </w:r>
             <w:r>
               <w:rPr>
@@ -2737,7 +2765,7 @@
               <w:lang w:eastAsia="de-DE"/>
             </w:rPr>
           </w:pPr>
-          <w:hyperlink w:anchor="_Toc501026987" w:history="1">
+          <w:hyperlink w:anchor="_Toc505288367" w:history="1">
             <w:r>
               <w:rPr>
                 <w:rStyle w:val="Hyperlink"/>
@@ -2780,7 +2808,7 @@
                 <w:noProof/>
                 <w:webHidden/>
               </w:rPr>
-              <w:instrText xml:space="preserve"> PAGEREF _Toc501026987 \h </w:instrText>
+              <w:instrText xml:space="preserve"> PAGEREF _Toc505288367 \h </w:instrText>
             </w:r>
             <w:r>
               <w:rPr>
@@ -2825,7 +2853,7 @@
               <w:lang w:eastAsia="de-DE"/>
             </w:rPr>
           </w:pPr>
-          <w:hyperlink w:anchor="_Toc501026988" w:history="1">
+          <w:hyperlink w:anchor="_Toc505288368" w:history="1">
             <w:r>
               <w:rPr>
                 <w:rStyle w:val="Hyperlink"/>
@@ -2868,7 +2896,7 @@
                 <w:noProof/>
                 <w:webHidden/>
               </w:rPr>
-              <w:instrText xml:space="preserve"> PAGEREF _Toc501026988 \h </w:instrText>
+              <w:instrText xml:space="preserve"> PAGEREF _Toc505288368 \h </w:instrText>
             </w:r>
             <w:r>
               <w:rPr>
@@ -2913,7 +2941,7 @@
               <w:lang w:eastAsia="de-DE"/>
             </w:rPr>
           </w:pPr>
-          <w:hyperlink w:anchor="_Toc501026989" w:history="1">
+          <w:hyperlink w:anchor="_Toc505288369" w:history="1">
             <w:r>
               <w:rPr>
                 <w:rStyle w:val="Hyperlink"/>
@@ -2956,7 +2984,7 @@
                 <w:noProof/>
                 <w:webHidden/>
               </w:rPr>
-              <w:instrText xml:space="preserve"> PAGEREF _Toc501026989 \h </w:instrText>
+              <w:instrText xml:space="preserve"> PAGEREF _Toc505288369 \h </w:instrText>
             </w:r>
             <w:r>
               <w:rPr>
@@ -3001,7 +3029,7 @@
               <w:lang w:eastAsia="de-DE"/>
             </w:rPr>
           </w:pPr>
-          <w:hyperlink w:anchor="_Toc501026990" w:history="1">
+          <w:hyperlink w:anchor="_Toc505288370" w:history="1">
             <w:r>
               <w:rPr>
                 <w:rStyle w:val="Hyperlink"/>
@@ -3044,7 +3072,7 @@
                 <w:noProof/>
                 <w:webHidden/>
               </w:rPr>
-              <w:instrText xml:space="preserve"> PAGEREF _Toc501026990 \h </w:instrText>
+              <w:instrText xml:space="preserve"> PAGEREF _Toc505288370 \h </w:instrText>
             </w:r>
             <w:r>
               <w:rPr>
@@ -3089,7 +3117,7 @@
               <w:lang w:eastAsia="de-DE"/>
             </w:rPr>
           </w:pPr>
-          <w:hyperlink w:anchor="_Toc501026991" w:history="1">
+          <w:hyperlink w:anchor="_Toc505288371" w:history="1">
             <w:r>
               <w:rPr>
                 <w:rStyle w:val="Hyperlink"/>
@@ -3132,7 +3160,7 @@
                 <w:noProof/>
                 <w:webHidden/>
               </w:rPr>
-              <w:instrText xml:space="preserve"> PAGEREF _Toc501026991 \h </w:instrText>
+              <w:instrText xml:space="preserve"> PAGEREF _Toc505288371 \h </w:instrText>
             </w:r>
             <w:r>
               <w:rPr>
@@ -3189,48 +3217,46 @@
           <w:docGrid w:linePitch="360"/>
         </w:sectPr>
       </w:pPr>
-      <w:bookmarkStart w:id="2" w:name="_GoBack"/>
-      <w:bookmarkEnd w:id="2"/>
     </w:p>
     <w:p>
       <w:pPr>
         <w:pStyle w:val="berschrift1"/>
       </w:pPr>
-      <w:bookmarkStart w:id="3" w:name="_Toc501026964"/>
+      <w:bookmarkStart w:id="2" w:name="_Toc505288344"/>
       <w:r>
         <w:lastRenderedPageBreak/>
         <w:t>Voraussetzungen</w:t>
       </w:r>
+      <w:bookmarkEnd w:id="2"/>
+    </w:p>
+    <w:p/>
+    <w:p>
+      <w:pPr>
+        <w:pStyle w:val="berschrift2"/>
+      </w:pPr>
+      <w:bookmarkStart w:id="3" w:name="_Toc505288345"/>
+      <w:r>
+        <w:t>Mindestanforderungen</w:t>
+      </w:r>
+      <w:r>
+        <w:fldChar w:fldCharType="begin"/>
+      </w:r>
+      <w:r>
+        <w:instrText xml:space="preserve"> XE "</w:instrText>
+      </w:r>
+      <w:r>
+        <w:instrText>Mindestanforderungen</w:instrText>
+      </w:r>
+      <w:r>
+        <w:instrText xml:space="preserve">" </w:instrText>
+      </w:r>
+      <w:r>
+        <w:fldChar w:fldCharType="end"/>
+      </w:r>
+      <w:r>
+        <w:t xml:space="preserve"> an die Software</w:t>
+      </w:r>
       <w:bookmarkEnd w:id="3"/>
-    </w:p>
-    <w:p/>
-    <w:p>
-      <w:pPr>
-        <w:pStyle w:val="berschrift2"/>
-      </w:pPr>
-      <w:bookmarkStart w:id="4" w:name="_Toc501026965"/>
-      <w:r>
-        <w:t>Mindestanforderungen</w:t>
-      </w:r>
-      <w:r>
-        <w:fldChar w:fldCharType="begin"/>
-      </w:r>
-      <w:r>
-        <w:instrText xml:space="preserve"> XE "</w:instrText>
-      </w:r>
-      <w:r>
-        <w:instrText>Mindestanforderungen</w:instrText>
-      </w:r>
-      <w:r>
-        <w:instrText xml:space="preserve">" </w:instrText>
-      </w:r>
-      <w:r>
-        <w:fldChar w:fldCharType="end"/>
-      </w:r>
-      <w:r>
-        <w:t xml:space="preserve"> an die Software</w:t>
-      </w:r>
-      <w:bookmarkEnd w:id="4"/>
     </w:p>
     <w:p>
       <w:pPr>
@@ -3285,11 +3311,11 @@
       <w:pPr>
         <w:pStyle w:val="berschrift2"/>
       </w:pPr>
-      <w:bookmarkStart w:id="5" w:name="_Toc501026966"/>
+      <w:bookmarkStart w:id="4" w:name="_Toc505288346"/>
       <w:r>
         <w:t>Mindestanforderungen an die Hardware</w:t>
       </w:r>
-      <w:bookmarkEnd w:id="5"/>
+      <w:bookmarkEnd w:id="4"/>
     </w:p>
     <w:p>
       <w:pPr>
@@ -3437,11 +3463,11 @@
       <w:pPr>
         <w:pStyle w:val="berschrift2"/>
       </w:pPr>
-      <w:bookmarkStart w:id="6" w:name="_Toc501026967"/>
+      <w:bookmarkStart w:id="5" w:name="_Toc505288347"/>
       <w:r>
         <w:t>Bildschirmauflösung</w:t>
       </w:r>
-      <w:bookmarkEnd w:id="6"/>
+      <w:bookmarkEnd w:id="5"/>
     </w:p>
     <w:p>
       <w:r>
@@ -3472,7 +3498,6 @@
         <w:t xml:space="preserve"> von 1920x1080 Pixel optimiert. Es werden jedoch auch geringere Auflösungen bis zu 1280x1024 Pixel unterstützt.</w:t>
       </w:r>
     </w:p>
-    <w:p/>
     <w:p>
       <w:pPr>
         <w:spacing w:before="0"/>
@@ -3492,12 +3517,12 @@
       <w:pPr>
         <w:pStyle w:val="berschrift1"/>
       </w:pPr>
-      <w:bookmarkStart w:id="7" w:name="_Toc501026968"/>
+      <w:bookmarkStart w:id="6" w:name="_Toc505288348"/>
       <w:r>
         <w:lastRenderedPageBreak/>
         <w:t>Erste Schritte</w:t>
       </w:r>
-      <w:bookmarkEnd w:id="7"/>
+      <w:bookmarkEnd w:id="6"/>
       <w:r>
         <w:fldChar w:fldCharType="begin"/>
       </w:r>
@@ -3519,10 +3544,25 @@
         <w:t xml:space="preserve">Bevor Sie sich mit Ihrem </w:t>
       </w:r>
       <w:r>
+        <w:t xml:space="preserve">Smart Meter Gateway </w:t>
+      </w:r>
+      <w:r>
+        <w:rPr>
+          <w:i/>
+        </w:rPr>
+        <w:t>(</w:t>
+      </w:r>
+      <w:r>
         <w:rPr>
           <w:i/>
         </w:rPr>
         <w:t>SMGw</w:t>
+      </w:r>
+      <w:r>
+        <w:rPr>
+          <w:i/>
+        </w:rPr>
+        <w:t>)</w:t>
       </w:r>
       <w:r>
         <w:t xml:space="preserve"> verbinden können sind einige Vorbereitungen von </w:t>
@@ -3619,37 +3659,38 @@
         <w:t>Die Anmeldedaten</w:t>
       </w:r>
     </w:p>
+    <w:p/>
     <w:tbl>
       <w:tblPr>
-        <w:tblStyle w:val="Listentabelle3Akzent4"/>
-        <w:tblW w:w="8101" w:type="dxa"/>
-        <w:tblInd w:w="686" w:type="dxa"/>
+        <w:tblStyle w:val="Tabellenraster"/>
+        <w:tblW w:w="0" w:type="auto"/>
+        <w:tblInd w:w="704" w:type="dxa"/>
         <w:tblLook w:val="04A0" w:firstRow="1" w:lastRow="0" w:firstColumn="1" w:lastColumn="0" w:noHBand="0" w:noVBand="1"/>
       </w:tblPr>
       <w:tblGrid>
-        <w:gridCol w:w="8101"/>
+        <w:gridCol w:w="8358"/>
       </w:tblGrid>
       <w:tr>
-        <w:trPr>
-          <w:cnfStyle w:val="100000000000" w:firstRow="1" w:lastRow="0" w:firstColumn="0" w:lastColumn="0" w:oddVBand="0" w:evenVBand="0" w:oddHBand="0" w:evenHBand="0" w:firstRowFirstColumn="0" w:firstRowLastColumn="0" w:lastRowFirstColumn="0" w:lastRowLastColumn="0"/>
-          <w:trHeight w:val="384"/>
-        </w:trPr>
         <w:tc>
           <w:tcPr>
-            <w:cnfStyle w:val="001000000100" w:firstRow="0" w:lastRow="0" w:firstColumn="1" w:lastColumn="0" w:oddVBand="0" w:evenVBand="0" w:oddHBand="0" w:evenHBand="0" w:firstRowFirstColumn="1" w:firstRowLastColumn="0" w:lastRowFirstColumn="0" w:lastRowLastColumn="0"/>
-            <w:tcW w:w="8101" w:type="dxa"/>
+            <w:tcW w:w="8358" w:type="dxa"/>
+            <w:tcBorders>
+              <w:top w:val="single" w:sz="4" w:space="0" w:color="FFC000" w:themeColor="accent4"/>
+              <w:left w:val="single" w:sz="4" w:space="0" w:color="FFC000" w:themeColor="accent4"/>
+              <w:bottom w:val="single" w:sz="4" w:space="0" w:color="FFC000" w:themeColor="accent4"/>
+              <w:right w:val="single" w:sz="4" w:space="0" w:color="FFC000" w:themeColor="accent4"/>
+            </w:tcBorders>
+            <w:shd w:val="clear" w:color="auto" w:fill="FFC000" w:themeFill="accent4"/>
           </w:tcPr>
           <w:p>
             <w:pPr>
-              <w:keepNext/>
-              <w:rPr>
-                <w:color w:val="auto"/>
+              <w:rPr>
+                <w:b/>
               </w:rPr>
             </w:pPr>
-            <w:bookmarkStart w:id="8" w:name="_Hlk498506982"/>
-            <w:r>
-              <w:rPr>
-                <w:color w:val="auto"/>
+            <w:r>
+              <w:rPr>
+                <w:b/>
               </w:rPr>
               <w:t>Hinweis</w:t>
             </w:r>
@@ -3657,89 +3698,41 @@
         </w:tc>
       </w:tr>
       <w:tr>
-        <w:trPr>
-          <w:cnfStyle w:val="000000100000" w:firstRow="0" w:lastRow="0" w:firstColumn="0" w:lastColumn="0" w:oddVBand="0" w:evenVBand="0" w:oddHBand="1" w:evenHBand="0" w:firstRowFirstColumn="0" w:firstRowLastColumn="0" w:lastRowFirstColumn="0" w:lastRowLastColumn="0"/>
-          <w:trHeight w:val="652"/>
-        </w:trPr>
         <w:tc>
           <w:tcPr>
-            <w:cnfStyle w:val="001000000000" w:firstRow="0" w:lastRow="0" w:firstColumn="1" w:lastColumn="0" w:oddVBand="0" w:evenVBand="0" w:oddHBand="0" w:evenHBand="0" w:firstRowFirstColumn="0" w:firstRowLastColumn="0" w:lastRowFirstColumn="0" w:lastRowLastColumn="0"/>
-            <w:tcW w:w="8101" w:type="dxa"/>
+            <w:tcW w:w="8358" w:type="dxa"/>
+            <w:tcBorders>
+              <w:top w:val="single" w:sz="4" w:space="0" w:color="FFC000" w:themeColor="accent4"/>
+              <w:left w:val="single" w:sz="4" w:space="0" w:color="FFC000" w:themeColor="accent4"/>
+              <w:bottom w:val="single" w:sz="4" w:space="0" w:color="FFC000" w:themeColor="accent4"/>
+              <w:right w:val="single" w:sz="4" w:space="0" w:color="FFC000" w:themeColor="accent4"/>
+            </w:tcBorders>
           </w:tcPr>
           <w:p>
-            <w:pPr>
-              <w:rPr>
-                <w:b w:val="0"/>
-              </w:rPr>
-            </w:pPr>
-            <w:r>
-              <w:rPr>
-                <w:b w:val="0"/>
-              </w:rPr>
+            <w:r>
               <w:t xml:space="preserve">Es bestehen zwei Möglichkeiten sich am </w:t>
             </w:r>
             <w:r>
               <w:rPr>
-                <w:b w:val="0"/>
                 <w:i/>
               </w:rPr>
               <w:t>SMGw</w:t>
             </w:r>
             <w:r>
-              <w:rPr>
-                <w:b w:val="0"/>
-              </w:rPr>
-              <w:t xml:space="preserve"> anzumelden: Mit Benutzername und Passwort oder mit einem Zertifikat. </w:t>
-            </w:r>
-            <w:r>
-              <w:rPr>
-                <w:b w:val="0"/>
-              </w:rPr>
-              <w:t xml:space="preserve">Diese Informationen erhalten Sie ebenfalls von Ihrem MSB. Der genaue Ablauf der Anmeldung ist in Kapitel </w:t>
-            </w:r>
-            <w:r>
-              <w:rPr>
-                <w:b w:val="0"/>
-              </w:rPr>
-              <w:t>4</w:t>
-            </w:r>
-            <w:r>
-              <w:rPr>
-                <w:b w:val="0"/>
-              </w:rPr>
-              <w:t xml:space="preserve"> – </w:t>
-            </w:r>
-            <w:r>
-              <w:rPr>
-                <w:b w:val="0"/>
+              <w:t xml:space="preserve"> anzumelden: Mit Benutzername und Passwort oder mit einem Zertifikat. Diese Informationen erhalten Sie ebenfalls von Ihrem MSB. Der genaue Ablauf der Anmeldung ist in Kapitel 4 – </w:t>
+            </w:r>
+            <w:r>
+              <w:rPr>
                 <w:i/>
               </w:rPr>
-              <w:t xml:space="preserve">Mit dem </w:t>
-            </w:r>
-            <w:r>
-              <w:rPr>
-                <w:b w:val="0"/>
-                <w:i/>
-              </w:rPr>
-              <w:t>SMGW</w:t>
-            </w:r>
-            <w:r>
-              <w:rPr>
-                <w:b w:val="0"/>
-                <w:i/>
-              </w:rPr>
-              <w:t xml:space="preserve"> verbinden</w:t>
-            </w:r>
-            <w:r>
-              <w:rPr>
-                <w:b w:val="0"/>
-              </w:rPr>
+              <w:t>Mit dem SMGW verbinden</w:t>
+            </w:r>
+            <w:r>
               <w:t xml:space="preserve"> dargestellt.</w:t>
             </w:r>
           </w:p>
         </w:tc>
       </w:tr>
-      <w:bookmarkEnd w:id="8"/>
     </w:tbl>
     <w:p/>
     <w:p>
@@ -3787,7 +3780,13 @@
         <w:t>SMGw</w:t>
       </w:r>
       <w:r>
-        <w:t xml:space="preserve">. Sie finden die ID auf Ihrem </w:t>
+        <w:t>. Sie finden die</w:t>
+      </w:r>
+      <w:r>
+        <w:t>se Identifikationsnummer</w:t>
+      </w:r>
+      <w:r>
+        <w:t xml:space="preserve"> auf Ihrem </w:t>
       </w:r>
       <w:r>
         <w:rPr>
@@ -3885,8 +3884,6 @@
         <w:t xml:space="preserve"> Dummy &lt;Vom Lieferant durch echtes Bild zu ersetzen&gt;</w:t>
       </w:r>
     </w:p>
-    <w:p/>
-    <w:p/>
     <w:p/>
     <w:p>
       <w:pPr>
@@ -4193,7 +4190,13 @@
         </w:r>
       </w:fldSimple>
       <w:r>
-        <w:t xml:space="preserve"> - Netzwerk- und Freigabecenter in WIndows 10</w:t>
+        <w:t xml:space="preserve"> - Netzwerk- und Freigabecenter in W</w:t>
+      </w:r>
+      <w:r>
+        <w:t>i</w:t>
+      </w:r>
+      <w:r>
+        <w:t>ndows 10</w:t>
       </w:r>
     </w:p>
     <w:p>
@@ -4427,7 +4430,13 @@
         </w:r>
       </w:fldSimple>
       <w:r>
-        <w:t xml:space="preserve"> - Eigenschafsfenster</w:t>
+        <w:t xml:space="preserve"> - Eigenschaf</w:t>
+      </w:r>
+      <w:r>
+        <w:t>t</w:t>
+      </w:r>
+      <w:r>
+        <w:t>sfenster</w:t>
       </w:r>
     </w:p>
     <w:p>
@@ -4454,7 +4463,10 @@
         <w:t>Internetprotokoll, Version 4 (TCP/IPv4)</w:t>
       </w:r>
       <w:r>
-        <w:t xml:space="preserve"> und betätigen Sie im Anschluss den Button</w:t>
+        <w:t xml:space="preserve"> und betätigen Sie im Anschluss </w:t>
+      </w:r>
+      <w:r>
+        <w:t>die Schaltfläche</w:t>
       </w:r>
       <w:r>
         <w:rPr>
@@ -4606,36 +4618,38 @@
         <w:t xml:space="preserve">.2 ausgegangen. </w:t>
       </w:r>
     </w:p>
+    <w:p/>
     <w:tbl>
       <w:tblPr>
-        <w:tblStyle w:val="Listentabelle3Akzent4"/>
-        <w:tblpPr w:leftFromText="141" w:rightFromText="141" w:vertAnchor="text" w:horzAnchor="margin" w:tblpXSpec="right" w:tblpY="236"/>
-        <w:tblW w:w="8101" w:type="dxa"/>
+        <w:tblStyle w:val="Tabellenraster"/>
+        <w:tblW w:w="0" w:type="auto"/>
+        <w:tblInd w:w="988" w:type="dxa"/>
         <w:tblLook w:val="04A0" w:firstRow="1" w:lastRow="0" w:firstColumn="1" w:lastColumn="0" w:noHBand="0" w:noVBand="1"/>
       </w:tblPr>
       <w:tblGrid>
-        <w:gridCol w:w="8101"/>
+        <w:gridCol w:w="8074"/>
       </w:tblGrid>
       <w:tr>
-        <w:trPr>
-          <w:cnfStyle w:val="100000000000" w:firstRow="1" w:lastRow="0" w:firstColumn="0" w:lastColumn="0" w:oddVBand="0" w:evenVBand="0" w:oddHBand="0" w:evenHBand="0" w:firstRowFirstColumn="0" w:firstRowLastColumn="0" w:lastRowFirstColumn="0" w:lastRowLastColumn="0"/>
-          <w:trHeight w:val="384"/>
-        </w:trPr>
         <w:tc>
           <w:tcPr>
-            <w:cnfStyle w:val="001000000100" w:firstRow="0" w:lastRow="0" w:firstColumn="1" w:lastColumn="0" w:oddVBand="0" w:evenVBand="0" w:oddHBand="0" w:evenHBand="0" w:firstRowFirstColumn="1" w:firstRowLastColumn="0" w:lastRowFirstColumn="0" w:lastRowLastColumn="0"/>
-            <w:tcW w:w="8101" w:type="dxa"/>
+            <w:tcW w:w="8074" w:type="dxa"/>
+            <w:tcBorders>
+              <w:top w:val="single" w:sz="4" w:space="0" w:color="FFC000" w:themeColor="accent4"/>
+              <w:left w:val="single" w:sz="4" w:space="0" w:color="FFC000" w:themeColor="accent4"/>
+              <w:bottom w:val="single" w:sz="4" w:space="0" w:color="FFC000" w:themeColor="accent4"/>
+              <w:right w:val="single" w:sz="4" w:space="0" w:color="FFC000" w:themeColor="accent4"/>
+            </w:tcBorders>
+            <w:shd w:val="clear" w:color="auto" w:fill="FFC000" w:themeFill="accent4"/>
           </w:tcPr>
           <w:p>
             <w:pPr>
-              <w:keepNext/>
-              <w:rPr>
-                <w:color w:val="auto"/>
+              <w:rPr>
+                <w:b/>
               </w:rPr>
             </w:pPr>
             <w:r>
               <w:rPr>
-                <w:color w:val="auto"/>
+                <w:b/>
               </w:rPr>
               <w:t>Hinweis</w:t>
             </w:r>
@@ -4643,39 +4657,28 @@
         </w:tc>
       </w:tr>
       <w:tr>
-        <w:trPr>
-          <w:cnfStyle w:val="000000100000" w:firstRow="0" w:lastRow="0" w:firstColumn="0" w:lastColumn="0" w:oddVBand="0" w:evenVBand="0" w:oddHBand="1" w:evenHBand="0" w:firstRowFirstColumn="0" w:firstRowLastColumn="0" w:lastRowFirstColumn="0" w:lastRowLastColumn="0"/>
-          <w:trHeight w:val="652"/>
-        </w:trPr>
         <w:tc>
           <w:tcPr>
-            <w:cnfStyle w:val="001000000000" w:firstRow="0" w:lastRow="0" w:firstColumn="1" w:lastColumn="0" w:oddVBand="0" w:evenVBand="0" w:oddHBand="0" w:evenHBand="0" w:firstRowFirstColumn="0" w:firstRowLastColumn="0" w:lastRowFirstColumn="0" w:lastRowLastColumn="0"/>
-            <w:tcW w:w="8101" w:type="dxa"/>
+            <w:tcW w:w="8074" w:type="dxa"/>
+            <w:tcBorders>
+              <w:top w:val="single" w:sz="4" w:space="0" w:color="FFC000" w:themeColor="accent4"/>
+              <w:left w:val="single" w:sz="4" w:space="0" w:color="FFC000" w:themeColor="accent4"/>
+              <w:bottom w:val="single" w:sz="4" w:space="0" w:color="FFC000" w:themeColor="accent4"/>
+              <w:right w:val="single" w:sz="4" w:space="0" w:color="FFC000" w:themeColor="accent4"/>
+            </w:tcBorders>
           </w:tcPr>
           <w:p>
-            <w:pPr>
-              <w:rPr>
-                <w:b w:val="0"/>
-              </w:rPr>
-            </w:pPr>
-            <w:r>
-              <w:rPr>
-                <w:b w:val="0"/>
-              </w:rPr>
-              <w:t xml:space="preserve">Sollten schon Zahlen eingetragen sein, und die Auswahl bereits auf </w:t>
-            </w:r>
-            <w:r>
-              <w:rPr>
-                <w:b w:val="0"/>
+            <w:r>
+              <w:t xml:space="preserve">Sollten schon Zahlen eingetragen sein und die Auswahl bereits auf </w:t>
+            </w:r>
+            <w:r>
+              <w:rPr>
                 <w:i/>
               </w:rPr>
               <w:t>Folgende IP-Adresse verwenden</w:t>
             </w:r>
             <w:r>
-              <w:rPr>
-                <w:b w:val="0"/>
-              </w:rPr>
-              <w:t xml:space="preserve"> stehen, notieren Sie sich die Daten um Ihre Netzwerkkonfiguration nicht zu verlieren.</w:t>
+              <w:t xml:space="preserve"> stehen, notieren Sie sich die Daten, um Ihre Netzwerkkonfiguration nicht zu verlieren.</w:t>
             </w:r>
           </w:p>
         </w:tc>
@@ -4697,6 +4700,7 @@
         </w:numPr>
       </w:pPr>
       <w:r>
+        <w:lastRenderedPageBreak/>
         <w:t xml:space="preserve">Klicken Sie auf </w:t>
       </w:r>
       <w:r>
@@ -4718,7 +4722,13 @@
         </w:numPr>
       </w:pPr>
       <w:r>
-        <w:t xml:space="preserve">Tragen Sie eine IP-Adresse ein. Die ersten drei gelb – hinterlegten Zahlen wählen Sie bitte identisch zu denen Ihrer </w:t>
+        <w:t>Tragen Sie eine IP-Adresse ein. Die ersten drei gelb</w:t>
+      </w:r>
+      <w:r>
+        <w:t>-</w:t>
+      </w:r>
+      <w:r>
+        <w:t xml:space="preserve">hinterlegten Zahlen wählen Sie bitte identisch zu denen Ihrer </w:t>
       </w:r>
       <w:r>
         <w:rPr>
@@ -4742,7 +4752,6 @@
         </w:numPr>
       </w:pPr>
       <w:r>
-        <w:lastRenderedPageBreak/>
         <w:t xml:space="preserve">Für die vierte Stelle können Sie eine beliebige Zahl zwischen 1 und 254 wählen mit Ausnahme der Zahl des </w:t>
       </w:r>
       <w:r>
@@ -4764,7 +4773,10 @@
         </w:numPr>
       </w:pPr>
       <w:r>
-        <w:t xml:space="preserve">Nachdem Sie die Zahl eingetragen haben und die Tabulatortaste betätigen, wird automatisch die Subnetzmaske 255.255.255.0 eingetragen. Sie können aber auch selbst in das Feld klicken und die Subnetzmaske eintragen. </w:t>
+        <w:t>Nachdem Sie die Zahl eingetragen und die Tabulatortaste bestätigt haben</w:t>
+      </w:r>
+      <w:r>
+        <w:t xml:space="preserve">, wird automatisch die Subnetzmaske 255.255.255.0 eingetragen. Sie können aber auch selbst in das Feld klicken und die Subnetzmaske eintragen. </w:t>
       </w:r>
     </w:p>
     <w:p>
@@ -4802,34 +4814,35 @@
     </w:p>
     <w:tbl>
       <w:tblPr>
-        <w:tblStyle w:val="Listentabelle3Akzent4"/>
-        <w:tblW w:w="9331" w:type="dxa"/>
-        <w:tblInd w:w="-5" w:type="dxa"/>
+        <w:tblStyle w:val="Tabellenraster"/>
+        <w:tblW w:w="0" w:type="auto"/>
+        <w:tblInd w:w="704" w:type="dxa"/>
         <w:tblLook w:val="04A0" w:firstRow="1" w:lastRow="0" w:firstColumn="1" w:lastColumn="0" w:noHBand="0" w:noVBand="1"/>
       </w:tblPr>
       <w:tblGrid>
-        <w:gridCol w:w="9331"/>
+        <w:gridCol w:w="8358"/>
       </w:tblGrid>
       <w:tr>
-        <w:trPr>
-          <w:cnfStyle w:val="100000000000" w:firstRow="1" w:lastRow="0" w:firstColumn="0" w:lastColumn="0" w:oddVBand="0" w:evenVBand="0" w:oddHBand="0" w:evenHBand="0" w:firstRowFirstColumn="0" w:firstRowLastColumn="0" w:lastRowFirstColumn="0" w:lastRowLastColumn="0"/>
-          <w:trHeight w:val="387"/>
-        </w:trPr>
         <w:tc>
           <w:tcPr>
-            <w:cnfStyle w:val="001000000100" w:firstRow="0" w:lastRow="0" w:firstColumn="1" w:lastColumn="0" w:oddVBand="0" w:evenVBand="0" w:oddHBand="0" w:evenHBand="0" w:firstRowFirstColumn="1" w:firstRowLastColumn="0" w:lastRowFirstColumn="0" w:lastRowLastColumn="0"/>
-            <w:tcW w:w="9331" w:type="dxa"/>
+            <w:tcW w:w="8358" w:type="dxa"/>
+            <w:tcBorders>
+              <w:top w:val="single" w:sz="4" w:space="0" w:color="FFC000" w:themeColor="accent4"/>
+              <w:left w:val="single" w:sz="4" w:space="0" w:color="FFC000" w:themeColor="accent4"/>
+              <w:bottom w:val="single" w:sz="4" w:space="0" w:color="FFC000" w:themeColor="accent4"/>
+              <w:right w:val="single" w:sz="4" w:space="0" w:color="FFC000" w:themeColor="accent4"/>
+            </w:tcBorders>
+            <w:shd w:val="clear" w:color="auto" w:fill="FFC000" w:themeFill="accent4"/>
           </w:tcPr>
           <w:p>
             <w:pPr>
-              <w:keepNext/>
-              <w:rPr>
-                <w:color w:val="auto"/>
+              <w:rPr>
+                <w:b/>
               </w:rPr>
             </w:pPr>
             <w:r>
               <w:rPr>
-                <w:color w:val="auto"/>
+                <w:b/>
               </w:rPr>
               <w:t>Hinweis</w:t>
             </w:r>
@@ -4837,62 +4850,60 @@
         </w:tc>
       </w:tr>
       <w:tr>
-        <w:trPr>
-          <w:cnfStyle w:val="000000100000" w:firstRow="0" w:lastRow="0" w:firstColumn="0" w:lastColumn="0" w:oddVBand="0" w:evenVBand="0" w:oddHBand="1" w:evenHBand="0" w:firstRowFirstColumn="0" w:firstRowLastColumn="0" w:lastRowFirstColumn="0" w:lastRowLastColumn="0"/>
-          <w:trHeight w:val="657"/>
-        </w:trPr>
         <w:tc>
           <w:tcPr>
-            <w:cnfStyle w:val="001000000000" w:firstRow="0" w:lastRow="0" w:firstColumn="1" w:lastColumn="0" w:oddVBand="0" w:evenVBand="0" w:oddHBand="0" w:evenHBand="0" w:firstRowFirstColumn="0" w:firstRowLastColumn="0" w:lastRowFirstColumn="0" w:lastRowLastColumn="0"/>
-            <w:tcW w:w="9331" w:type="dxa"/>
+            <w:tcW w:w="8358" w:type="dxa"/>
+            <w:tcBorders>
+              <w:top w:val="single" w:sz="4" w:space="0" w:color="FFC000" w:themeColor="accent4"/>
+              <w:left w:val="single" w:sz="4" w:space="0" w:color="FFC000" w:themeColor="accent4"/>
+              <w:bottom w:val="single" w:sz="4" w:space="0" w:color="FFC000" w:themeColor="accent4"/>
+              <w:right w:val="single" w:sz="4" w:space="0" w:color="FFC000" w:themeColor="accent4"/>
+            </w:tcBorders>
           </w:tcPr>
           <w:p>
-            <w:pPr>
-              <w:rPr>
-                <w:b w:val="0"/>
-              </w:rPr>
-            </w:pPr>
-            <w:r>
-              <w:rPr>
-                <w:b w:val="0"/>
-              </w:rPr>
-              <w:t xml:space="preserve">Vergessen Sie nicht Ihre Netzwerkkonfiguration zurückzustellen nachdem Sie sich mit Ihrem </w:t>
-            </w:r>
-            <w:r>
-              <w:rPr>
-                <w:b w:val="0"/>
+            <w:r>
+              <w:t xml:space="preserve">Vergessen Sie nicht Ihre Netzwerkkonfiguration zurückzustellen, nachdem Sie sich mit Ihrem </w:t>
+            </w:r>
+            <w:r>
+              <w:rPr>
                 <w:i/>
               </w:rPr>
               <w:t>SMGw</w:t>
             </w:r>
             <w:r>
-              <w:rPr>
-                <w:b w:val="0"/>
-              </w:rPr>
-              <w:t xml:space="preserve"> verbunden und Ihre Daten abgerufen haben. Dazu wiederholen Sie die Schritte von Punkt 3 – Umstellen der Netzwerkkonfiguration. Am Schluß klicken Sie im Eigenschaftsfenster des Internetprotokolls auf </w:t>
-            </w:r>
-            <w:r>
-              <w:rPr>
-                <w:b w:val="0"/>
+              <w:t xml:space="preserve"> verbunden und Ihre Daten abgerufen haben. Dazu wiederholen Sie die Schritte von Punkt 3 – </w:t>
+            </w:r>
+            <w:r>
+              <w:rPr>
                 <w:i/>
               </w:rPr>
+              <w:t>Umstellen der Netzwerkkonfiguration</w:t>
+            </w:r>
+            <w:r>
+              <w:t xml:space="preserve">. Am Schluss klicken Sie im Eigenschaftsfenster des Internetprotokolls auf </w:t>
+            </w:r>
+            <w:r>
+              <w:rPr>
+                <w:i/>
+              </w:rPr>
               <w:t>IP-Adresse automatisch beziehen</w:t>
             </w:r>
             <w:r>
-              <w:rPr>
-                <w:b w:val="0"/>
-              </w:rPr>
-              <w:t xml:space="preserve"> und anschließend auf OK.  Es sei denn, Sie hatten vorher auch eine statische IP-Adresse vergeben. In diesem Fall tragen Sie die Werte ein, die vorher in den Feldern notiert waren.</w:t>
+              <w:t xml:space="preserve"> und anschließend auf </w:t>
+            </w:r>
+            <w:r>
+              <w:rPr>
+                <w:i/>
+              </w:rPr>
+              <w:t>OK</w:t>
+            </w:r>
+            <w:r>
+              <w:t>.  Es sei denn, Sie hatten vorher auch eine statische IP-Adresse vergeben. In diesem Fall tragen Sie die Werte ein, die vorher in den Feldern notiert waren.</w:t>
             </w:r>
           </w:p>
         </w:tc>
       </w:tr>
     </w:tbl>
-    <w:p>
-      <w:pPr>
-        <w:pStyle w:val="Listenabsatz"/>
-      </w:pPr>
-    </w:p>
     <w:p>
       <w:pPr>
         <w:pStyle w:val="Listenabsatz"/>
@@ -4916,7 +4927,13 @@
         <w:t>SMGw</w:t>
       </w:r>
       <w:r>
-        <w:t xml:space="preserve"> zu verbinden benötigen Sie ein handelsübliches LAN Kabel. </w:t>
+        <w:t xml:space="preserve"> zu verbinden</w:t>
+      </w:r>
+      <w:r>
+        <w:t>,</w:t>
+      </w:r>
+      <w:r>
+        <w:t xml:space="preserve"> benötigen Sie ein handelsübliches LAN Kabel. </w:t>
       </w:r>
       <w:r>
         <w:t xml:space="preserve">Schließen Sie das Kabel an Ihrem Gerät an und stecken Sie das andere Ende des Kabels in die HAN-Buchse Ihres </w:t>
@@ -4994,7 +5011,7 @@
         </w:numPr>
       </w:pPr>
       <w:r>
-        <w:t xml:space="preserve">Nun können Sie die zuvor bereit gelegten Daten in die Maske eingeben und sich mit Ihrem </w:t>
+        <w:t xml:space="preserve">Nun können Sie die zuvor bereitgelegten Daten in die Maske eingeben und sich mit Ihrem </w:t>
       </w:r>
       <w:r>
         <w:rPr>
@@ -5003,7 +5020,19 @@
         <w:t>SMGw</w:t>
       </w:r>
       <w:r>
-        <w:t xml:space="preserve"> verbinden. Eine detailliere Anleitung wie Sie sich mit Ihrem </w:t>
+        <w:t xml:space="preserve"> verbinden. Eine </w:t>
+      </w:r>
+      <w:r>
+        <w:t>detaillierte</w:t>
+      </w:r>
+      <w:r>
+        <w:t xml:space="preserve"> Anleitung</w:t>
+      </w:r>
+      <w:r>
+        <w:t>,</w:t>
+      </w:r>
+      <w:r>
+        <w:t xml:space="preserve"> wie Sie sich mit Ihrem </w:t>
       </w:r>
       <w:r>
         <w:rPr>
@@ -5042,11 +5071,6 @@
         <w:t>.</w:t>
       </w:r>
     </w:p>
-    <w:p/>
-    <w:p/>
-    <w:p/>
-    <w:p/>
-    <w:p/>
     <w:p/>
     <w:p>
       <w:pPr>
@@ -5061,90 +5085,90 @@
       <w:pPr>
         <w:pStyle w:val="berschrift1"/>
       </w:pPr>
-      <w:bookmarkStart w:id="9" w:name="_Toc501026969"/>
+      <w:bookmarkStart w:id="7" w:name="_Toc505288349"/>
       <w:r>
         <w:lastRenderedPageBreak/>
         <w:t>Installation</w:t>
       </w:r>
+      <w:bookmarkEnd w:id="7"/>
+      <w:r>
+        <w:fldChar w:fldCharType="begin"/>
+      </w:r>
+      <w:r>
+        <w:instrText xml:space="preserve"> XE "</w:instrText>
+      </w:r>
+      <w:r>
+        <w:instrText>Installation</w:instrText>
+      </w:r>
+      <w:r>
+        <w:instrText xml:space="preserve">" </w:instrText>
+      </w:r>
+      <w:r>
+        <w:fldChar w:fldCharType="end"/>
+      </w:r>
+    </w:p>
+    <w:p>
+      <w:r>
+        <w:rPr>
+          <w:i/>
+        </w:rPr>
+        <w:t>TRuDI</w:t>
+      </w:r>
+      <w:r>
+        <w:rPr>
+          <w:i/>
+        </w:rPr>
+        <w:fldChar w:fldCharType="begin"/>
+      </w:r>
+      <w:r>
+        <w:instrText xml:space="preserve"> XE "</w:instrText>
+      </w:r>
+      <w:r>
+        <w:instrText>TRuDI</w:instrText>
+      </w:r>
+      <w:r>
+        <w:instrText xml:space="preserve">" </w:instrText>
+      </w:r>
+      <w:r>
+        <w:rPr>
+          <w:i/>
+        </w:rPr>
+        <w:fldChar w:fldCharType="end"/>
+      </w:r>
+      <w:r>
+        <w:t xml:space="preserve"> steht für verschiedene Betriebssysteme zur Verfügung. Im folgenden Abschnitt wird die Installation von</w:t>
+      </w:r>
+      <w:r>
+        <w:rPr>
+          <w:i/>
+        </w:rPr>
+        <w:t xml:space="preserve"> TRuDI</w:t>
+      </w:r>
+      <w:r>
+        <w:t xml:space="preserve"> auf den unterschiedlichen Plattformen beschrieben und auf etwaige Besonderheiten bei der Installation eingegangen.</w:t>
+      </w:r>
+    </w:p>
+    <w:p/>
+    <w:p>
+      <w:pPr>
+        <w:pStyle w:val="berschrift2"/>
+      </w:pPr>
+      <w:bookmarkStart w:id="8" w:name="_Toc505288350"/>
+      <w:r>
+        <w:t>Windows</w:t>
+      </w:r>
+      <w:bookmarkEnd w:id="8"/>
+    </w:p>
+    <w:p/>
+    <w:p>
+      <w:pPr>
+        <w:pStyle w:val="berschrift3"/>
+      </w:pPr>
+      <w:bookmarkStart w:id="9" w:name="_Toc505288351"/>
+      <w:r>
+        <w:t>Installation</w:t>
+      </w:r>
       <w:bookmarkEnd w:id="9"/>
-      <w:r>
-        <w:fldChar w:fldCharType="begin"/>
-      </w:r>
-      <w:r>
-        <w:instrText xml:space="preserve"> XE "</w:instrText>
-      </w:r>
-      <w:r>
-        <w:instrText>Installation</w:instrText>
-      </w:r>
-      <w:r>
-        <w:instrText xml:space="preserve">" </w:instrText>
-      </w:r>
-      <w:r>
-        <w:fldChar w:fldCharType="end"/>
-      </w:r>
-    </w:p>
-    <w:p>
-      <w:r>
-        <w:rPr>
-          <w:i/>
-        </w:rPr>
-        <w:t>TRuDI</w:t>
-      </w:r>
-      <w:r>
-        <w:rPr>
-          <w:i/>
-        </w:rPr>
-        <w:fldChar w:fldCharType="begin"/>
-      </w:r>
-      <w:r>
-        <w:instrText xml:space="preserve"> XE "</w:instrText>
-      </w:r>
-      <w:r>
-        <w:instrText>TRuDI</w:instrText>
-      </w:r>
-      <w:r>
-        <w:instrText xml:space="preserve">" </w:instrText>
-      </w:r>
-      <w:r>
-        <w:rPr>
-          <w:i/>
-        </w:rPr>
-        <w:fldChar w:fldCharType="end"/>
-      </w:r>
-      <w:r>
-        <w:t xml:space="preserve"> steht für verschiedene Betriebssysteme zur Verfügung. Im folgenden Abschnitt wird die Installation von</w:t>
-      </w:r>
-      <w:r>
-        <w:rPr>
-          <w:i/>
-        </w:rPr>
-        <w:t xml:space="preserve"> TRuDI</w:t>
-      </w:r>
-      <w:r>
-        <w:t xml:space="preserve"> auf den unterschiedlichen Plattformen beschrieben und auf etwaige Besonderheiten bei der Installation eingegangen.</w:t>
-      </w:r>
-    </w:p>
-    <w:p/>
-    <w:p>
-      <w:pPr>
-        <w:pStyle w:val="berschrift2"/>
-      </w:pPr>
-      <w:bookmarkStart w:id="10" w:name="_Toc501026970"/>
-      <w:r>
-        <w:t>Windows</w:t>
-      </w:r>
-      <w:bookmarkEnd w:id="10"/>
-    </w:p>
-    <w:p/>
-    <w:p>
-      <w:pPr>
-        <w:pStyle w:val="berschrift3"/>
-      </w:pPr>
-      <w:bookmarkStart w:id="11" w:name="_Toc501026971"/>
-      <w:r>
-        <w:t>Installation</w:t>
-      </w:r>
-      <w:bookmarkEnd w:id="11"/>
     </w:p>
     <w:p>
       <w:r>
@@ -5261,7 +5285,11 @@
         </w:r>
       </w:fldSimple>
       <w:r>
-        <w:t xml:space="preserve"> - Installation von T</w:t>
+        <w:t xml:space="preserve"> - Installation von </w:t>
+      </w:r>
+      <w:proofErr w:type="spellStart"/>
+      <w:r>
+        <w:t>T</w:t>
       </w:r>
       <w:r>
         <w:t>r</w:t>
@@ -5269,6 +5297,7 @@
       <w:r>
         <w:t>uDI</w:t>
       </w:r>
+      <w:proofErr w:type="spellEnd"/>
     </w:p>
     <w:p>
       <w:r>
@@ -5401,11 +5430,11 @@
       <w:pPr>
         <w:pStyle w:val="berschrift3"/>
       </w:pPr>
-      <w:bookmarkStart w:id="12" w:name="_Toc501026972"/>
+      <w:bookmarkStart w:id="10" w:name="_Toc505288352"/>
       <w:r>
         <w:t>Deinstallation</w:t>
       </w:r>
-      <w:bookmarkEnd w:id="12"/>
+      <w:bookmarkEnd w:id="10"/>
       <w:r>
         <w:fldChar w:fldCharType="begin"/>
       </w:r>
@@ -5541,10 +5570,22 @@
         <w:rPr>
           <w:i/>
         </w:rPr>
-        <w:t>TruDI</w:t>
-      </w:r>
-      <w:r>
-        <w:t xml:space="preserve">. Mit einem Doppelklick auf auf den Eintrag öffnet sich der Deinstallationsassistent von </w:t>
+        <w:t>T</w:t>
+      </w:r>
+      <w:r>
+        <w:rPr>
+          <w:i/>
+        </w:rPr>
+        <w:t>R</w:t>
+      </w:r>
+      <w:r>
+        <w:rPr>
+          <w:i/>
+        </w:rPr>
+        <w:t>uDI</w:t>
+      </w:r>
+      <w:r>
+        <w:t xml:space="preserve">. Mit einem Doppelklick auf den Eintrag öffnet sich der Deinstallationsassistent von </w:t>
       </w:r>
       <w:r>
         <w:rPr>
@@ -5559,7 +5600,19 @@
         <w:t>Sobald</w:t>
       </w:r>
       <w:r>
-        <w:t xml:space="preserve"> Sie den Button </w:t>
+        <w:t xml:space="preserve"> Sie d</w:t>
+      </w:r>
+      <w:r>
+        <w:t>ie</w:t>
+      </w:r>
+      <w:r>
+        <w:t xml:space="preserve"> </w:t>
+      </w:r>
+      <w:r>
+        <w:t>Schaltfläche</w:t>
+      </w:r>
+      <w:r>
+        <w:t xml:space="preserve"> </w:t>
       </w:r>
       <w:r>
         <w:rPr>
@@ -5583,7 +5636,16 @@
         <w:t xml:space="preserve"> </w:t>
       </w:r>
       <w:r>
-        <w:t xml:space="preserve">wird TRuDI von Ihrem </w:t>
+        <w:t xml:space="preserve">wird </w:t>
+      </w:r>
+      <w:r>
+        <w:rPr>
+          <w:i/>
+        </w:rPr>
+        <w:t>TRuDI</w:t>
+      </w:r>
+      <w:r>
+        <w:t xml:space="preserve"> von Ihrem </w:t>
       </w:r>
       <w:r>
         <w:t>Rechner entfernt.</w:t>
@@ -5679,7 +5741,7 @@
         <w:pageBreakBefore/>
         <w:ind w:left="431" w:hanging="431"/>
       </w:pPr>
-      <w:bookmarkStart w:id="13" w:name="_Toc501026973"/>
+      <w:bookmarkStart w:id="11" w:name="_Toc505288353"/>
       <w:r>
         <w:lastRenderedPageBreak/>
         <w:t xml:space="preserve">Mit dem </w:t>
@@ -5688,209 +5750,218 @@
         <w:rPr>
           <w:i/>
         </w:rPr>
-        <w:t>SMGW</w:t>
+        <w:t>Smart Meter Gateway</w:t>
       </w:r>
       <w:r>
         <w:t xml:space="preserve"> verbinden</w:t>
       </w:r>
+      <w:bookmarkEnd w:id="11"/>
+    </w:p>
+    <w:p>
+      <w:r>
+        <w:t xml:space="preserve">Es gibt in </w:t>
+      </w:r>
+      <w:r>
+        <w:rPr>
+          <w:i/>
+        </w:rPr>
+        <w:t>TRuDI</w:t>
+      </w:r>
+      <w:r>
+        <w:fldChar w:fldCharType="begin"/>
+      </w:r>
+      <w:r>
+        <w:instrText xml:space="preserve"> XE "</w:instrText>
+      </w:r>
+      <w:r>
+        <w:instrText>TRuDI</w:instrText>
+      </w:r>
+      <w:r>
+        <w:instrText xml:space="preserve">" </w:instrText>
+      </w:r>
+      <w:r>
+        <w:fldChar w:fldCharType="end"/>
+      </w:r>
+      <w:r>
+        <w:t xml:space="preserve"> zwei Möglichkeiten, sich am </w:t>
+      </w:r>
+      <w:r>
+        <w:rPr>
+          <w:i/>
+        </w:rPr>
+        <w:t>SMGw</w:t>
+      </w:r>
+      <w:r>
+        <w:fldChar w:fldCharType="begin"/>
+      </w:r>
+      <w:r>
+        <w:instrText xml:space="preserve"> XE "</w:instrText>
+      </w:r>
+      <w:r>
+        <w:rPr>
+          <w:i/>
+        </w:rPr>
+        <w:instrText>SMGw</w:instrText>
+      </w:r>
+      <w:r>
+        <w:instrText xml:space="preserve">" </w:instrText>
+      </w:r>
+      <w:r>
+        <w:fldChar w:fldCharType="end"/>
+      </w:r>
+      <w:r>
+        <w:t xml:space="preserve"> anzumelden: Mittels Benutzername</w:t>
+      </w:r>
+      <w:r>
+        <w:fldChar w:fldCharType="begin"/>
+      </w:r>
+      <w:r>
+        <w:instrText xml:space="preserve"> XE "</w:instrText>
+      </w:r>
+      <w:r>
+        <w:instrText>Benutzername</w:instrText>
+      </w:r>
+      <w:r>
+        <w:instrText xml:space="preserve">" </w:instrText>
+      </w:r>
+      <w:r>
+        <w:fldChar w:fldCharType="end"/>
+      </w:r>
+      <w:r>
+        <w:t xml:space="preserve"> und Passwort</w:t>
+      </w:r>
+      <w:r>
+        <w:fldChar w:fldCharType="begin"/>
+      </w:r>
+      <w:r>
+        <w:instrText xml:space="preserve"> XE "</w:instrText>
+      </w:r>
+      <w:r>
+        <w:instrText>Passwort</w:instrText>
+      </w:r>
+      <w:r>
+        <w:instrText xml:space="preserve">" </w:instrText>
+      </w:r>
+      <w:r>
+        <w:fldChar w:fldCharType="end"/>
+      </w:r>
+      <w:r>
+        <w:t xml:space="preserve"> sowie über ein Zertifikat</w:t>
+      </w:r>
+      <w:r>
+        <w:fldChar w:fldCharType="begin"/>
+      </w:r>
+      <w:r>
+        <w:instrText xml:space="preserve"> XE "</w:instrText>
+      </w:r>
+      <w:r>
+        <w:instrText>Zertifikat</w:instrText>
+      </w:r>
+      <w:r>
+        <w:instrText xml:space="preserve">" </w:instrText>
+      </w:r>
+      <w:r>
+        <w:fldChar w:fldCharType="end"/>
+      </w:r>
+      <w:r>
+        <w:t xml:space="preserve">. Im </w:t>
+      </w:r>
+      <w:r>
+        <w:t>Folgenden</w:t>
+      </w:r>
+      <w:r>
+        <w:t xml:space="preserve"> werden beide Möglichkeiten beschrieben. Alle Anmeldedaten, auch etwaige Zertifikate, die IP-Adresse und den Port ihres </w:t>
+      </w:r>
+      <w:r>
+        <w:rPr>
+          <w:i/>
+        </w:rPr>
+        <w:t>SMGw</w:t>
+      </w:r>
+      <w:r>
+        <w:t xml:space="preserve"> erhalten </w:t>
+      </w:r>
+      <w:r>
+        <w:t>Sie</w:t>
+      </w:r>
+      <w:r>
+        <w:t xml:space="preserve"> über ihren MSB.</w:t>
+      </w:r>
+    </w:p>
+    <w:p/>
+    <w:p>
+      <w:pPr>
+        <w:pStyle w:val="berschrift2"/>
+      </w:pPr>
+      <w:bookmarkStart w:id="12" w:name="_Toc505288354"/>
+      <w:r>
+        <w:t>Herstellen der Netzwerkverbindung</w:t>
+      </w:r>
+      <w:bookmarkEnd w:id="12"/>
+    </w:p>
+    <w:p>
+      <w:r>
+        <w:t xml:space="preserve">Der PC, auf dem </w:t>
+      </w:r>
+      <w:r>
+        <w:rPr>
+          <w:i/>
+        </w:rPr>
+        <w:t>TRuDI</w:t>
+      </w:r>
+      <w:r>
+        <w:t xml:space="preserve"> installiert ist, muss an die HAN-Schnittstelle des </w:t>
+      </w:r>
+      <w:r>
+        <w:rPr>
+          <w:i/>
+        </w:rPr>
+        <w:t>SMGw</w:t>
+      </w:r>
+      <w:r>
+        <w:t xml:space="preserve"> angeschlossen werden. Es müssen ggf. auch noch die Netzwerkeinstellungen des PCs angepasst werden. In Kapitel 2 </w:t>
+      </w:r>
+      <w:r>
+        <w:rPr>
+          <w:i/>
+        </w:rPr>
+        <w:t>Erste Schritte</w:t>
+      </w:r>
+      <w:r>
+        <w:rPr>
+          <w:i/>
+        </w:rPr>
+        <w:fldChar w:fldCharType="begin"/>
+      </w:r>
+      <w:r>
+        <w:instrText xml:space="preserve"> XE "</w:instrText>
+      </w:r>
+      <w:r>
+        <w:instrText>Erste Schritte</w:instrText>
+      </w:r>
+      <w:r>
+        <w:instrText xml:space="preserve">" </w:instrText>
+      </w:r>
+      <w:r>
+        <w:rPr>
+          <w:i/>
+        </w:rPr>
+        <w:fldChar w:fldCharType="end"/>
+      </w:r>
+      <w:r>
+        <w:t xml:space="preserve"> wird das Vorgehen näher erläutert.</w:t>
+      </w:r>
+    </w:p>
+    <w:p/>
+    <w:p>
+      <w:pPr>
+        <w:pStyle w:val="berschrift2"/>
+      </w:pPr>
+      <w:bookmarkStart w:id="13" w:name="_Toc505288355"/>
+      <w:r>
+        <w:t>Verbinden mit Benutzername und Passwort</w:t>
+      </w:r>
       <w:bookmarkEnd w:id="13"/>
-    </w:p>
-    <w:p>
-      <w:r>
-        <w:t xml:space="preserve">Es gibt in </w:t>
-      </w:r>
-      <w:r>
-        <w:rPr>
-          <w:i/>
-        </w:rPr>
-        <w:t>TRuDI</w:t>
-      </w:r>
-      <w:r>
-        <w:fldChar w:fldCharType="begin"/>
-      </w:r>
-      <w:r>
-        <w:instrText xml:space="preserve"> XE "</w:instrText>
-      </w:r>
-      <w:r>
-        <w:instrText>TRuDI</w:instrText>
-      </w:r>
-      <w:r>
-        <w:instrText xml:space="preserve">" </w:instrText>
-      </w:r>
-      <w:r>
-        <w:fldChar w:fldCharType="end"/>
-      </w:r>
-      <w:r>
-        <w:t xml:space="preserve"> zwei Möglichkeiten, sich am </w:t>
-      </w:r>
-      <w:r>
-        <w:rPr>
-          <w:i/>
-        </w:rPr>
-        <w:t>SMGw</w:t>
-      </w:r>
-      <w:r>
-        <w:fldChar w:fldCharType="begin"/>
-      </w:r>
-      <w:r>
-        <w:instrText xml:space="preserve"> XE "</w:instrText>
-      </w:r>
-      <w:r>
-        <w:rPr>
-          <w:i/>
-        </w:rPr>
-        <w:instrText>SMGw</w:instrText>
-      </w:r>
-      <w:r>
-        <w:instrText xml:space="preserve">" </w:instrText>
-      </w:r>
-      <w:r>
-        <w:fldChar w:fldCharType="end"/>
-      </w:r>
-      <w:r>
-        <w:t xml:space="preserve"> anzumelden: Mittels Benutzername</w:t>
-      </w:r>
-      <w:r>
-        <w:fldChar w:fldCharType="begin"/>
-      </w:r>
-      <w:r>
-        <w:instrText xml:space="preserve"> XE "</w:instrText>
-      </w:r>
-      <w:r>
-        <w:instrText>Benutzername</w:instrText>
-      </w:r>
-      <w:r>
-        <w:instrText xml:space="preserve">" </w:instrText>
-      </w:r>
-      <w:r>
-        <w:fldChar w:fldCharType="end"/>
-      </w:r>
-      <w:r>
-        <w:t xml:space="preserve"> und Passwort</w:t>
-      </w:r>
-      <w:r>
-        <w:fldChar w:fldCharType="begin"/>
-      </w:r>
-      <w:r>
-        <w:instrText xml:space="preserve"> XE "</w:instrText>
-      </w:r>
-      <w:r>
-        <w:instrText>Passwort</w:instrText>
-      </w:r>
-      <w:r>
-        <w:instrText xml:space="preserve">" </w:instrText>
-      </w:r>
-      <w:r>
-        <w:fldChar w:fldCharType="end"/>
-      </w:r>
-      <w:r>
-        <w:t xml:space="preserve"> sowie über ein Zertifikat</w:t>
-      </w:r>
-      <w:r>
-        <w:fldChar w:fldCharType="begin"/>
-      </w:r>
-      <w:r>
-        <w:instrText xml:space="preserve"> XE "</w:instrText>
-      </w:r>
-      <w:r>
-        <w:instrText>Zertifikat</w:instrText>
-      </w:r>
-      <w:r>
-        <w:instrText xml:space="preserve">" </w:instrText>
-      </w:r>
-      <w:r>
-        <w:fldChar w:fldCharType="end"/>
-      </w:r>
-      <w:r>
-        <w:t xml:space="preserve">. Im </w:t>
-      </w:r>
-      <w:r>
-        <w:t>Folgenden</w:t>
-      </w:r>
-      <w:r>
-        <w:t xml:space="preserve"> werden beide Möglichkeiten beschrieben. Alle Anmeldedaten, auch etwaige Zertifikate, die IP-Adresse und den Port ihres </w:t>
-      </w:r>
-      <w:r>
-        <w:rPr>
-          <w:i/>
-        </w:rPr>
-        <w:t>SMGw</w:t>
-      </w:r>
-      <w:r>
-        <w:t xml:space="preserve"> erhalten </w:t>
-      </w:r>
-      <w:r>
-        <w:t>Sie</w:t>
-      </w:r>
-      <w:r>
-        <w:t xml:space="preserve"> über ihren MSB.</w:t>
-      </w:r>
-    </w:p>
-    <w:p/>
-    <w:p>
-      <w:pPr>
-        <w:pStyle w:val="berschrift2"/>
-      </w:pPr>
-      <w:bookmarkStart w:id="14" w:name="_Toc501026974"/>
-      <w:r>
-        <w:t>Herstellen der Netzwerkverbindung</w:t>
-      </w:r>
-      <w:bookmarkEnd w:id="14"/>
-    </w:p>
-    <w:p>
-      <w:r>
-        <w:t xml:space="preserve">Der PC, auf dem TRuDI installiert ist, muss an die HAN-Schnittstelle des </w:t>
-      </w:r>
-      <w:r>
-        <w:rPr>
-          <w:i/>
-        </w:rPr>
-        <w:t>SMGw</w:t>
-      </w:r>
-      <w:r>
-        <w:t xml:space="preserve"> angeschlossen werden. Es müssen ggf. auch noch die Netzwerkeinstellungen des PCs angepasst werden. In Kapitel 2 </w:t>
-      </w:r>
-      <w:r>
-        <w:rPr>
-          <w:i/>
-        </w:rPr>
-        <w:t>Erste Schritte</w:t>
-      </w:r>
-      <w:r>
-        <w:rPr>
-          <w:i/>
-        </w:rPr>
-        <w:fldChar w:fldCharType="begin"/>
-      </w:r>
-      <w:r>
-        <w:instrText xml:space="preserve"> XE "</w:instrText>
-      </w:r>
-      <w:r>
-        <w:instrText>Erste Schritte</w:instrText>
-      </w:r>
-      <w:r>
-        <w:instrText xml:space="preserve">" </w:instrText>
-      </w:r>
-      <w:r>
-        <w:rPr>
-          <w:i/>
-        </w:rPr>
-        <w:fldChar w:fldCharType="end"/>
-      </w:r>
-      <w:r>
-        <w:t xml:space="preserve"> wird das Vorgehen näher erläutert.</w:t>
-      </w:r>
-    </w:p>
-    <w:p/>
-    <w:p>
-      <w:pPr>
-        <w:pStyle w:val="berschrift2"/>
-      </w:pPr>
-      <w:bookmarkStart w:id="15" w:name="_Toc501026975"/>
-      <w:r>
-        <w:t>Verbinden mit Benutzername und Passwort</w:t>
-      </w:r>
-      <w:bookmarkEnd w:id="15"/>
     </w:p>
     <w:p>
       <w:r>
@@ -5987,23 +6058,26 @@
         <w:t xml:space="preserve"> - Anmeldung über Benutzername und Passwort</w:t>
       </w:r>
     </w:p>
-    <w:p/>
-    <w:p/>
-    <w:p/>
-    <w:p/>
-    <w:p/>
-    <w:p/>
+    <w:p>
+      <w:pPr>
+        <w:spacing w:before="0"/>
+        <w:jc w:val="left"/>
+      </w:pPr>
+      <w:r>
+        <w:br w:type="page"/>
+      </w:r>
+    </w:p>
     <w:p>
       <w:pPr>
         <w:pStyle w:val="berschrift2"/>
         <w:ind w:left="578" w:hanging="578"/>
       </w:pPr>
-      <w:bookmarkStart w:id="16" w:name="_Toc501026976"/>
+      <w:bookmarkStart w:id="14" w:name="_Toc505288356"/>
       <w:r>
         <w:lastRenderedPageBreak/>
         <w:t>Verbinden mit Zertifikat</w:t>
       </w:r>
-      <w:bookmarkEnd w:id="16"/>
+      <w:bookmarkEnd w:id="14"/>
       <w:r>
         <w:fldChar w:fldCharType="begin"/>
       </w:r>
@@ -6136,7 +6210,25 @@
     <w:p/>
     <w:p>
       <w:r>
-        <w:t xml:space="preserve">Nachdem Sie Zertifikat als Anmeldeoption gewählt haben, erscheint ein Button, über den sie das Zertifikat auswählen können. </w:t>
+        <w:t>Nachdem Sie Zertifikat als Anmeldeoption gewählt haben, erscheint ein</w:t>
+      </w:r>
+      <w:r>
+        <w:t>e</w:t>
+      </w:r>
+      <w:r>
+        <w:t xml:space="preserve"> </w:t>
+      </w:r>
+      <w:r>
+        <w:t>Schaltfläche</w:t>
+      </w:r>
+      <w:r>
+        <w:t xml:space="preserve">, über </w:t>
+      </w:r>
+      <w:r>
+        <w:t>welche</w:t>
+      </w:r>
+      <w:r>
+        <w:t xml:space="preserve"> sie das Zertifikat auswählen können. </w:t>
       </w:r>
       <w:r>
         <w:t>Nachdem</w:t>
@@ -6248,11 +6340,15 @@
         <w:t xml:space="preserve"> - Ein geladenes Zertifikat</w:t>
       </w:r>
     </w:p>
-    <w:p/>
-    <w:p/>
-    <w:p/>
-    <w:p/>
-    <w:p/>
+    <w:p>
+      <w:pPr>
+        <w:spacing w:before="0"/>
+        <w:jc w:val="left"/>
+      </w:pPr>
+      <w:r>
+        <w:br w:type="page"/>
+      </w:r>
+    </w:p>
     <w:p>
       <w:r>
         <w:lastRenderedPageBreak/>
@@ -6346,12 +6442,12 @@
         <w:pageBreakBefore/>
         <w:ind w:left="578" w:hanging="578"/>
       </w:pPr>
-      <w:bookmarkStart w:id="17" w:name="_Toc501026977"/>
+      <w:bookmarkStart w:id="15" w:name="_Toc505288357"/>
       <w:r>
         <w:lastRenderedPageBreak/>
         <w:t>Verbindungsparameter</w:t>
       </w:r>
-      <w:bookmarkEnd w:id="17"/>
+      <w:bookmarkEnd w:id="15"/>
     </w:p>
     <w:p>
       <w:r>
@@ -6701,22 +6797,13 @@
         <w:t xml:space="preserve"> einen Fehler enthält oder in </w:t>
       </w:r>
       <w:r>
-        <w:rPr>
-          <w:i/>
-        </w:rPr>
         <w:t>TRuDI</w:t>
       </w:r>
       <w:r>
         <w:fldChar w:fldCharType="begin"/>
       </w:r>
       <w:r>
-        <w:instrText xml:space="preserve"> XE "</w:instrText>
-      </w:r>
-      <w:r>
-        <w:instrText>TRuDI</w:instrText>
-      </w:r>
-      <w:r>
-        <w:instrText xml:space="preserve">" </w:instrText>
+        <w:instrText xml:space="preserve"> XE "TRuDI" </w:instrText>
       </w:r>
       <w:r>
         <w:fldChar w:fldCharType="end"/>
@@ -6929,7 +7016,7 @@
       <w:pPr>
         <w:pStyle w:val="berschrift2"/>
       </w:pPr>
-      <w:bookmarkStart w:id="18" w:name="_Toc501026978"/>
+      <w:bookmarkStart w:id="16" w:name="_Toc505288358"/>
       <w:r>
         <w:t xml:space="preserve">Beenden der Verbindung zum </w:t>
       </w:r>
@@ -6937,9 +7024,9 @@
         <w:rPr>
           <w:i/>
         </w:rPr>
-        <w:t>SMGw</w:t>
-      </w:r>
-      <w:bookmarkEnd w:id="18"/>
+        <w:t>Smart Meter Gateway</w:t>
+      </w:r>
+      <w:bookmarkEnd w:id="16"/>
     </w:p>
     <w:p>
       <w:r>
@@ -6973,12 +7060,12 @@
       <w:pPr>
         <w:pStyle w:val="berschrift1"/>
       </w:pPr>
-      <w:bookmarkStart w:id="19" w:name="_Toc501026979"/>
+      <w:bookmarkStart w:id="17" w:name="_Toc505288359"/>
       <w:r>
         <w:lastRenderedPageBreak/>
         <w:t>Arbeiten mit TRuDI</w:t>
       </w:r>
-      <w:bookmarkEnd w:id="19"/>
+      <w:bookmarkEnd w:id="17"/>
       <w:r>
         <w:fldChar w:fldCharType="begin"/>
       </w:r>
@@ -7032,14 +7119,14 @@
       <w:pPr>
         <w:pStyle w:val="berschrift2"/>
       </w:pPr>
-      <w:bookmarkStart w:id="20" w:name="_Toc501026980"/>
+      <w:bookmarkStart w:id="18" w:name="_Toc505288360"/>
       <w:r>
         <w:t>Betriebsart</w:t>
       </w:r>
       <w:r>
         <w:t>en</w:t>
       </w:r>
-      <w:bookmarkEnd w:id="20"/>
+      <w:bookmarkEnd w:id="18"/>
     </w:p>
     <w:p>
       <w:r>
@@ -7231,7 +7318,13 @@
     </w:p>
     <w:p>
       <w:r>
-        <w:t xml:space="preserve">Die Transparenzfunktion hingegen können Sie nur mit TAF-7 nutzen. Hier werden anhand von Tarifinformationen, die Ihr Lieferant für Sie bereitstellt, und den  Daten aus </w:t>
+        <w:t xml:space="preserve">Die Transparenzfunktion hingegen können Sie nur mit TAF-7 nutzen. Hier werden anhand von Tarifinformationen, die Ihr Lieferant für Sie bereitstellt, und </w:t>
+      </w:r>
+      <w:r>
+        <w:t>den Daten</w:t>
+      </w:r>
+      <w:r>
+        <w:t xml:space="preserve"> aus </w:t>
       </w:r>
       <w:r>
         <w:lastRenderedPageBreak/>
@@ -7244,7 +7337,22 @@
         <w:t>SMGw</w:t>
       </w:r>
       <w:r>
-        <w:t xml:space="preserve"> die Verbrauchswerte von TRuDI berechnet und anschließend visualisiert. Im folgenden werden die beiden Betriebsmodi genauer erklärt und die einzelnen Ansichten dargestellt. </w:t>
+        <w:t xml:space="preserve"> die Verbrauchswerte von </w:t>
+      </w:r>
+      <w:r>
+        <w:rPr>
+          <w:i/>
+        </w:rPr>
+        <w:t>TRuDI</w:t>
+      </w:r>
+      <w:r>
+        <w:t xml:space="preserve"> berechnet und anschließend visualisiert. Im </w:t>
+      </w:r>
+      <w:r>
+        <w:t>Folgenden</w:t>
+      </w:r>
+      <w:r>
+        <w:t xml:space="preserve"> werden die beiden Betriebsmodi genauer erklärt und die einzelnen Ansichten dargestellt. </w:t>
       </w:r>
     </w:p>
     <w:p/>
@@ -7252,11 +7360,11 @@
       <w:pPr>
         <w:pStyle w:val="berschrift3"/>
       </w:pPr>
-      <w:bookmarkStart w:id="21" w:name="_Toc501026981"/>
+      <w:bookmarkStart w:id="19" w:name="_Toc505288361"/>
       <w:r>
         <w:t>Anzeigefunktion</w:t>
       </w:r>
-      <w:bookmarkEnd w:id="21"/>
+      <w:bookmarkEnd w:id="19"/>
       <w:r>
         <w:fldChar w:fldCharType="begin"/>
       </w:r>
@@ -7273,10 +7381,57 @@
         <w:fldChar w:fldCharType="end"/>
       </w:r>
     </w:p>
+    <w:p>
+      <w:r>
+        <w:t xml:space="preserve">Die Betriebsart </w:t>
+      </w:r>
+      <w:r>
+        <w:rPr>
+          <w:i/>
+        </w:rPr>
+        <w:t>Anzeigefunktion</w:t>
+      </w:r>
+      <w:r>
+        <w:fldChar w:fldCharType="begin"/>
+      </w:r>
+      <w:r>
+        <w:instrText xml:space="preserve"> XE "</w:instrText>
+      </w:r>
+      <w:r>
+        <w:rPr>
+          <w:i/>
+        </w:rPr>
+        <w:instrText>Anzeigefunktion</w:instrText>
+      </w:r>
+      <w:r>
+        <w:instrText xml:space="preserve">" </w:instrText>
+      </w:r>
+      <w:r>
+        <w:fldChar w:fldCharType="end"/>
+      </w:r>
+      <w:r>
+        <w:t xml:space="preserve"> bietet </w:t>
+      </w:r>
+      <w:r>
+        <w:t>die Möglichkeit</w:t>
+      </w:r>
+      <w:r>
+        <w:t>,</w:t>
+      </w:r>
+      <w:r>
+        <w:t xml:space="preserve"> die Daten aus dem Smart Meter Gateway zu visualisieren. Hierzu werden die Daten aus dem Gerät abgefragt und zur A</w:t>
+      </w:r>
+      <w:r>
+        <w:t>n</w:t>
+      </w:r>
+      <w:r>
+        <w:t>zeige gebracht.</w:t>
+      </w:r>
+    </w:p>
+    <w:p/>
     <w:tbl>
       <w:tblPr>
-        <w:tblStyle w:val="Listentabelle3Akzent4"/>
-        <w:tblpPr w:leftFromText="141" w:rightFromText="141" w:vertAnchor="text" w:horzAnchor="margin" w:tblpY="1754"/>
+        <w:tblStyle w:val="Tabellenraster"/>
         <w:tblW w:w="0" w:type="auto"/>
         <w:tblLook w:val="04A0" w:firstRow="1" w:lastRow="0" w:firstColumn="1" w:lastColumn="0" w:noHBand="0" w:noVBand="1"/>
       </w:tblPr>
@@ -7284,24 +7439,26 @@
         <w:gridCol w:w="9062"/>
       </w:tblGrid>
       <w:tr>
-        <w:trPr>
-          <w:cnfStyle w:val="100000000000" w:firstRow="1" w:lastRow="0" w:firstColumn="0" w:lastColumn="0" w:oddVBand="0" w:evenVBand="0" w:oddHBand="0" w:evenHBand="0" w:firstRowFirstColumn="0" w:firstRowLastColumn="0" w:lastRowFirstColumn="0" w:lastRowLastColumn="0"/>
-        </w:trPr>
         <w:tc>
           <w:tcPr>
-            <w:cnfStyle w:val="001000000100" w:firstRow="0" w:lastRow="0" w:firstColumn="1" w:lastColumn="0" w:oddVBand="0" w:evenVBand="0" w:oddHBand="0" w:evenHBand="0" w:firstRowFirstColumn="1" w:firstRowLastColumn="0" w:lastRowFirstColumn="0" w:lastRowLastColumn="0"/>
             <w:tcW w:w="9062" w:type="dxa"/>
+            <w:tcBorders>
+              <w:top w:val="single" w:sz="4" w:space="0" w:color="FFC000" w:themeColor="accent4"/>
+              <w:left w:val="single" w:sz="4" w:space="0" w:color="FFC000" w:themeColor="accent4"/>
+              <w:bottom w:val="single" w:sz="4" w:space="0" w:color="FFC000" w:themeColor="accent4"/>
+              <w:right w:val="single" w:sz="4" w:space="0" w:color="FFC000" w:themeColor="accent4"/>
+            </w:tcBorders>
+            <w:shd w:val="clear" w:color="auto" w:fill="FFC000" w:themeFill="accent4"/>
           </w:tcPr>
           <w:p>
             <w:pPr>
-              <w:keepNext/>
-              <w:rPr>
-                <w:color w:val="auto"/>
+              <w:rPr>
+                <w:b/>
               </w:rPr>
             </w:pPr>
             <w:r>
               <w:rPr>
-                <w:color w:val="auto"/>
+                <w:b/>
               </w:rPr>
               <w:t>Hinweis</w:t>
             </w:r>
@@ -7309,108 +7466,25 @@
         </w:tc>
       </w:tr>
       <w:tr>
-        <w:trPr>
-          <w:cnfStyle w:val="000000100000" w:firstRow="0" w:lastRow="0" w:firstColumn="0" w:lastColumn="0" w:oddVBand="0" w:evenVBand="0" w:oddHBand="1" w:evenHBand="0" w:firstRowFirstColumn="0" w:firstRowLastColumn="0" w:lastRowFirstColumn="0" w:lastRowLastColumn="0"/>
-          <w:trHeight w:val="720"/>
-        </w:trPr>
         <w:tc>
           <w:tcPr>
-            <w:cnfStyle w:val="001000000000" w:firstRow="0" w:lastRow="0" w:firstColumn="1" w:lastColumn="0" w:oddVBand="0" w:evenVBand="0" w:oddHBand="0" w:evenHBand="0" w:firstRowFirstColumn="0" w:firstRowLastColumn="0" w:lastRowFirstColumn="0" w:lastRowLastColumn="0"/>
             <w:tcW w:w="9062" w:type="dxa"/>
+            <w:tcBorders>
+              <w:top w:val="single" w:sz="4" w:space="0" w:color="FFC000" w:themeColor="accent4"/>
+              <w:left w:val="single" w:sz="4" w:space="0" w:color="FFC000" w:themeColor="accent4"/>
+              <w:bottom w:val="single" w:sz="4" w:space="0" w:color="FFC000" w:themeColor="accent4"/>
+              <w:right w:val="single" w:sz="4" w:space="0" w:color="FFC000" w:themeColor="accent4"/>
+            </w:tcBorders>
           </w:tcPr>
           <w:p>
-            <w:pPr>
-              <w:rPr>
-                <w:b w:val="0"/>
-              </w:rPr>
-            </w:pPr>
-            <w:r>
-              <w:rPr>
-                <w:b w:val="0"/>
-              </w:rPr>
-              <w:t xml:space="preserve">Es findet lediglich eine Visualisierung der Daten </w:t>
-            </w:r>
-            <w:r>
-              <w:rPr>
-                <w:b w:val="0"/>
-              </w:rPr>
-              <w:t xml:space="preserve">aus dem Smart Meter Gateway </w:t>
-            </w:r>
-            <w:r>
-              <w:rPr>
-                <w:b w:val="0"/>
-              </w:rPr>
-              <w:t xml:space="preserve">statt. Eine Kontrolle oder </w:t>
-            </w:r>
-            <w:r>
-              <w:rPr>
-                <w:b w:val="0"/>
-              </w:rPr>
-              <w:t>Ber</w:t>
-            </w:r>
-            <w:r>
-              <w:rPr>
-                <w:b w:val="0"/>
-              </w:rPr>
-              <w:t>echnung der Daten wird nicht vorgenommen</w:t>
-            </w:r>
-            <w:r>
-              <w:rPr>
-                <w:b w:val="0"/>
-              </w:rPr>
-              <w:t>.</w:t>
+            <w:r>
+              <w:t>Es findet lediglich eine Visualisierung der Daten aus dem Smart Meter Gateway statt. Eine Kontrolle oder Berechnung der Daten wird nicht vorgenommen.</w:t>
             </w:r>
           </w:p>
         </w:tc>
       </w:tr>
     </w:tbl>
-    <w:p>
-      <w:r>
-        <w:t xml:space="preserve">Die Betriebsart </w:t>
-      </w:r>
-      <w:r>
-        <w:rPr>
-          <w:i/>
-        </w:rPr>
-        <w:t>Anzeigefunktion</w:t>
-      </w:r>
-      <w:r>
-        <w:fldChar w:fldCharType="begin"/>
-      </w:r>
-      <w:r>
-        <w:instrText xml:space="preserve"> XE "</w:instrText>
-      </w:r>
-      <w:r>
-        <w:rPr>
-          <w:i/>
-        </w:rPr>
-        <w:instrText>Anzeigefunktion</w:instrText>
-      </w:r>
-      <w:r>
-        <w:instrText xml:space="preserve">" </w:instrText>
-      </w:r>
-      <w:r>
-        <w:fldChar w:fldCharType="end"/>
-      </w:r>
-      <w:r>
-        <w:t xml:space="preserve"> bietet </w:t>
-      </w:r>
-      <w:r>
-        <w:t>die Möglichkeit</w:t>
-      </w:r>
-      <w:r>
-        <w:t>,</w:t>
-      </w:r>
-      <w:r>
-        <w:t xml:space="preserve"> die Daten aus dem Smart Meter Gateway zu visualisieren. Hierzu werden die Daten aus dem Gerät abgefragt und zur A</w:t>
-      </w:r>
-      <w:r>
-        <w:t>n</w:t>
-      </w:r>
-      <w:r>
-        <w:t>zeige gebracht.</w:t>
-      </w:r>
-    </w:p>
+    <w:p/>
     <w:p>
       <w:pPr>
         <w:keepNext/>
@@ -7507,12 +7581,6 @@
       <w:r>
         <w:fldChar w:fldCharType="end"/>
       </w:r>
-      <w:r>
-        <w:rPr>
-          <w:rStyle w:val="Funotenzeichen"/>
-        </w:rPr>
-        <w:footnoteReference w:id="4"/>
-      </w:r>
     </w:p>
     <w:p>
       <w:r>
@@ -7522,7 +7590,19 @@
         <w:rPr>
           <w:i/>
         </w:rPr>
-        <w:t>TruDI</w:t>
+        <w:t>T</w:t>
+      </w:r>
+      <w:r>
+        <w:rPr>
+          <w:i/>
+        </w:rPr>
+        <w:t>R</w:t>
+      </w:r>
+      <w:r>
+        <w:rPr>
+          <w:i/>
+        </w:rPr>
+        <w:t>uDI</w:t>
       </w:r>
       <w:r>
         <w:t xml:space="preserve"> die Daten I</w:t>
@@ -7606,7 +7686,7 @@
         </w:numPr>
       </w:pPr>
       <w:r>
-        <w:t xml:space="preserve">Über ein Zertifikat </w:t>
+        <w:t xml:space="preserve">Zertifikat </w:t>
       </w:r>
     </w:p>
     <w:p>
@@ -7614,7 +7694,13 @@
         <w:t>Zusätzlich zu I</w:t>
       </w:r>
       <w:r>
-        <w:t>hren Anmeldedaten benötigen Sie noch die die Identifikationsnummer</w:t>
+        <w:t xml:space="preserve">hren Anmeldedaten benötigen Sie noch die </w:t>
+      </w:r>
+      <w:r>
+        <w:t xml:space="preserve">Herstellerübergreifende </w:t>
+      </w:r>
+      <w:r>
+        <w:t>Identifikationsnummer</w:t>
       </w:r>
       <w:r>
         <w:fldChar w:fldCharType="begin"/>
@@ -7658,7 +7744,7 @@
         <w:rPr>
           <w:i/>
         </w:rPr>
-        <w:t>SMGw</w:t>
+        <w:t xml:space="preserve">Smart Meter Gateway </w:t>
       </w:r>
       <w:r>
         <w:rPr>
@@ -7813,7 +7899,7 @@
     <w:p/>
     <w:p>
       <w:r>
-        <w:t xml:space="preserve">Nachdem </w:t>
+        <w:t xml:space="preserve">Nach </w:t>
       </w:r>
       <w:r>
         <w:t>K</w:t>
@@ -7855,7 +7941,25 @@
         <w:rPr>
           <w:i/>
         </w:rPr>
-        <w:t xml:space="preserve"> setzt voraus das </w:t>
+        <w:t xml:space="preserve"> </w:t>
+      </w:r>
+      <w:r>
+        <w:t>setzt voraus</w:t>
+      </w:r>
+      <w:r>
+        <w:t>,</w:t>
+      </w:r>
+      <w:r>
+        <w:t xml:space="preserve"> das</w:t>
+      </w:r>
+      <w:r>
+        <w:t>s</w:t>
+      </w:r>
+      <w:r>
+        <w:rPr>
+          <w:i/>
+        </w:rPr>
+        <w:t xml:space="preserve"> </w:t>
       </w:r>
       <w:r>
         <w:fldChar w:fldCharType="begin"/>
@@ -7882,7 +7986,7 @@
         <w:rPr>
           <w:rStyle w:val="Funotenzeichen"/>
         </w:rPr>
-        <w:footnoteReference w:id="5"/>
+        <w:footnoteReference w:id="4"/>
       </w:r>
       <w:r>
         <w:t xml:space="preserve">. Sollte die </w:t>
@@ -8058,10 +8162,40 @@
         <w:t xml:space="preserve"> - Anzeige eines Vertrags</w:t>
       </w:r>
     </w:p>
+    <w:p>
+      <w:r>
+        <w:lastRenderedPageBreak/>
+        <w:t>Nach erfolgreicher Anmeldung am Gerät werden Ihre verfügbaren Verträge</w:t>
+      </w:r>
+      <w:r>
+        <w:fldChar w:fldCharType="begin"/>
+      </w:r>
+      <w:r>
+        <w:instrText xml:space="preserve"> XE "</w:instrText>
+      </w:r>
+      <w:r>
+        <w:instrText>Verträge</w:instrText>
+      </w:r>
+      <w:r>
+        <w:instrText xml:space="preserve">" </w:instrText>
+      </w:r>
+      <w:r>
+        <w:fldChar w:fldCharType="end"/>
+      </w:r>
+      <w:r>
+        <w:t xml:space="preserve"> angezeigt, wie Abbildung </w:t>
+      </w:r>
+      <w:r>
+        <w:t>21</w:t>
+      </w:r>
+      <w:r>
+        <w:t xml:space="preserve"> beispielhaft darstellt.</w:t>
+      </w:r>
+    </w:p>
+    <w:p/>
     <w:tbl>
       <w:tblPr>
-        <w:tblStyle w:val="Listentabelle3Akzent4"/>
-        <w:tblpPr w:leftFromText="141" w:rightFromText="141" w:vertAnchor="page" w:horzAnchor="margin" w:tblpY="2581"/>
+        <w:tblStyle w:val="Tabellenraster"/>
         <w:tblW w:w="0" w:type="auto"/>
         <w:tblLook w:val="04A0" w:firstRow="1" w:lastRow="0" w:firstColumn="1" w:lastColumn="0" w:noHBand="0" w:noVBand="1"/>
       </w:tblPr>
@@ -8069,154 +8203,191 @@
         <w:gridCol w:w="9062"/>
       </w:tblGrid>
       <w:tr>
-        <w:trPr>
-          <w:cnfStyle w:val="100000000000" w:firstRow="1" w:lastRow="0" w:firstColumn="0" w:lastColumn="0" w:oddVBand="0" w:evenVBand="0" w:oddHBand="0" w:evenHBand="0" w:firstRowFirstColumn="0" w:firstRowLastColumn="0" w:lastRowFirstColumn="0" w:lastRowLastColumn="0"/>
-        </w:trPr>
         <w:tc>
           <w:tcPr>
-            <w:cnfStyle w:val="001000000100" w:firstRow="0" w:lastRow="0" w:firstColumn="1" w:lastColumn="0" w:oddVBand="0" w:evenVBand="0" w:oddHBand="0" w:evenHBand="0" w:firstRowFirstColumn="1" w:firstRowLastColumn="0" w:lastRowFirstColumn="0" w:lastRowLastColumn="0"/>
             <w:tcW w:w="9062" w:type="dxa"/>
+            <w:tcBorders>
+              <w:top w:val="single" w:sz="4" w:space="0" w:color="FFC000" w:themeColor="accent4"/>
+              <w:left w:val="single" w:sz="4" w:space="0" w:color="FFC000" w:themeColor="accent4"/>
+              <w:bottom w:val="single" w:sz="4" w:space="0" w:color="FFC000" w:themeColor="accent4"/>
+              <w:right w:val="single" w:sz="4" w:space="0" w:color="FFC000" w:themeColor="accent4"/>
+            </w:tcBorders>
+            <w:shd w:val="clear" w:color="auto" w:fill="FFC000" w:themeFill="accent4"/>
           </w:tcPr>
           <w:p>
             <w:pPr>
-              <w:keepNext/>
-              <w:rPr>
-                <w:color w:val="auto"/>
+              <w:rPr>
+                <w:b/>
               </w:rPr>
             </w:pPr>
-            <w:bookmarkStart w:id="22" w:name="_Hlk498526707"/>
-            <w:r>
-              <w:rPr>
-                <w:color w:val="auto"/>
-              </w:rPr>
-              <w:lastRenderedPageBreak/>
+            <w:r>
+              <w:rPr>
+                <w:b/>
+              </w:rPr>
               <w:t>Hinweis</w:t>
             </w:r>
           </w:p>
         </w:tc>
       </w:tr>
       <w:tr>
-        <w:trPr>
-          <w:cnfStyle w:val="000000100000" w:firstRow="0" w:lastRow="0" w:firstColumn="0" w:lastColumn="0" w:oddVBand="0" w:evenVBand="0" w:oddHBand="1" w:evenHBand="0" w:firstRowFirstColumn="0" w:firstRowLastColumn="0" w:lastRowFirstColumn="0" w:lastRowLastColumn="0"/>
-        </w:trPr>
         <w:tc>
           <w:tcPr>
-            <w:cnfStyle w:val="001000000000" w:firstRow="0" w:lastRow="0" w:firstColumn="1" w:lastColumn="0" w:oddVBand="0" w:evenVBand="0" w:oddHBand="0" w:evenHBand="0" w:firstRowFirstColumn="0" w:firstRowLastColumn="0" w:lastRowFirstColumn="0" w:lastRowLastColumn="0"/>
             <w:tcW w:w="9062" w:type="dxa"/>
+            <w:tcBorders>
+              <w:top w:val="single" w:sz="4" w:space="0" w:color="FFC000" w:themeColor="accent4"/>
+              <w:left w:val="single" w:sz="4" w:space="0" w:color="FFC000" w:themeColor="accent4"/>
+              <w:bottom w:val="single" w:sz="4" w:space="0" w:color="FFC000" w:themeColor="accent4"/>
+              <w:right w:val="single" w:sz="4" w:space="0" w:color="FFC000" w:themeColor="accent4"/>
+            </w:tcBorders>
           </w:tcPr>
           <w:p>
-            <w:pPr>
-              <w:rPr>
-                <w:b w:val="0"/>
-              </w:rPr>
-            </w:pPr>
-            <w:r>
-              <w:rPr>
-                <w:b w:val="0"/>
-              </w:rPr>
+            <w:r>
               <w:t>Wenn Sie die Daten aus einer Datei importieren, wird die Vertragsauswahl übersprungen und die gespeicherten Daten werden sofort angezeigt.</w:t>
             </w:r>
           </w:p>
         </w:tc>
       </w:tr>
     </w:tbl>
-    <w:bookmarkEnd w:id="22"/>
-    <w:p>
-      <w:r>
-        <w:t>Nach erfolgreicher Anmeldung am Gerät werden Ihre verfügbaren Verträge</w:t>
-      </w:r>
-      <w:r>
-        <w:fldChar w:fldCharType="begin"/>
-      </w:r>
-      <w:r>
-        <w:instrText xml:space="preserve"> XE "</w:instrText>
-      </w:r>
-      <w:r>
-        <w:instrText>Verträge</w:instrText>
-      </w:r>
-      <w:r>
-        <w:instrText xml:space="preserve">" </w:instrText>
-      </w:r>
-      <w:r>
-        <w:fldChar w:fldCharType="end"/>
-      </w:r>
-      <w:r>
-        <w:t xml:space="preserve"> angezeigt, wie Abbildung </w:t>
-      </w:r>
-      <w:r>
-        <w:t>21</w:t>
-      </w:r>
-      <w:r>
-        <w:t xml:space="preserve"> beispielhaft darstellt.</w:t>
-      </w:r>
-    </w:p>
     <w:p/>
+    <w:p>
+      <w:r>
+        <w:t>Neben allgemeinen Informationen Ihres Vertrags, wie der Tarif</w:t>
+      </w:r>
+      <w:r>
+        <w:t>bezeichnung</w:t>
+      </w:r>
+      <w:r>
+        <w:t>, der Gültigkeitszeitraum und der Zähler</w:t>
+      </w:r>
+      <w:r>
+        <w:t>,</w:t>
+      </w:r>
+      <w:r>
+        <w:t xml:space="preserve"> werden die verfügbaren Abrechnu</w:t>
+      </w:r>
+      <w:r>
+        <w:t>n</w:t>
+      </w:r>
+      <w:r>
+        <w:t>gsperioden und Tageswerte angezeigt. Des Weiteren ist auch ersichtlich</w:t>
+      </w:r>
+      <w:r>
+        <w:t>,</w:t>
+      </w:r>
+      <w:r>
+        <w:t xml:space="preserve"> ob diese </w:t>
+      </w:r>
+      <w:r>
+        <w:t>Perioden</w:t>
+      </w:r>
+      <w:r>
+        <w:t xml:space="preserve"> bereits abgeschlossen sind oder nicht. Falls Sie aktuelle Daten laden möchten und einen noch nicht abgeschlossenen Bereich auswählen</w:t>
+      </w:r>
+      <w:r>
+        <w:t>,</w:t>
+      </w:r>
+      <w:r>
+        <w:t xml:space="preserve"> werden die Daten bis zur letzten abgeschlossenen </w:t>
+      </w:r>
+      <w:r>
+        <w:t>Messperiode</w:t>
+      </w:r>
+      <w:r>
+        <w:t xml:space="preserve"> geladen.</w:t>
+      </w:r>
+      <w:r>
+        <w:t xml:space="preserve"> In der rechten Leiste wird eine Abbildung des</w:t>
+      </w:r>
+      <w:r>
+        <w:t xml:space="preserve"> </w:t>
+      </w:r>
+      <w:r>
+        <w:rPr>
+          <w:i/>
+        </w:rPr>
+        <w:t>SMGw</w:t>
+      </w:r>
+      <w:r>
+        <w:t>-Gerätetyps angezeigt</w:t>
+      </w:r>
+      <w:r>
+        <w:t>.</w:t>
+      </w:r>
+    </w:p>
     <w:p/>
-    <w:p>
-      <w:r>
-        <w:t>Neben allgemeinen Informationen Ihres Vertrags, wie der Tarif</w:t>
-      </w:r>
-      <w:r>
-        <w:t>bezeichnung</w:t>
-      </w:r>
-      <w:r>
-        <w:t>, der Gültigkeitszeitraum und der Zähler</w:t>
-      </w:r>
-      <w:r>
-        <w:t>,</w:t>
-      </w:r>
-      <w:r>
-        <w:t xml:space="preserve"> werden die verfügbaren Abrechnu</w:t>
-      </w:r>
-      <w:r>
-        <w:t>n</w:t>
-      </w:r>
-      <w:r>
-        <w:t>gsperioden und Tageswerte angezeigt. Des Weiteren ist auch ersichtlich</w:t>
-      </w:r>
-      <w:r>
-        <w:t>,</w:t>
-      </w:r>
-      <w:r>
-        <w:t xml:space="preserve"> ob diese </w:t>
-      </w:r>
-      <w:r>
-        <w:t>Perioden</w:t>
-      </w:r>
-      <w:r>
-        <w:t xml:space="preserve"> bereits abgeschlossen sind oder nicht. Falls Sie aktuelle Daten laden möchten und einen noch nicht abgeschlossenen Bereich auswählen</w:t>
-      </w:r>
-      <w:r>
-        <w:t>,</w:t>
-      </w:r>
-      <w:r>
-        <w:t xml:space="preserve"> werden die Daten bis zur letzten abgeschlossenen </w:t>
-      </w:r>
-      <w:r>
-        <w:t>Messperiode</w:t>
-      </w:r>
-      <w:r>
-        <w:t xml:space="preserve"> geladen.</w:t>
-      </w:r>
-      <w:r>
-        <w:t xml:space="preserve"> In der rechten Leiste wird eine Abbildung des</w:t>
-      </w:r>
-      <w:r>
-        <w:t xml:space="preserve"> </w:t>
-      </w:r>
-      <w:r>
-        <w:rPr>
-          <w:i/>
-        </w:rPr>
-        <w:t>SMGw</w:t>
-      </w:r>
-      <w:r>
-        <w:t>-Gerätetyps angezeigt</w:t>
-      </w:r>
-      <w:r>
-        <w:t>.</w:t>
-      </w:r>
-    </w:p>
+    <w:tbl>
+      <w:tblPr>
+        <w:tblStyle w:val="Tabellenraster"/>
+        <w:tblW w:w="0" w:type="auto"/>
+        <w:tblLook w:val="04A0" w:firstRow="1" w:lastRow="0" w:firstColumn="1" w:lastColumn="0" w:noHBand="0" w:noVBand="1"/>
+      </w:tblPr>
+      <w:tblGrid>
+        <w:gridCol w:w="9062"/>
+      </w:tblGrid>
+      <w:tr>
+        <w:tc>
+          <w:tcPr>
+            <w:tcW w:w="9062" w:type="dxa"/>
+            <w:tcBorders>
+              <w:top w:val="single" w:sz="4" w:space="0" w:color="FFC000" w:themeColor="accent4"/>
+              <w:left w:val="single" w:sz="4" w:space="0" w:color="FFC000" w:themeColor="accent4"/>
+              <w:bottom w:val="single" w:sz="4" w:space="0" w:color="FFC000" w:themeColor="accent4"/>
+              <w:right w:val="single" w:sz="4" w:space="0" w:color="FFC000" w:themeColor="accent4"/>
+            </w:tcBorders>
+            <w:shd w:val="clear" w:color="auto" w:fill="FFC000" w:themeFill="accent4"/>
+          </w:tcPr>
+          <w:p>
+            <w:pPr>
+              <w:rPr>
+                <w:b/>
+              </w:rPr>
+            </w:pPr>
+            <w:r>
+              <w:rPr>
+                <w:b/>
+              </w:rPr>
+              <w:t>Hinweis</w:t>
+            </w:r>
+          </w:p>
+        </w:tc>
+      </w:tr>
+      <w:tr>
+        <w:tc>
+          <w:tcPr>
+            <w:tcW w:w="9062" w:type="dxa"/>
+            <w:tcBorders>
+              <w:top w:val="single" w:sz="4" w:space="0" w:color="FFC000" w:themeColor="accent4"/>
+              <w:left w:val="single" w:sz="4" w:space="0" w:color="FFC000" w:themeColor="accent4"/>
+              <w:bottom w:val="single" w:sz="4" w:space="0" w:color="FFC000" w:themeColor="accent4"/>
+              <w:right w:val="single" w:sz="4" w:space="0" w:color="FFC000" w:themeColor="accent4"/>
+            </w:tcBorders>
+          </w:tcPr>
+          <w:p>
+            <w:r>
+              <w:t>Um ein Datum auszuwählen</w:t>
+            </w:r>
+            <w:r>
+              <w:t>,</w:t>
+            </w:r>
+            <w:r>
+              <w:t xml:space="preserve"> betätigen Sie d</w:t>
+            </w:r>
+            <w:r>
+              <w:t xml:space="preserve">ie Schaltfläche </w:t>
+            </w:r>
+            <w:r>
+              <w:t xml:space="preserve">mit dem Kalender Icon neben dem Datumsfeld. Es </w:t>
+            </w:r>
+            <w:r>
+              <w:t xml:space="preserve">öffnet sich ein </w:t>
+            </w:r>
+            <w:r>
+              <w:t>Kalender in dem Sie den gewünschten Tag auswählen können. Sobald Sie auf den gewünschten Tag geklickt haben, wird der Wert im Datumsfeld übernommen und der Kalender schließt automatisch. Sollten Sie keine Auswahl mehr treffen wollen, können Sie den Kalender schließen indem Sie außerhalb des Kalenders mit der Maus klicken. Wenn ein Datum nicht ausgewählt werden kann verändert sich der Mauscursor zu einem roten, durchgestrichenen Kreis. Jeder Kalender in der Software verhält sich auf die gleiche Weise.</w:t>
+            </w:r>
+          </w:p>
+        </w:tc>
+      </w:tr>
+    </w:tbl>
     <w:p/>
     <w:tbl>
       <w:tblPr>
@@ -8286,7 +8457,19 @@
               <w:rPr>
                 <w:b w:val="0"/>
               </w:rPr>
-              <w:t>Sie möchten um 13:05 Uhr die aktuellen Tageswerte auslesen. Dann wird die Software Daten von 0 Uhr bis 13</w:t>
+              <w:t xml:space="preserve">Sie möchten um 13:05 Uhr die aktuellen Tageswerte auslesen. Dann wird die Software Daten von </w:t>
+            </w:r>
+            <w:r>
+              <w:rPr>
+                <w:b w:val="0"/>
+              </w:rPr>
+              <w:t>0:0</w:t>
+            </w:r>
+            <w:r>
+              <w:rPr>
+                <w:b w:val="0"/>
+              </w:rPr>
+              <w:t>0 Uhr bis 13</w:t>
             </w:r>
             <w:r>
               <w:rPr>
@@ -8312,7 +8495,7 @@
               <w:rPr>
                 <w:b w:val="0"/>
               </w:rPr>
-              <w:t>Wenn die Auslesung des Geräts zum Beispiel um 13:18 Uhr stattfindet, werden die Werte von 0</w:t>
+              <w:t>Wenn die Auslesung des Geräts um 13:18 Uhr stattfindet, werden die Werte von 0</w:t>
             </w:r>
             <w:r>
               <w:rPr>
@@ -8325,158 +8508,99 @@
                 <w:b w:val="0"/>
               </w:rPr>
               <w:t xml:space="preserve"> Uhr bis 13:15 Uhr zurückgeliefert.</w:t>
-            </w:r>
-          </w:p>
-        </w:tc>
-      </w:tr>
-    </w:tbl>
-    <w:tbl>
-      <w:tblPr>
-        <w:tblStyle w:val="Listentabelle3Akzent4"/>
-        <w:tblpPr w:leftFromText="141" w:rightFromText="141" w:vertAnchor="page" w:horzAnchor="margin" w:tblpY="9511"/>
-        <w:tblW w:w="0" w:type="auto"/>
-        <w:tblLook w:val="04A0" w:firstRow="1" w:lastRow="0" w:firstColumn="1" w:lastColumn="0" w:noHBand="0" w:noVBand="1"/>
-      </w:tblPr>
-      <w:tblGrid>
-        <w:gridCol w:w="9062"/>
-      </w:tblGrid>
-      <w:tr>
-        <w:trPr>
-          <w:cnfStyle w:val="100000000000" w:firstRow="1" w:lastRow="0" w:firstColumn="0" w:lastColumn="0" w:oddVBand="0" w:evenVBand="0" w:oddHBand="0" w:evenHBand="0" w:firstRowFirstColumn="0" w:firstRowLastColumn="0" w:lastRowFirstColumn="0" w:lastRowLastColumn="0"/>
-        </w:trPr>
-        <w:tc>
-          <w:tcPr>
-            <w:cnfStyle w:val="001000000100" w:firstRow="0" w:lastRow="0" w:firstColumn="1" w:lastColumn="0" w:oddVBand="0" w:evenVBand="0" w:oddHBand="0" w:evenHBand="0" w:firstRowFirstColumn="1" w:firstRowLastColumn="0" w:lastRowFirstColumn="0" w:lastRowLastColumn="0"/>
-            <w:tcW w:w="9062" w:type="dxa"/>
-          </w:tcPr>
-          <w:p>
-            <w:pPr>
-              <w:keepNext/>
-              <w:rPr>
-                <w:color w:val="auto"/>
-              </w:rPr>
-            </w:pPr>
-            <w:r>
-              <w:rPr>
-                <w:color w:val="auto"/>
-              </w:rPr>
-              <w:t>Hinweis</w:t>
-            </w:r>
-          </w:p>
-        </w:tc>
-      </w:tr>
-      <w:tr>
-        <w:trPr>
-          <w:cnfStyle w:val="000000100000" w:firstRow="0" w:lastRow="0" w:firstColumn="0" w:lastColumn="0" w:oddVBand="0" w:evenVBand="0" w:oddHBand="1" w:evenHBand="0" w:firstRowFirstColumn="0" w:firstRowLastColumn="0" w:lastRowFirstColumn="0" w:lastRowLastColumn="0"/>
-          <w:trHeight w:val="867"/>
-        </w:trPr>
-        <w:tc>
-          <w:tcPr>
-            <w:cnfStyle w:val="001000000000" w:firstRow="0" w:lastRow="0" w:firstColumn="1" w:lastColumn="0" w:oddVBand="0" w:evenVBand="0" w:oddHBand="0" w:evenHBand="0" w:firstRowFirstColumn="0" w:firstRowLastColumn="0" w:lastRowFirstColumn="0" w:lastRowLastColumn="0"/>
-            <w:tcW w:w="9062" w:type="dxa"/>
-          </w:tcPr>
-          <w:p>
-            <w:pPr>
-              <w:rPr>
-                <w:b w:val="0"/>
-              </w:rPr>
-            </w:pPr>
-            <w:r>
-              <w:rPr>
-                <w:b w:val="0"/>
-              </w:rPr>
-              <w:t xml:space="preserve">Um ein Datum auszuwählen betätigen Sie den Button mit dem Kalender Icon neben dem Datumsfeld. Es klappt ein Kalender aus in dem Sie den gewünschten Tag auswählen können. Sobald Sie auf den gewünschten Tag geklickt haben, wird der Wert im Datumsfeld übernommen und der Kalender schließt automatisch. Sollten Sie keine Auswahl mehr treffen wollen, können Sie den Kalender schließen indem Sie außerhalb des Kalenders mit der Maus klicken. Wenn ein Datum nicht ausgewählt werden kann verändert sich der Mauscursor zu </w:t>
-            </w:r>
-            <w:r>
-              <w:rPr>
-                <w:b w:val="0"/>
-              </w:rPr>
-              <w:t>einem roten, durchgestrichenen Kreis</w:t>
-            </w:r>
-            <w:r>
-              <w:rPr>
-                <w:b w:val="0"/>
-              </w:rPr>
-              <w:t>.</w:t>
-            </w:r>
-            <w:r>
-              <w:rPr>
-                <w:b w:val="0"/>
-              </w:rPr>
-              <w:t xml:space="preserve"> Jeder Kalender in der Software verhält sich auf die gleiche Weise.</w:t>
             </w:r>
           </w:p>
         </w:tc>
       </w:tr>
     </w:tbl>
     <w:p/>
+    <w:p>
+      <w:r>
+        <w:t>Nachdem der gewünschte Zeitraum ausgewählt wurde,</w:t>
+      </w:r>
+      <w:r>
+        <w:t xml:space="preserve"> betätigen Sie </w:t>
+      </w:r>
+      <w:r>
+        <w:t>die Schaltfläche</w:t>
+      </w:r>
+      <w:r>
+        <w:t xml:space="preserve"> </w:t>
+      </w:r>
+      <w:r>
+        <w:rPr>
+          <w:i/>
+        </w:rPr>
+        <w:t>Auslesung starten</w:t>
+      </w:r>
+      <w:r>
+        <w:t>. Nun</w:t>
+      </w:r>
+      <w:r>
+        <w:t xml:space="preserve"> werden die Daten aus dem </w:t>
+      </w:r>
+      <w:r>
+        <w:rPr>
+          <w:i/>
+        </w:rPr>
+        <w:t>SMGw</w:t>
+      </w:r>
+      <w:r>
+        <w:fldChar w:fldCharType="begin"/>
+      </w:r>
+      <w:r>
+        <w:instrText xml:space="preserve"> XE "</w:instrText>
+      </w:r>
+      <w:r>
+        <w:rPr>
+          <w:i/>
+        </w:rPr>
+        <w:instrText>SMGw</w:instrText>
+      </w:r>
+      <w:r>
+        <w:instrText xml:space="preserve">" </w:instrText>
+      </w:r>
+      <w:r>
+        <w:fldChar w:fldCharType="end"/>
+      </w:r>
+      <w:r>
+        <w:t xml:space="preserve"> geladen und angezeigt. Das Laden der Daten kann je nach ausgewähltem Zeitraum einige Minuten dauern.</w:t>
+      </w:r>
+      <w:r>
+        <w:t xml:space="preserve"> Sie haben während des Ladens die Möglichkeit, die Auslesung, über </w:t>
+      </w:r>
+      <w:r>
+        <w:t>die</w:t>
+      </w:r>
+      <w:r>
+        <w:t xml:space="preserve"> </w:t>
+      </w:r>
+      <w:r>
+        <w:t>Schaltfläche</w:t>
+      </w:r>
+      <w:r>
+        <w:t xml:space="preserve"> </w:t>
+      </w:r>
+      <w:r>
+        <w:rPr>
+          <w:i/>
+        </w:rPr>
+        <w:t>Vorgang Abbrechen</w:t>
+      </w:r>
+      <w:r>
+        <w:t xml:space="preserve"> zu unterbrechen.</w:t>
+      </w:r>
+    </w:p>
     <w:p/>
-    <w:p/>
-    <w:p/>
-    <w:p/>
-    <w:p/>
-    <w:p/>
-    <w:p/>
-    <w:p>
-      <w:r>
+    <w:p>
+      <w:pPr>
+        <w:keepNext/>
+      </w:pPr>
+      <w:r>
+        <w:rPr>
+          <w:noProof/>
+        </w:rPr>
         <w:lastRenderedPageBreak/>
-        <w:t>Nachdem der gewünschte Zeitraum ausgewählt wurde,</w:t>
-      </w:r>
-      <w:r>
-        <w:t xml:space="preserve"> betätigen Sie den Button Auslesung starten. Nun</w:t>
-      </w:r>
-      <w:r>
-        <w:t xml:space="preserve"> werden die Daten aus dem </w:t>
-      </w:r>
-      <w:r>
-        <w:rPr>
-          <w:i/>
-        </w:rPr>
-        <w:t>SMGw</w:t>
-      </w:r>
-      <w:r>
-        <w:fldChar w:fldCharType="begin"/>
-      </w:r>
-      <w:r>
-        <w:instrText xml:space="preserve"> XE "</w:instrText>
-      </w:r>
-      <w:r>
-        <w:rPr>
-          <w:i/>
-        </w:rPr>
-        <w:instrText>SMGw</w:instrText>
-      </w:r>
-      <w:r>
-        <w:instrText xml:space="preserve">" </w:instrText>
-      </w:r>
-      <w:r>
-        <w:fldChar w:fldCharType="end"/>
-      </w:r>
-      <w:r>
-        <w:t xml:space="preserve"> geladen und angezeigt. Das Laden der Daten kann je nach ausgewähltem Zeitraum einige Minuten dauern.</w:t>
-      </w:r>
-      <w:r>
-        <w:t xml:space="preserve"> Sie haben während des Ladens die Möglichkeit, die Auslesung, über den Button </w:t>
-      </w:r>
-      <w:r>
-        <w:rPr>
-          <w:i/>
-        </w:rPr>
-        <w:t>Vorgang Abbrechen</w:t>
-      </w:r>
-      <w:r>
-        <w:t xml:space="preserve"> zu unterbrechen.</w:t>
-      </w:r>
-    </w:p>
-    <w:p/>
-    <w:p>
-      <w:pPr>
-        <w:keepNext/>
-      </w:pPr>
-      <w:r>
-        <w:rPr>
-          <w:noProof/>
-        </w:rPr>
         <w:drawing>
           <wp:inline distT="0" distB="0" distL="0" distR="0">
             <wp:extent cx="5760720" cy="3916680"/>
@@ -8577,7 +8701,13 @@
         <w:t>3</w:t>
       </w:r>
       <w:r>
-        <w:t xml:space="preserve"> zu sehen wird im</w:t>
+        <w:t xml:space="preserve"> zu sehen</w:t>
+      </w:r>
+      <w:r>
+        <w:t>,</w:t>
+      </w:r>
+      <w:r>
+        <w:t xml:space="preserve"> wird im</w:t>
       </w:r>
       <w:r>
         <w:rPr>
@@ -8645,7 +8775,13 @@
         <w:fldChar w:fldCharType="end"/>
       </w:r>
       <w:r>
-        <w:t xml:space="preserve">neben den Vertragsrahmendaten dem </w:t>
+        <w:t>neben den Vertragsrahmendaten</w:t>
+      </w:r>
+      <w:r>
+        <w:t>,</w:t>
+      </w:r>
+      <w:r>
+        <w:t xml:space="preserve"> dem </w:t>
       </w:r>
       <w:r>
         <w:t>Abrechnungszeitraum</w:t>
@@ -8920,7 +9056,13 @@
         <w:t xml:space="preserve">Die einzelnen </w:t>
       </w:r>
       <w:r>
-        <w:t>Reiter werden im folgenden erklärt:</w:t>
+        <w:t xml:space="preserve">Reiter werden im </w:t>
+      </w:r>
+      <w:r>
+        <w:t>Folgenden</w:t>
+      </w:r>
+      <w:r>
+        <w:t xml:space="preserve"> erklärt:</w:t>
       </w:r>
     </w:p>
     <w:p/>
@@ -9025,19 +9167,31 @@
         <w:t xml:space="preserve"> wird der Verbrauch</w:t>
       </w:r>
       <w:r>
-        <w:t xml:space="preserve"> vom Endzeitpunkt der originären Messwertliste ausgehend</w:t>
+        <w:t xml:space="preserve"> vom Endzeitpunkt der originären Messwertliste ausgehend dargestellt</w:t>
+      </w:r>
+      <w:r>
+        <w:t xml:space="preserve">. Um die Anzeige übersichtlicher zu gestalten wird die erste Woche tageweise und anschließend der nächste Monat wochenweise angezeigt. </w:t>
+      </w:r>
+      <w:r>
+        <w:t>Daten</w:t>
       </w:r>
       <w:r>
         <w:t>,</w:t>
       </w:r>
       <w:r>
-        <w:t xml:space="preserve"> dargestellt</w:t>
-      </w:r>
-      <w:r>
-        <w:t xml:space="preserve">. Um die Anzeige übersichtlicher zu gestalten wird die erste Woche tageweise und anschließend der nächste Monat wochenweise angezeigt. </w:t>
-      </w:r>
-      <w:r>
-        <w:t>Daten die noch weiter zurück liegen werden monatsweise dargestellt.</w:t>
+        <w:t xml:space="preserve"> </w:t>
+      </w:r>
+      <w:r>
+        <w:t xml:space="preserve">welche </w:t>
+      </w:r>
+      <w:r>
+        <w:t>noch weiter zurückliegen</w:t>
+      </w:r>
+      <w:r>
+        <w:t>,</w:t>
+      </w:r>
+      <w:r>
+        <w:t xml:space="preserve"> werden monatsweise dargestellt.</w:t>
       </w:r>
       <w:r>
         <w:t xml:space="preserve"> Sind die Daten noch umfangreicher wird der jährliche Verbrauch ebenfalls noch angezeigt. </w:t>
@@ -9137,7 +9291,7 @@
         <w:t xml:space="preserve">originären </w:t>
       </w:r>
       <w:r>
-        <w:t>Messwerte</w:t>
+        <w:t>Messwert</w:t>
       </w:r>
       <w:r>
         <w:t>liste</w:t>
@@ -9187,7 +9341,13 @@
         <w:t>werden.</w:t>
       </w:r>
       <w:r>
-        <w:t xml:space="preserve"> Hier werden die Tage aufgelistet die Fehler und etwaige Lücken enthalten. </w:t>
+        <w:t xml:space="preserve"> Hier werden die Tage aufgelistet</w:t>
+      </w:r>
+      <w:r>
+        <w:t>,</w:t>
+      </w:r>
+      <w:r>
+        <w:t xml:space="preserve"> die Fehler und etwaige Lücken enthalten. </w:t>
       </w:r>
       <w:r>
         <w:t xml:space="preserve">Mit einem </w:t>
@@ -9516,7 +9676,10 @@
         <w:t>geöffnet</w:t>
       </w:r>
       <w:r>
-        <w:t xml:space="preserve"> in dem Textfeld eingegeben wurde. Wird nun der </w:t>
+        <w:t xml:space="preserve"> in dem Textfeld eingegeben wurde. Wird nun </w:t>
+      </w:r>
+      <w:r>
+        <w:t xml:space="preserve">die </w:t>
       </w:r>
       <w:r>
         <w:rPr>
@@ -9525,7 +9688,19 @@
         <w:t>Filtern</w:t>
       </w:r>
       <w:r>
-        <w:t xml:space="preserve">-Button betätigt, werden alle Logbucheinträge angezeigt, die in Ihrer Meldung das Wort </w:t>
+        <w:t>-</w:t>
+      </w:r>
+      <w:r>
+        <w:t xml:space="preserve">Schaltfläche </w:t>
+      </w:r>
+      <w:r>
+        <w:t xml:space="preserve">betätigt, werden alle Logbucheinträge angezeigt, die in </w:t>
+      </w:r>
+      <w:r>
+        <w:t xml:space="preserve">der jeweiligen </w:t>
+      </w:r>
+      <w:r>
+        <w:t xml:space="preserve">Meldung das Wort </w:t>
       </w:r>
       <w:r>
         <w:rPr>
@@ -9540,7 +9715,19 @@
         <w:t xml:space="preserve"> </w:t>
       </w:r>
       <w:r>
-        <w:t xml:space="preserve">beinhalten. Somit ist es möglich die Logeinträge nach bestimmten Meldungen zu filtern. </w:t>
+        <w:t>beinhalten. Somit ist es möglich</w:t>
+      </w:r>
+      <w:r>
+        <w:t>,</w:t>
+      </w:r>
+      <w:r>
+        <w:t xml:space="preserve"> die Log</w:t>
+      </w:r>
+      <w:r>
+        <w:t>buch</w:t>
+      </w:r>
+      <w:r>
+        <w:t xml:space="preserve">einträge nach bestimmten Meldungen zu filtern. </w:t>
       </w:r>
       <w:r>
         <w:t xml:space="preserve">Es ist auch möglich nach Logbuchkategorien zu filtern. Hierzu geben Sie die gewünschte Kategorie in das Textfeld ein und verfahren wie oben beschrieben. </w:t>
@@ -9650,11 +9837,9 @@
       </w:r>
     </w:p>
     <w:p/>
-    <w:p/>
     <w:tbl>
       <w:tblPr>
-        <w:tblStyle w:val="Listentabelle3Akzent4"/>
-        <w:tblpPr w:leftFromText="141" w:rightFromText="141" w:vertAnchor="page" w:horzAnchor="margin" w:tblpY="1565"/>
+        <w:tblStyle w:val="Tabellenraster"/>
         <w:tblW w:w="0" w:type="auto"/>
         <w:tblLook w:val="04A0" w:firstRow="1" w:lastRow="0" w:firstColumn="1" w:lastColumn="0" w:noHBand="0" w:noVBand="1"/>
       </w:tblPr>
@@ -9662,24 +9847,26 @@
         <w:gridCol w:w="9062"/>
       </w:tblGrid>
       <w:tr>
-        <w:trPr>
-          <w:cnfStyle w:val="100000000000" w:firstRow="1" w:lastRow="0" w:firstColumn="0" w:lastColumn="0" w:oddVBand="0" w:evenVBand="0" w:oddHBand="0" w:evenHBand="0" w:firstRowFirstColumn="0" w:firstRowLastColumn="0" w:lastRowFirstColumn="0" w:lastRowLastColumn="0"/>
-        </w:trPr>
         <w:tc>
           <w:tcPr>
-            <w:cnfStyle w:val="001000000100" w:firstRow="0" w:lastRow="0" w:firstColumn="1" w:lastColumn="0" w:oddVBand="0" w:evenVBand="0" w:oddHBand="0" w:evenHBand="0" w:firstRowFirstColumn="1" w:firstRowLastColumn="0" w:lastRowFirstColumn="0" w:lastRowLastColumn="0"/>
             <w:tcW w:w="9062" w:type="dxa"/>
+            <w:tcBorders>
+              <w:top w:val="single" w:sz="4" w:space="0" w:color="FFC000" w:themeColor="accent4"/>
+              <w:left w:val="single" w:sz="4" w:space="0" w:color="FFC000" w:themeColor="accent4"/>
+              <w:bottom w:val="single" w:sz="4" w:space="0" w:color="FFC000" w:themeColor="accent4"/>
+              <w:right w:val="single" w:sz="4" w:space="0" w:color="FFC000" w:themeColor="accent4"/>
+            </w:tcBorders>
+            <w:shd w:val="clear" w:color="auto" w:fill="FFC000" w:themeFill="accent4"/>
           </w:tcPr>
           <w:p>
             <w:pPr>
-              <w:keepNext/>
-              <w:rPr>
-                <w:color w:val="auto"/>
+              <w:rPr>
+                <w:b/>
               </w:rPr>
             </w:pPr>
             <w:r>
               <w:rPr>
-                <w:color w:val="auto"/>
+                <w:b/>
               </w:rPr>
               <w:t>Hinweis</w:t>
             </w:r>
@@ -9687,57 +9874,55 @@
         </w:tc>
       </w:tr>
       <w:tr>
-        <w:trPr>
-          <w:cnfStyle w:val="000000100000" w:firstRow="0" w:lastRow="0" w:firstColumn="0" w:lastColumn="0" w:oddVBand="0" w:evenVBand="0" w:oddHBand="1" w:evenHBand="0" w:firstRowFirstColumn="0" w:firstRowLastColumn="0" w:lastRowFirstColumn="0" w:lastRowLastColumn="0"/>
-          <w:trHeight w:val="1003"/>
-        </w:trPr>
         <w:tc>
           <w:tcPr>
-            <w:cnfStyle w:val="001000000000" w:firstRow="0" w:lastRow="0" w:firstColumn="1" w:lastColumn="0" w:oddVBand="0" w:evenVBand="0" w:oddHBand="0" w:evenHBand="0" w:firstRowFirstColumn="0" w:firstRowLastColumn="0" w:lastRowFirstColumn="0" w:lastRowLastColumn="0"/>
             <w:tcW w:w="9062" w:type="dxa"/>
+            <w:tcBorders>
+              <w:top w:val="single" w:sz="4" w:space="0" w:color="FFC000" w:themeColor="accent4"/>
+              <w:left w:val="single" w:sz="4" w:space="0" w:color="FFC000" w:themeColor="accent4"/>
+              <w:bottom w:val="single" w:sz="4" w:space="0" w:color="FFC000" w:themeColor="accent4"/>
+              <w:right w:val="single" w:sz="4" w:space="0" w:color="FFC000" w:themeColor="accent4"/>
+            </w:tcBorders>
           </w:tcPr>
           <w:p>
-            <w:pPr>
-              <w:jc w:val="left"/>
-              <w:rPr>
-                <w:b w:val="0"/>
-              </w:rPr>
-            </w:pPr>
-            <w:r>
-              <w:rPr>
-                <w:b w:val="0"/>
-              </w:rPr>
-              <w:t xml:space="preserve">Um den Filter rückgängig zu machen löschen Sie etwaige Wörter im Textfeld und klicken Sie auf den Button </w:t>
-            </w:r>
-            <w:r>
-              <w:rPr>
-                <w:b w:val="0"/>
+            <w:r>
+              <w:t>Um den Filter rückgängig zu machen</w:t>
+            </w:r>
+            <w:r>
+              <w:t>,</w:t>
+            </w:r>
+            <w:r>
+              <w:t xml:space="preserve"> löschen Sie etwaige Wörter im Textfeld und klicken Sie auf d</w:t>
+            </w:r>
+            <w:r>
+              <w:t xml:space="preserve">ie Schaltfläche </w:t>
+            </w:r>
+            <w:r>
+              <w:rPr>
                 <w:i/>
               </w:rPr>
               <w:t>Filtern</w:t>
             </w:r>
             <w:r>
-              <w:rPr>
-                <w:b w:val="0"/>
-              </w:rPr>
               <w:t>. Danach werden wieder alle Logbucheinträge für den ausgewählten Zeitbereich angezeigt.</w:t>
             </w:r>
           </w:p>
         </w:tc>
       </w:tr>
     </w:tbl>
+    <w:p/>
     <w:p>
       <w:pPr>
         <w:pStyle w:val="berschrift3"/>
       </w:pPr>
-      <w:bookmarkStart w:id="23" w:name="_Toc501026982"/>
+      <w:bookmarkStart w:id="20" w:name="_Toc505288362"/>
       <w:r>
         <w:t>T</w:t>
       </w:r>
       <w:r>
         <w:t>ransparenzfunktion</w:t>
       </w:r>
-      <w:bookmarkEnd w:id="23"/>
+      <w:bookmarkEnd w:id="20"/>
       <w:r>
         <w:fldChar w:fldCharType="begin"/>
       </w:r>
@@ -10065,6 +10250,9 @@
         <w:t>Befindet sich die Datei bereits auf Ihrem Computer</w:t>
       </w:r>
       <w:r>
+        <w:t>,</w:t>
+      </w:r>
+      <w:r>
         <w:t xml:space="preserve"> haben Sie die Möglichkeit</w:t>
       </w:r>
       <w:r>
@@ -10104,7 +10292,7 @@
         <w:t xml:space="preserve"> auch</w:t>
       </w:r>
       <w:r>
-        <w:t xml:space="preserve"> aus dem Internet zu beziehen</w:t>
+        <w:t xml:space="preserve"> aus dem Internet beziehen</w:t>
       </w:r>
       <w:r>
         <w:t xml:space="preserve">, wie in </w:t>
@@ -10217,10 +10405,110 @@
         <w:t>ifbeschreibungsdatei angezeigt.</w:t>
       </w:r>
     </w:p>
+    <w:p/>
+    <w:p>
+      <w:r>
+        <w:t>Im Überblick sehe</w:t>
+      </w:r>
+      <w:r>
+        <w:t xml:space="preserve">n </w:t>
+      </w:r>
+      <w:r>
+        <w:t>S</w:t>
+      </w:r>
+      <w:r>
+        <w:t>ie</w:t>
+      </w:r>
+      <w:r>
+        <w:t xml:space="preserve"> verschiedene Daten zu dem </w:t>
+      </w:r>
+      <w:r>
+        <w:t xml:space="preserve">Vertrag mit ihrem Stromanbieter, die aus der Tarifdefinition geladen werden. Der Start- und </w:t>
+      </w:r>
+      <w:r>
+        <w:t>Endzei</w:t>
+      </w:r>
+      <w:r>
+        <w:t>t</w:t>
+      </w:r>
+      <w:r>
+        <w:t>punkt</w:t>
+      </w:r>
+      <w:r>
+        <w:t xml:space="preserve"> aus der Tarifbeschreibung wird bereits als Vorschlag in die Felder unterhalb der Übersicht eingetragen.</w:t>
+      </w:r>
+      <w:r>
+        <w:t xml:space="preserve"> </w:t>
+      </w:r>
+    </w:p>
+    <w:p>
+      <w:r>
+        <w:t xml:space="preserve">Für den </w:t>
+      </w:r>
+      <w:r>
+        <w:t xml:space="preserve">vorweg </w:t>
+      </w:r>
+      <w:r>
+        <w:t xml:space="preserve">angegebenen Zeitraum wird die </w:t>
+      </w:r>
+      <w:r>
+        <w:t>Tarifb</w:t>
+      </w:r>
+      <w:r>
+        <w:t xml:space="preserve">erechnung durchgeführt. </w:t>
+      </w:r>
+    </w:p>
+    <w:p>
+      <w:r>
+        <w:t xml:space="preserve">Wird der </w:t>
+      </w:r>
+      <w:r>
+        <w:t>Zeitbere</w:t>
+      </w:r>
+      <w:r>
+        <w:t>i</w:t>
+      </w:r>
+      <w:r>
+        <w:t xml:space="preserve">ch </w:t>
+      </w:r>
+      <w:r>
+        <w:t>vergrößert</w:t>
+      </w:r>
+      <w:r>
+        <w:t>,</w:t>
+      </w:r>
+      <w:r>
+        <w:t xml:space="preserve"> werden diese Daten zusätzlich geladen. Es findet jedoch keine Berechnung </w:t>
+      </w:r>
+      <w:r>
+        <w:t xml:space="preserve">über </w:t>
+      </w:r>
+      <w:r>
+        <w:t>diese Daten statt</w:t>
+      </w:r>
+      <w:r>
+        <w:t xml:space="preserve">. Sie werden </w:t>
+      </w:r>
+      <w:r>
+        <w:t>unter</w:t>
+      </w:r>
+      <w:r>
+        <w:t xml:space="preserve"> dem Reiter </w:t>
+      </w:r>
+      <w:r>
+        <w:rPr>
+          <w:i/>
+        </w:rPr>
+        <w:t>Originäre Messwertliste</w:t>
+      </w:r>
+      <w:r>
+        <w:t xml:space="preserve"> mit angezeigt.</w:t>
+      </w:r>
+    </w:p>
+    <w:p/>
     <w:tbl>
       <w:tblPr>
-        <w:tblStyle w:val="Listentabelle3Akzent4"/>
-        <w:tblpPr w:leftFromText="141" w:rightFromText="141" w:vertAnchor="page" w:horzAnchor="margin" w:tblpY="9094"/>
+        <w:tblStyle w:val="Tabellenraster"/>
         <w:tblW w:w="0" w:type="auto"/>
         <w:tblLook w:val="04A0" w:firstRow="1" w:lastRow="0" w:firstColumn="1" w:lastColumn="0" w:noHBand="0" w:noVBand="1"/>
       </w:tblPr>
@@ -10228,24 +10516,26 @@
         <w:gridCol w:w="9062"/>
       </w:tblGrid>
       <w:tr>
-        <w:trPr>
-          <w:cnfStyle w:val="100000000000" w:firstRow="1" w:lastRow="0" w:firstColumn="0" w:lastColumn="0" w:oddVBand="0" w:evenVBand="0" w:oddHBand="0" w:evenHBand="0" w:firstRowFirstColumn="0" w:firstRowLastColumn="0" w:lastRowFirstColumn="0" w:lastRowLastColumn="0"/>
-        </w:trPr>
         <w:tc>
           <w:tcPr>
-            <w:cnfStyle w:val="001000000100" w:firstRow="0" w:lastRow="0" w:firstColumn="1" w:lastColumn="0" w:oddVBand="0" w:evenVBand="0" w:oddHBand="0" w:evenHBand="0" w:firstRowFirstColumn="1" w:firstRowLastColumn="0" w:lastRowFirstColumn="0" w:lastRowLastColumn="0"/>
             <w:tcW w:w="9062" w:type="dxa"/>
+            <w:tcBorders>
+              <w:top w:val="single" w:sz="4" w:space="0" w:color="FFC000" w:themeColor="accent4"/>
+              <w:left w:val="single" w:sz="4" w:space="0" w:color="FFC000" w:themeColor="accent4"/>
+              <w:bottom w:val="single" w:sz="4" w:space="0" w:color="FFC000" w:themeColor="accent4"/>
+              <w:right w:val="single" w:sz="4" w:space="0" w:color="FFC000" w:themeColor="accent4"/>
+            </w:tcBorders>
+            <w:shd w:val="clear" w:color="auto" w:fill="FFC000" w:themeFill="accent4"/>
           </w:tcPr>
           <w:p>
             <w:pPr>
-              <w:keepNext/>
-              <w:rPr>
-                <w:color w:val="auto"/>
+              <w:rPr>
+                <w:b/>
               </w:rPr>
             </w:pPr>
             <w:r>
               <w:rPr>
-                <w:color w:val="auto"/>
+                <w:b/>
               </w:rPr>
               <w:t>Hinweis</w:t>
             </w:r>
@@ -10253,120 +10543,59 @@
         </w:tc>
       </w:tr>
       <w:tr>
-        <w:trPr>
-          <w:cnfStyle w:val="000000100000" w:firstRow="0" w:lastRow="0" w:firstColumn="0" w:lastColumn="0" w:oddVBand="0" w:evenVBand="0" w:oddHBand="1" w:evenHBand="0" w:firstRowFirstColumn="0" w:firstRowLastColumn="0" w:lastRowFirstColumn="0" w:lastRowLastColumn="0"/>
-          <w:trHeight w:val="1408"/>
-        </w:trPr>
         <w:tc>
           <w:tcPr>
-            <w:cnfStyle w:val="001000000000" w:firstRow="0" w:lastRow="0" w:firstColumn="1" w:lastColumn="0" w:oddVBand="0" w:evenVBand="0" w:oddHBand="0" w:evenHBand="0" w:firstRowFirstColumn="0" w:firstRowLastColumn="0" w:lastRowFirstColumn="0" w:lastRowLastColumn="0"/>
             <w:tcW w:w="9062" w:type="dxa"/>
+            <w:tcBorders>
+              <w:top w:val="single" w:sz="4" w:space="0" w:color="FFC000" w:themeColor="accent4"/>
+              <w:left w:val="single" w:sz="4" w:space="0" w:color="FFC000" w:themeColor="accent4"/>
+              <w:bottom w:val="single" w:sz="4" w:space="0" w:color="FFC000" w:themeColor="accent4"/>
+              <w:right w:val="single" w:sz="4" w:space="0" w:color="FFC000" w:themeColor="accent4"/>
+            </w:tcBorders>
           </w:tcPr>
           <w:p>
-            <w:pPr>
-              <w:jc w:val="left"/>
-              <w:rPr>
-                <w:b w:val="0"/>
-              </w:rPr>
-            </w:pPr>
-            <w:r>
-              <w:rPr>
-                <w:b w:val="0"/>
-              </w:rPr>
-              <w:t xml:space="preserve">Die Tarifbeschreibungsdatei entspricht dem gleichen Dateiformat wie auch Dateien, die in TRuDI importiert werden können. Es handelt sich hierbei um XML-Dateien mit der Endung </w:t>
-            </w:r>
-            <w:r>
-              <w:rPr>
-                <w:b w:val="0"/>
+            <w:r>
+              <w:t xml:space="preserve">Die Tarifbeschreibungsdatei entspricht dem gleichen Dateiformat wie auch Dateien, die in </w:t>
+            </w:r>
+            <w:r>
+              <w:rPr>
                 <w:i/>
               </w:rPr>
-              <w:t>.xml</w:t>
-            </w:r>
-            <w:r>
-              <w:rPr>
-                <w:b w:val="0"/>
-              </w:rPr>
-              <w:t>. TRuDI ist nicht in der Lage andere Dateiformate zu laden.</w:t>
+              <w:t>TRuDI</w:t>
+            </w:r>
+            <w:r>
+              <w:t xml:space="preserve"> importiert werden können. Es handelt sich hierbei um XML-Dateien mit der Endung </w:t>
+            </w:r>
+            <w:r>
+              <w:rPr>
+                <w:i/>
+              </w:rPr>
+              <w:t>.</w:t>
+            </w:r>
+            <w:proofErr w:type="spellStart"/>
+            <w:r>
+              <w:rPr>
+                <w:i/>
+              </w:rPr>
+              <w:t>xml</w:t>
+            </w:r>
+            <w:proofErr w:type="spellEnd"/>
+            <w:r>
+              <w:t xml:space="preserve">. </w:t>
+            </w:r>
+            <w:r>
+              <w:rPr>
+                <w:i/>
+              </w:rPr>
+              <w:t>TRuDI</w:t>
+            </w:r>
+            <w:r>
+              <w:t xml:space="preserve"> ist nicht in der Lage andere Dateiformate zu laden.</w:t>
             </w:r>
           </w:p>
         </w:tc>
       </w:tr>
     </w:tbl>
-    <w:p/>
-    <w:p>
-      <w:r>
-        <w:t>Im Überblick sehe</w:t>
-      </w:r>
-      <w:r>
-        <w:t xml:space="preserve">n </w:t>
-      </w:r>
-      <w:r>
-        <w:t>S</w:t>
-      </w:r>
-      <w:r>
-        <w:t>ie</w:t>
-      </w:r>
-      <w:r>
-        <w:t xml:space="preserve"> verschiedene Daten zu dem </w:t>
-      </w:r>
-      <w:r>
-        <w:t xml:space="preserve">Vertrag mit ihrem Stromanbieter, die aus der Tarifdefinition geladen werden. Der Start- und </w:t>
-      </w:r>
-      <w:r>
-        <w:t>Endzei</w:t>
-      </w:r>
-      <w:r>
-        <w:t>t</w:t>
-      </w:r>
-      <w:r>
-        <w:t>punkt</w:t>
-      </w:r>
-      <w:r>
-        <w:t xml:space="preserve"> aus der Tarifbeschreibung wird bereits als Vorschlag in die Felder unterhalb der Übersicht eingetragen. Sie können </w:t>
-      </w:r>
-      <w:r>
-        <w:t xml:space="preserve">den Zeitbereich der Auslesung </w:t>
-      </w:r>
-      <w:r>
-        <w:t xml:space="preserve">auch noch </w:t>
-      </w:r>
-      <w:r>
-        <w:t xml:space="preserve">nachträglich </w:t>
-      </w:r>
-      <w:r>
-        <w:t xml:space="preserve">anpassen. </w:t>
-      </w:r>
-      <w:r>
-        <w:t xml:space="preserve">Für den </w:t>
-      </w:r>
-      <w:r>
-        <w:t xml:space="preserve">vorweg </w:t>
-      </w:r>
-      <w:r>
-        <w:t xml:space="preserve">angegebenen Zeitraum wird die Berechnung durchgeführt. </w:t>
-      </w:r>
-      <w:r>
-        <w:t>Wird der Start- und Endzeitpun</w:t>
-      </w:r>
-      <w:r>
-        <w:t>kt</w:t>
-      </w:r>
-      <w:r>
-        <w:t xml:space="preserve"> vergrößert werden diese Daten zusätzlich geladen. Es findet jedoch keine Berechnung für diese Daten statt.</w:t>
-      </w:r>
-      <w:r>
-        <w:t xml:space="preserve"> Der Start- und Endzeitpunkt, der in der Tarifdefinition angegeben ist, kann nicht verkleinert werden. Es werden die Daten für diesen Bereich berechnet. Sie können allerdings einen größeren Bereich eingeben. Die Messdaten für die keine Tarifdefinition vorliegt, fließen nicht in die Berechnung der Tarifregister ein. Sie werden umter dem Reiter </w:t>
-      </w:r>
-      <w:r>
-        <w:rPr>
-          <w:i/>
-        </w:rPr>
-        <w:t>Originäre Messwertliste</w:t>
-      </w:r>
-      <w:r>
-        <w:t xml:space="preserve"> mit angezeigt.</w:t>
-      </w:r>
-    </w:p>
     <w:p/>
     <w:p>
       <w:pPr>
@@ -10510,7 +10739,13 @@
         <w:t>8</w:t>
       </w:r>
       <w:r>
-        <w:t xml:space="preserve">) mit dem Unterschied, dass die </w:t>
+        <w:t>)</w:t>
+      </w:r>
+      <w:r>
+        <w:t>,</w:t>
+      </w:r>
+      <w:r>
+        <w:t xml:space="preserve"> mit dem Unterschied, dass die </w:t>
       </w:r>
       <w:r>
         <w:rPr>
@@ -10549,7 +10784,7 @@
     <w:p/>
     <w:tbl>
       <w:tblPr>
-        <w:tblStyle w:val="Listentabelle3Akzent4"/>
+        <w:tblStyle w:val="Tabellenraster"/>
         <w:tblW w:w="0" w:type="auto"/>
         <w:tblLook w:val="04A0" w:firstRow="1" w:lastRow="0" w:firstColumn="1" w:lastColumn="0" w:noHBand="0" w:noVBand="1"/>
       </w:tblPr>
@@ -10557,24 +10792,26 @@
         <w:gridCol w:w="9062"/>
       </w:tblGrid>
       <w:tr>
-        <w:trPr>
-          <w:cnfStyle w:val="100000000000" w:firstRow="1" w:lastRow="0" w:firstColumn="0" w:lastColumn="0" w:oddVBand="0" w:evenVBand="0" w:oddHBand="0" w:evenHBand="0" w:firstRowFirstColumn="0" w:firstRowLastColumn="0" w:lastRowFirstColumn="0" w:lastRowLastColumn="0"/>
-        </w:trPr>
         <w:tc>
           <w:tcPr>
-            <w:cnfStyle w:val="001000000100" w:firstRow="0" w:lastRow="0" w:firstColumn="1" w:lastColumn="0" w:oddVBand="0" w:evenVBand="0" w:oddHBand="0" w:evenHBand="0" w:firstRowFirstColumn="1" w:firstRowLastColumn="0" w:lastRowFirstColumn="0" w:lastRowLastColumn="0"/>
             <w:tcW w:w="9062" w:type="dxa"/>
+            <w:tcBorders>
+              <w:top w:val="single" w:sz="4" w:space="0" w:color="FFC000" w:themeColor="accent4"/>
+              <w:left w:val="single" w:sz="4" w:space="0" w:color="FFC000" w:themeColor="accent4"/>
+              <w:bottom w:val="single" w:sz="4" w:space="0" w:color="FFC000" w:themeColor="accent4"/>
+              <w:right w:val="single" w:sz="4" w:space="0" w:color="FFC000" w:themeColor="accent4"/>
+            </w:tcBorders>
+            <w:shd w:val="clear" w:color="auto" w:fill="FFC000" w:themeFill="accent4"/>
           </w:tcPr>
           <w:p>
             <w:pPr>
-              <w:keepNext/>
-              <w:rPr>
-                <w:color w:val="auto"/>
+              <w:rPr>
+                <w:b/>
               </w:rPr>
             </w:pPr>
             <w:r>
               <w:rPr>
-                <w:color w:val="auto"/>
+                <w:b/>
               </w:rPr>
               <w:t>Hinweis</w:t>
             </w:r>
@@ -10582,37 +10819,25 @@
         </w:tc>
       </w:tr>
       <w:tr>
-        <w:trPr>
-          <w:cnfStyle w:val="000000100000" w:firstRow="0" w:lastRow="0" w:firstColumn="0" w:lastColumn="0" w:oddVBand="0" w:evenVBand="0" w:oddHBand="1" w:evenHBand="0" w:firstRowFirstColumn="0" w:firstRowLastColumn="0" w:lastRowFirstColumn="0" w:lastRowLastColumn="0"/>
-        </w:trPr>
         <w:tc>
           <w:tcPr>
-            <w:cnfStyle w:val="001000000000" w:firstRow="0" w:lastRow="0" w:firstColumn="1" w:lastColumn="0" w:oddVBand="0" w:evenVBand="0" w:oddHBand="0" w:evenHBand="0" w:firstRowFirstColumn="0" w:firstRowLastColumn="0" w:lastRowFirstColumn="0" w:lastRowLastColumn="0"/>
             <w:tcW w:w="9062" w:type="dxa"/>
+            <w:tcBorders>
+              <w:top w:val="single" w:sz="4" w:space="0" w:color="FFC000" w:themeColor="accent4"/>
+              <w:left w:val="single" w:sz="4" w:space="0" w:color="FFC000" w:themeColor="accent4"/>
+              <w:bottom w:val="single" w:sz="4" w:space="0" w:color="FFC000" w:themeColor="accent4"/>
+              <w:right w:val="single" w:sz="4" w:space="0" w:color="FFC000" w:themeColor="accent4"/>
+            </w:tcBorders>
           </w:tcPr>
           <w:p>
-            <w:pPr>
-              <w:rPr>
-                <w:b w:val="0"/>
-              </w:rPr>
-            </w:pPr>
-            <w:r>
-              <w:rPr>
-                <w:b w:val="0"/>
-              </w:rPr>
-              <w:t xml:space="preserve">Hier können sie nur Dateien importieren, die ausschließlich originäre Messwertlisten enthalten. Eine entsprechende Datei kann nur über einen Vertrag </w:t>
-            </w:r>
-            <w:r>
-              <w:rPr>
-                <w:b w:val="0"/>
-              </w:rPr>
-              <w:t xml:space="preserve">mit dem Tarifanwendungsfall </w:t>
-            </w:r>
-            <w:r>
-              <w:rPr>
-                <w:b w:val="0"/>
-              </w:rPr>
-              <w:t>7 exportiert werden.</w:t>
+            <w:r>
+              <w:t xml:space="preserve">Hier können sie nur Dateien importieren, die ausschließlich originäre Messwertlisten enthalten. Eine entsprechende Datei kann nur über einen Vertrag mit dem Tarifanwendungsfall 7 </w:t>
+            </w:r>
+            <w:r>
+              <w:t>importiert</w:t>
+            </w:r>
+            <w:r>
+              <w:t xml:space="preserve"> werden.</w:t>
             </w:r>
           </w:p>
         </w:tc>
@@ -10702,7 +10927,7 @@
         <w:t>SMGw</w:t>
       </w:r>
       <w:r>
-        <w:t>. Sie  wurden auf Basis der ausgelesenen Messwerte</w:t>
+        <w:t>. Sie wurden auf Basis der ausgelesenen Messwerte</w:t>
       </w:r>
       <w:r>
         <w:t xml:space="preserve"> </w:t>
@@ -10738,7 +10963,13 @@
         <w:t xml:space="preserve"> berechnet. Im unteren Teil</w:t>
       </w:r>
       <w:r>
-        <w:t xml:space="preserve"> ist ein neuer Reiter </w:t>
+        <w:t xml:space="preserve"> ist </w:t>
+      </w:r>
+      <w:r>
+        <w:t xml:space="preserve">nun </w:t>
+      </w:r>
+      <w:r>
+        <w:t xml:space="preserve">ein neuer Reiter </w:t>
       </w:r>
       <w:r>
         <w:rPr>
@@ -10747,12 +10978,18 @@
         <w:t>Tarifdaten</w:t>
       </w:r>
       <w:r>
-        <w:t xml:space="preserve"> hinzugekommen.</w:t>
-      </w:r>
-      <w:r>
         <w:t xml:space="preserve"> </w:t>
       </w:r>
       <w:r>
+        <w:t>ersichtlich</w:t>
+      </w:r>
+      <w:r>
+        <w:t>.</w:t>
+      </w:r>
+      <w:r>
+        <w:t xml:space="preserve"> </w:t>
+      </w:r>
+      <w:r>
         <w:t xml:space="preserve">Die anderen Reiter </w:t>
       </w:r>
       <w:r>
@@ -10810,11 +11047,11 @@
         <w:t>,</w:t>
       </w:r>
       <w:r>
-        <w:t xml:space="preserve"> zu welchen Zeitpunkten </w:t>
+        <w:t xml:space="preserve"> zu welchen Zeitpunkten und in welche </w:t>
       </w:r>
       <w:r>
         <w:lastRenderedPageBreak/>
-        <w:t xml:space="preserve">und in welche Register der jeweilige Stromverbrauch gezählt wurde. Die einzelnen Tarifstufen sind mit unterschiedlichen Farben kodiert. </w:t>
+        <w:t xml:space="preserve">Register der jeweilige Stromverbrauch gezählt wurde. Die einzelnen Tarifstufen sind mit unterschiedlichen Farben kodiert. </w:t>
       </w:r>
     </w:p>
     <w:p>
@@ -10935,7 +11172,7 @@
         <w:pageBreakBefore/>
         <w:ind w:left="578" w:hanging="578"/>
       </w:pPr>
-      <w:bookmarkStart w:id="24" w:name="_Toc501026983"/>
+      <w:bookmarkStart w:id="21" w:name="_Toc505288363"/>
       <w:r>
         <w:lastRenderedPageBreak/>
         <w:t xml:space="preserve">Zusätzliche </w:t>
@@ -10946,7 +11183,7 @@
       <w:r>
         <w:t>TRuDI</w:t>
       </w:r>
-      <w:bookmarkEnd w:id="24"/>
+      <w:bookmarkEnd w:id="21"/>
       <w:r>
         <w:fldChar w:fldCharType="begin"/>
       </w:r>
@@ -10995,7 +11232,10 @@
         <w:t>.</w:t>
       </w:r>
       <w:r>
-        <w:t xml:space="preserve"> Am unteren Ende der jeweiligen Seite kommt man über einen </w:t>
+        <w:t xml:space="preserve"> Am unteren Ende der jeweiligen Seite kommt man </w:t>
+      </w:r>
+      <w:r>
+        <w:t xml:space="preserve">über die Schaltfläche </w:t>
       </w:r>
       <w:r>
         <w:rPr>
@@ -11004,7 +11244,7 @@
         <w:t xml:space="preserve">Zurück </w:t>
       </w:r>
       <w:r>
-        <w:t>Button wieder zur vorherigen Seite.</w:t>
+        <w:t>wieder zur vorherigen Seite.</w:t>
       </w:r>
       <w:r>
         <w:t xml:space="preserve"> Man kann auch über die </w:t>
@@ -11013,13 +11253,19 @@
         <w:rPr>
           <w:i/>
         </w:rPr>
-        <w:t>Brotkrum</w:t>
-      </w:r>
-      <w:r>
-        <w:rPr>
-          <w:i/>
-        </w:rPr>
-        <w:t>ennavigation</w:t>
+        <w:t>N</w:t>
+      </w:r>
+      <w:r>
+        <w:rPr>
+          <w:i/>
+        </w:rPr>
+        <w:t>avigation</w:t>
+      </w:r>
+      <w:r>
+        <w:rPr>
+          <w:i/>
+        </w:rPr>
+        <w:t>sleiste</w:t>
       </w:r>
       <w:r>
         <w:fldChar w:fldCharType="begin"/>
@@ -11037,7 +11283,19 @@
         <w:fldChar w:fldCharType="end"/>
       </w:r>
       <w:r>
-        <w:t xml:space="preserve">, die sich in der oberen Leiste von </w:t>
+        <w:t xml:space="preserve">, die sich </w:t>
+      </w:r>
+      <w:r>
+        <w:t xml:space="preserve">am </w:t>
+      </w:r>
+      <w:r>
+        <w:t xml:space="preserve">oberen </w:t>
+      </w:r>
+      <w:r>
+        <w:t xml:space="preserve">Rand </w:t>
+      </w:r>
+      <w:r>
+        <w:t xml:space="preserve">von </w:t>
       </w:r>
       <w:r>
         <w:rPr>
@@ -11055,13 +11313,19 @@
         <w:rPr>
           <w:i/>
         </w:rPr>
-        <w:t>Brotkru</w:t>
-      </w:r>
-      <w:r>
-        <w:rPr>
-          <w:i/>
-        </w:rPr>
-        <w:t>mennavigation</w:t>
+        <w:t>N</w:t>
+      </w:r>
+      <w:r>
+        <w:rPr>
+          <w:i/>
+        </w:rPr>
+        <w:t>avigation</w:t>
+      </w:r>
+      <w:r>
+        <w:rPr>
+          <w:i/>
+        </w:rPr>
+        <w:t>sleiste</w:t>
       </w:r>
       <w:r>
         <w:t xml:space="preserve"> wird in Abschnitt </w:t>
@@ -11087,11 +11351,11 @@
       <w:pPr>
         <w:pStyle w:val="berschrift3"/>
       </w:pPr>
-      <w:bookmarkStart w:id="25" w:name="_Toc501026984"/>
+      <w:bookmarkStart w:id="22" w:name="_Toc505288364"/>
       <w:r>
         <w:t>Prüfsummen</w:t>
       </w:r>
-      <w:bookmarkEnd w:id="25"/>
+      <w:bookmarkEnd w:id="22"/>
     </w:p>
     <w:p>
       <w:r>
@@ -11110,7 +11374,19 @@
         <w:t>TRuDI</w:t>
       </w:r>
       <w:r>
-        <w:t xml:space="preserve"> bezogen haben, ist auch eine Liste der Prüfsummen zu finden. Anhand von Prüfsummen ist es möglich eine Software, bestimmte Teile davon oder bestimmte Daten auf Integrität hin zu prüfen. Damit haben Sie die Möglichkeit über die angegebenen Prüfsummen nachzuvollziehen ob die Software manipuliert wurde. </w:t>
+        <w:t xml:space="preserve"> bezogen haben, ist auch eine Liste der Prüfsummen zu finden. Anhand von Prüfsummen ist es möglich</w:t>
+      </w:r>
+      <w:r>
+        <w:t>,</w:t>
+      </w:r>
+      <w:r>
+        <w:t xml:space="preserve"> eine Software, bestimmte Teile davon oder bestimmte Daten auf Integrität hin zu prüfen. Damit haben Sie die Möglichkeit über die angegebenen Prüfsummen nachzuvollziehen</w:t>
+      </w:r>
+      <w:r>
+        <w:t>,</w:t>
+      </w:r>
+      <w:r>
+        <w:t xml:space="preserve"> ob die Software manipuliert wurde. </w:t>
       </w:r>
     </w:p>
     <w:p>
@@ -11121,7 +11397,7 @@
         <w:rPr>
           <w:rStyle w:val="Funotenzeichen"/>
         </w:rPr>
-        <w:footnoteReference w:id="6"/>
+        <w:footnoteReference w:id="5"/>
       </w:r>
       <w:r>
         <w:t xml:space="preserve">. </w:t>
@@ -11146,12 +11422,12 @@
       <w:pPr>
         <w:pStyle w:val="berschrift3"/>
       </w:pPr>
-      <w:bookmarkStart w:id="26" w:name="_Toc501026985"/>
+      <w:bookmarkStart w:id="23" w:name="_Toc505288365"/>
       <w:r>
         <w:lastRenderedPageBreak/>
         <w:t>Über TRuDI</w:t>
       </w:r>
-      <w:bookmarkEnd w:id="26"/>
+      <w:bookmarkEnd w:id="23"/>
       <w:r>
         <w:fldChar w:fldCharType="begin"/>
       </w:r>
@@ -11303,23 +11579,18 @@
         <w:t xml:space="preserve"> – Ausschnitt der Seite Über TRuDI</w:t>
       </w:r>
     </w:p>
-    <w:p>
-      <w:pPr>
-        <w:keepNext/>
-      </w:pPr>
-    </w:p>
     <w:p/>
     <w:p>
       <w:pPr>
         <w:pStyle w:val="berschrift3"/>
         <w:pageBreakBefore/>
       </w:pPr>
-      <w:bookmarkStart w:id="27" w:name="_Toc501026986"/>
+      <w:bookmarkStart w:id="24" w:name="_Toc505288366"/>
       <w:r>
         <w:lastRenderedPageBreak/>
         <w:t>Die Beschreibungsseite</w:t>
       </w:r>
-      <w:bookmarkEnd w:id="27"/>
+      <w:bookmarkEnd w:id="24"/>
     </w:p>
     <w:p>
       <w:pPr>
@@ -11388,7 +11659,15 @@
         <w:t xml:space="preserve">eiteren </w:t>
       </w:r>
       <w:r>
-        <w:t>werden Begriffe erläutert und die einzelnen Messwert-Stati beschrieben.</w:t>
+        <w:t>werden Begriffe erläutert und die einzelnen Messwert-</w:t>
+      </w:r>
+      <w:proofErr w:type="spellStart"/>
+      <w:r>
+        <w:t>Stati</w:t>
+      </w:r>
+      <w:proofErr w:type="spellEnd"/>
+      <w:r>
+        <w:t xml:space="preserve"> beschrieben.</w:t>
       </w:r>
       <w:r>
         <w:t xml:space="preserve"> Nach dem Start der Applikation findet man oberhalb der Betriebsartauswahl eine kurze Beschreibung von </w:t>
@@ -11432,9 +11711,6 @@
       </w:pPr>
     </w:p>
     <w:p>
-      <w:pPr>
-        <w:keepNext/>
-      </w:pPr>
       <w:r>
         <w:rPr>
           <w:noProof/>
@@ -11511,12 +11787,12 @@
         <w:pStyle w:val="berschrift3"/>
         <w:pageBreakBefore/>
       </w:pPr>
-      <w:bookmarkStart w:id="28" w:name="_Toc501026987"/>
+      <w:bookmarkStart w:id="25" w:name="_Toc505288367"/>
       <w:r>
         <w:lastRenderedPageBreak/>
         <w:t>Details zum Smart Meter Gateway</w:t>
       </w:r>
-      <w:bookmarkEnd w:id="28"/>
+      <w:bookmarkEnd w:id="25"/>
     </w:p>
     <w:p>
       <w:r>
@@ -11565,7 +11841,13 @@
         <w:t xml:space="preserve"> zu finden. </w:t>
       </w:r>
       <w:r>
-        <w:t>Auf der Seite werden Daten zur Firmeware-Version</w:t>
+        <w:t xml:space="preserve">Auf der Seite werden Daten zur </w:t>
+      </w:r>
+      <w:r>
+        <w:t>Firmware</w:t>
+      </w:r>
+      <w:r>
+        <w:t>-Version</w:t>
       </w:r>
       <w:r>
         <w:fldChar w:fldCharType="begin"/>
@@ -11685,12 +11967,12 @@
       <w:pPr>
         <w:pStyle w:val="berschrift3"/>
       </w:pPr>
-      <w:bookmarkStart w:id="29" w:name="_Toc501026988"/>
+      <w:bookmarkStart w:id="26" w:name="_Toc505288368"/>
       <w:r>
         <w:lastRenderedPageBreak/>
         <w:t>Zertifikate</w:t>
       </w:r>
-      <w:bookmarkEnd w:id="29"/>
+      <w:bookmarkEnd w:id="26"/>
       <w:r>
         <w:fldChar w:fldCharType="begin"/>
       </w:r>
@@ -11817,12 +12099,12 @@
         <w:pageBreakBefore/>
         <w:ind w:left="578" w:hanging="578"/>
       </w:pPr>
-      <w:bookmarkStart w:id="30" w:name="_Toc501026989"/>
+      <w:bookmarkStart w:id="27" w:name="_Toc505288369"/>
       <w:r>
         <w:lastRenderedPageBreak/>
         <w:t>Navigation in der Software</w:t>
       </w:r>
-      <w:bookmarkEnd w:id="30"/>
+      <w:bookmarkEnd w:id="27"/>
     </w:p>
     <w:p>
       <w:r>
@@ -11883,7 +12165,13 @@
         <w:t>,</w:t>
       </w:r>
       <w:r>
-        <w:t xml:space="preserve"> klickt man ihn einfach in der Leiste an. Übergeordnete Bereiche werden ausgegraut dargestellt</w:t>
+        <w:t xml:space="preserve"> klickt man ihn einfach in der Leiste an. </w:t>
+      </w:r>
+      <w:r>
+        <w:t>Untergeordnete</w:t>
+      </w:r>
+      <w:r>
+        <w:t xml:space="preserve"> Bereiche werden ausgegraut dargestellt</w:t>
       </w:r>
       <w:r>
         <w:t>,</w:t>
@@ -12099,7 +12387,7 @@
       <w:pPr>
         <w:pStyle w:val="berschrift2"/>
       </w:pPr>
-      <w:bookmarkStart w:id="31" w:name="_Toc501026990"/>
+      <w:bookmarkStart w:id="28" w:name="_Toc505288370"/>
       <w:r>
         <w:t>Export</w:t>
       </w:r>
@@ -12121,7 +12409,7 @@
       <w:r>
         <w:t xml:space="preserve"> von Dateien</w:t>
       </w:r>
-      <w:bookmarkEnd w:id="31"/>
+      <w:bookmarkEnd w:id="28"/>
     </w:p>
     <w:p>
       <w:r>
@@ -12171,29 +12459,25 @@
       </w:r>
     </w:p>
     <w:p/>
-    <w:p/>
-    <w:p/>
-    <w:p/>
-    <w:p/>
-    <w:p/>
-    <w:p/>
-    <w:p/>
-    <w:p/>
-    <w:p/>
-    <w:p/>
-    <w:p/>
-    <w:p/>
-    <w:p/>
+    <w:p>
+      <w:pPr>
+        <w:spacing w:before="0"/>
+        <w:jc w:val="left"/>
+      </w:pPr>
+      <w:r>
+        <w:br w:type="page"/>
+      </w:r>
+    </w:p>
     <w:p>
       <w:pPr>
         <w:pStyle w:val="berschrift1"/>
       </w:pPr>
-      <w:bookmarkStart w:id="32" w:name="_Toc501026991"/>
+      <w:bookmarkStart w:id="29" w:name="_Toc505288371"/>
       <w:r>
         <w:lastRenderedPageBreak/>
         <w:t>Stichwortverzeichnis</w:t>
       </w:r>
-      <w:bookmarkEnd w:id="32"/>
+      <w:bookmarkEnd w:id="29"/>
     </w:p>
     <w:p>
       <w:pPr>
@@ -12654,7 +12938,7 @@
         <w:rPr>
           <w:noProof/>
         </w:rPr>
-        <w:t xml:space="preserve">  ii, 12, 13, 15, 16, 19, 23, 35</w:t>
+        <w:t xml:space="preserve">  ii, 12, 13, 15, 16, 19, 22, 23, 35</w:t>
       </w:r>
     </w:p>
     <w:p>
@@ -12893,6 +13177,8 @@
       <w:r>
         <w:fldChar w:fldCharType="end"/>
       </w:r>
+      <w:bookmarkStart w:id="30" w:name="_GoBack"/>
+      <w:bookmarkEnd w:id="30"/>
     </w:p>
     <w:sectPr>
       <w:type w:val="continuous"/>
@@ -12959,7 +13245,7 @@
           <w:rPr>
             <w:noProof/>
           </w:rPr>
-          <w:t>6</w:t>
+          <w:t>38</w:t>
         </w:r>
         <w:r>
           <w:fldChar w:fldCharType="end"/>
@@ -13074,27 +13360,11 @@
         <w:footnoteRef/>
       </w:r>
       <w:r>
-        <w:t xml:space="preserve"> Smart Meter Gateway</w:t>
+        <w:t xml:space="preserve"> Schema: AR 2418-6; definiert in VDE-AR-E-2418-6</w:t>
       </w:r>
     </w:p>
   </w:footnote>
   <w:footnote w:id="5">
-    <w:p>
-      <w:pPr>
-        <w:pStyle w:val="Funotentext"/>
-      </w:pPr>
-      <w:r>
-        <w:rPr>
-          <w:rStyle w:val="Funotenzeichen"/>
-        </w:rPr>
-        <w:footnoteRef/>
-      </w:r>
-      <w:r>
-        <w:t xml:space="preserve"> Schema: AR 2418-6; definiert in VDE-AR-E-2418-6</w:t>
-      </w:r>
-    </w:p>
-  </w:footnote>
-  <w:footnote w:id="6">
     <w:p>
       <w:pPr>
         <w:pStyle w:val="Funotentext"/>
@@ -13250,7 +13520,7 @@
         <w:noProof/>
         <w:sz w:val="22"/>
       </w:rPr>
-      <w:t>Erste Schritte</w:t>
+      <w:t>Stichwortverzeichnis</w:t>
     </w:r>
     <w:r>
       <w:rPr>
@@ -16338,7 +16608,7 @@
 </file>
 
 <file path=customXml/itemProps1.xml><?xml version="1.0" encoding="utf-8"?>
-<ds:datastoreItem xmlns:ds="http://schemas.openxmlformats.org/officeDocument/2006/customXml" ds:itemID="{6E0EFB5C-0A35-4BA5-A362-7663DE962A21}">
+<ds:datastoreItem xmlns:ds="http://schemas.openxmlformats.org/officeDocument/2006/customXml" ds:itemID="{86178961-6C16-40D9-B23C-9C1E98155A29}">
   <ds:schemaRefs>
     <ds:schemaRef ds:uri="http://schemas.openxmlformats.org/officeDocument/2006/bibliography"/>
   </ds:schemaRefs>

</xml_diff>

<commit_message>
TRuDI Handbuch: Kapitel 5.4 "Export von Daten" erweitert
Signed-off-by: Thomas Müller <tmueller@ivugmbh.de>
</commit_message>
<xml_diff>
--- a/doc/TRuDI Handbuch.docx
+++ b/doc/TRuDI Handbuch.docx
@@ -406,8 +406,13 @@
         <w:t xml:space="preserve"> eine herstellerübergreifende, </w:t>
       </w:r>
       <w:r>
-        <w:t>standardisierte Visualisierungslösung bereit, die die Anforderungen des MsbG</w:t>
-      </w:r>
+        <w:t xml:space="preserve">standardisierte Visualisierungslösung bereit, die die Anforderungen des </w:t>
+      </w:r>
+      <w:proofErr w:type="spellStart"/>
+      <w:r>
+        <w:t>MsbG</w:t>
+      </w:r>
+      <w:proofErr w:type="spellEnd"/>
       <w:r>
         <w:fldChar w:fldCharType="begin"/>
       </w:r>
@@ -3224,48 +3229,46 @@
           <w:docGrid w:linePitch="360"/>
         </w:sectPr>
       </w:pPr>
-      <w:bookmarkStart w:id="2" w:name="_GoBack"/>
-      <w:bookmarkEnd w:id="2"/>
     </w:p>
     <w:p>
       <w:pPr>
         <w:pStyle w:val="berschrift1"/>
       </w:pPr>
-      <w:bookmarkStart w:id="3" w:name="_Toc510708976"/>
+      <w:bookmarkStart w:id="2" w:name="_Toc510708976"/>
       <w:r>
         <w:lastRenderedPageBreak/>
         <w:t>Voraussetzungen</w:t>
       </w:r>
+      <w:bookmarkEnd w:id="2"/>
+    </w:p>
+    <w:p/>
+    <w:p>
+      <w:pPr>
+        <w:pStyle w:val="berschrift2"/>
+      </w:pPr>
+      <w:bookmarkStart w:id="3" w:name="_Toc510708977"/>
+      <w:r>
+        <w:t>Mindestanforderungen</w:t>
+      </w:r>
+      <w:r>
+        <w:fldChar w:fldCharType="begin"/>
+      </w:r>
+      <w:r>
+        <w:instrText xml:space="preserve"> XE "</w:instrText>
+      </w:r>
+      <w:r>
+        <w:instrText>Mindestanforderungen</w:instrText>
+      </w:r>
+      <w:r>
+        <w:instrText xml:space="preserve">" </w:instrText>
+      </w:r>
+      <w:r>
+        <w:fldChar w:fldCharType="end"/>
+      </w:r>
+      <w:r>
+        <w:t xml:space="preserve"> an die Software</w:t>
+      </w:r>
       <w:bookmarkEnd w:id="3"/>
-    </w:p>
-    <w:p/>
-    <w:p>
-      <w:pPr>
-        <w:pStyle w:val="berschrift2"/>
-      </w:pPr>
-      <w:bookmarkStart w:id="4" w:name="_Toc510708977"/>
-      <w:r>
-        <w:t>Mindestanforderungen</w:t>
-      </w:r>
-      <w:r>
-        <w:fldChar w:fldCharType="begin"/>
-      </w:r>
-      <w:r>
-        <w:instrText xml:space="preserve"> XE "</w:instrText>
-      </w:r>
-      <w:r>
-        <w:instrText>Mindestanforderungen</w:instrText>
-      </w:r>
-      <w:r>
-        <w:instrText xml:space="preserve">" </w:instrText>
-      </w:r>
-      <w:r>
-        <w:fldChar w:fldCharType="end"/>
-      </w:r>
-      <w:r>
-        <w:t xml:space="preserve"> an die Software</w:t>
-      </w:r>
-      <w:bookmarkEnd w:id="4"/>
     </w:p>
     <w:p>
       <w:pPr>
@@ -3320,11 +3323,11 @@
       <w:pPr>
         <w:pStyle w:val="berschrift2"/>
       </w:pPr>
-      <w:bookmarkStart w:id="5" w:name="_Toc510708978"/>
+      <w:bookmarkStart w:id="4" w:name="_Toc510708978"/>
       <w:r>
         <w:t>Mindestanforderungen an die Hardware</w:t>
       </w:r>
-      <w:bookmarkEnd w:id="5"/>
+      <w:bookmarkEnd w:id="4"/>
     </w:p>
     <w:p>
       <w:pPr>
@@ -3472,11 +3475,11 @@
       <w:pPr>
         <w:pStyle w:val="berschrift2"/>
       </w:pPr>
-      <w:bookmarkStart w:id="6" w:name="_Toc510708979"/>
+      <w:bookmarkStart w:id="5" w:name="_Toc510708979"/>
       <w:r>
         <w:t>Bildschirmauflösung</w:t>
       </w:r>
-      <w:bookmarkEnd w:id="6"/>
+      <w:bookmarkEnd w:id="5"/>
     </w:p>
     <w:p>
       <w:r>
@@ -3526,12 +3529,12 @@
       <w:pPr>
         <w:pStyle w:val="berschrift1"/>
       </w:pPr>
-      <w:bookmarkStart w:id="7" w:name="_Toc510708980"/>
+      <w:bookmarkStart w:id="6" w:name="_Toc510708980"/>
       <w:r>
         <w:lastRenderedPageBreak/>
         <w:t>Erste Schritte</w:t>
       </w:r>
-      <w:bookmarkEnd w:id="7"/>
+      <w:bookmarkEnd w:id="6"/>
       <w:r>
         <w:fldChar w:fldCharType="begin"/>
       </w:r>
@@ -3911,14 +3914,27 @@
       <w:r>
         <w:t xml:space="preserve">Abbildung </w:t>
       </w:r>
-      <w:fldSimple w:instr=" SEQ Abbildung \* ARABIC ">
-        <w:r>
-          <w:rPr>
-            <w:noProof/>
-          </w:rPr>
-          <w:t>1</w:t>
-        </w:r>
-      </w:fldSimple>
+      <w:r>
+        <w:fldChar w:fldCharType="begin"/>
+      </w:r>
+      <w:r>
+        <w:instrText xml:space="preserve"> SEQ Abbildung \* ARABIC </w:instrText>
+      </w:r>
+      <w:r>
+        <w:fldChar w:fldCharType="separate"/>
+      </w:r>
+      <w:r>
+        <w:rPr>
+          <w:noProof/>
+        </w:rPr>
+        <w:t>1</w:t>
+      </w:r>
+      <w:r>
+        <w:rPr>
+          <w:noProof/>
+        </w:rPr>
+        <w:fldChar w:fldCharType="end"/>
+      </w:r>
       <w:r>
         <w:t xml:space="preserve"> - </w:t>
       </w:r>
@@ -4115,14 +4131,30 @@
       <w:r>
         <w:t xml:space="preserve">Abbildung </w:t>
       </w:r>
-      <w:fldSimple w:instr=" SEQ Abbildung \* ARABIC ">
-        <w:r>
-          <w:rPr>
-            <w:noProof/>
-          </w:rPr>
-          <w:t>2</w:t>
-        </w:r>
-      </w:fldSimple>
+      <w:r>
+        <w:fldChar w:fldCharType="begin"/>
+      </w:r>
+      <w:r>
+        <w:instrText xml:space="preserve"> SEQ Abbi</w:instrText>
+      </w:r>
+      <w:r>
+        <w:instrText xml:space="preserve">ldung \* ARABIC </w:instrText>
+      </w:r>
+      <w:r>
+        <w:fldChar w:fldCharType="separate"/>
+      </w:r>
+      <w:r>
+        <w:rPr>
+          <w:noProof/>
+        </w:rPr>
+        <w:t>2</w:t>
+      </w:r>
+      <w:r>
+        <w:rPr>
+          <w:noProof/>
+        </w:rPr>
+        <w:fldChar w:fldCharType="end"/>
+      </w:r>
       <w:r>
         <w:t xml:space="preserve"> - Netzwerkstatus Ansicht unter Windows 10</w:t>
       </w:r>
@@ -4235,14 +4267,27 @@
       <w:r>
         <w:t xml:space="preserve">Abbildung </w:t>
       </w:r>
-      <w:fldSimple w:instr=" SEQ Abbildung \* ARABIC ">
-        <w:r>
-          <w:rPr>
-            <w:noProof/>
-          </w:rPr>
-          <w:t>3</w:t>
-        </w:r>
-      </w:fldSimple>
+      <w:r>
+        <w:fldChar w:fldCharType="begin"/>
+      </w:r>
+      <w:r>
+        <w:instrText xml:space="preserve"> SEQ Abbildung \* ARABIC </w:instrText>
+      </w:r>
+      <w:r>
+        <w:fldChar w:fldCharType="separate"/>
+      </w:r>
+      <w:r>
+        <w:rPr>
+          <w:noProof/>
+        </w:rPr>
+        <w:t>3</w:t>
+      </w:r>
+      <w:r>
+        <w:rPr>
+          <w:noProof/>
+        </w:rPr>
+        <w:fldChar w:fldCharType="end"/>
+      </w:r>
       <w:r>
         <w:t xml:space="preserve"> - Netzwerk- und Freigabecenter in W</w:t>
       </w:r>
@@ -4361,14 +4406,27 @@
       <w:r>
         <w:t xml:space="preserve">Abbildung </w:t>
       </w:r>
-      <w:fldSimple w:instr=" SEQ Abbildung \* ARABIC ">
-        <w:r>
-          <w:rPr>
-            <w:noProof/>
-          </w:rPr>
-          <w:t>4</w:t>
-        </w:r>
-      </w:fldSimple>
+      <w:r>
+        <w:fldChar w:fldCharType="begin"/>
+      </w:r>
+      <w:r>
+        <w:instrText xml:space="preserve"> SEQ Abbildung \* ARABIC </w:instrText>
+      </w:r>
+      <w:r>
+        <w:fldChar w:fldCharType="separate"/>
+      </w:r>
+      <w:r>
+        <w:rPr>
+          <w:noProof/>
+        </w:rPr>
+        <w:t>4</w:t>
+      </w:r>
+      <w:r>
+        <w:rPr>
+          <w:noProof/>
+        </w:rPr>
+        <w:fldChar w:fldCharType="end"/>
+      </w:r>
       <w:r>
         <w:t xml:space="preserve"> - Anzeige der Netzwerkverbindungen</w:t>
       </w:r>
@@ -4475,14 +4533,27 @@
       <w:r>
         <w:t xml:space="preserve">Abbildung </w:t>
       </w:r>
-      <w:fldSimple w:instr=" SEQ Abbildung \* ARABIC ">
-        <w:r>
-          <w:rPr>
-            <w:noProof/>
-          </w:rPr>
-          <w:t>5</w:t>
-        </w:r>
-      </w:fldSimple>
+      <w:r>
+        <w:fldChar w:fldCharType="begin"/>
+      </w:r>
+      <w:r>
+        <w:instrText xml:space="preserve"> SEQ Abbildung \* ARABIC </w:instrText>
+      </w:r>
+      <w:r>
+        <w:fldChar w:fldCharType="separate"/>
+      </w:r>
+      <w:r>
+        <w:rPr>
+          <w:noProof/>
+        </w:rPr>
+        <w:t>5</w:t>
+      </w:r>
+      <w:r>
+        <w:rPr>
+          <w:noProof/>
+        </w:rPr>
+        <w:fldChar w:fldCharType="end"/>
+      </w:r>
       <w:r>
         <w:t xml:space="preserve"> - Eigenschaf</w:t>
       </w:r>
@@ -4606,14 +4677,27 @@
       <w:r>
         <w:t xml:space="preserve">Abbildung </w:t>
       </w:r>
-      <w:fldSimple w:instr=" SEQ Abbildung \* ARABIC ">
-        <w:r>
-          <w:rPr>
-            <w:noProof/>
-          </w:rPr>
-          <w:t>6</w:t>
-        </w:r>
-      </w:fldSimple>
+      <w:r>
+        <w:fldChar w:fldCharType="begin"/>
+      </w:r>
+      <w:r>
+        <w:instrText xml:space="preserve"> SEQ Abbildung \* ARABIC </w:instrText>
+      </w:r>
+      <w:r>
+        <w:fldChar w:fldCharType="separate"/>
+      </w:r>
+      <w:r>
+        <w:rPr>
+          <w:noProof/>
+        </w:rPr>
+        <w:t>6</w:t>
+      </w:r>
+      <w:r>
+        <w:rPr>
+          <w:noProof/>
+        </w:rPr>
+        <w:fldChar w:fldCharType="end"/>
+      </w:r>
       <w:r>
         <w:t xml:space="preserve"> - IP-Adresse ändern</w:t>
       </w:r>
@@ -5187,90 +5271,90 @@
       <w:pPr>
         <w:pStyle w:val="berschrift1"/>
       </w:pPr>
-      <w:bookmarkStart w:id="8" w:name="_Toc510708981"/>
+      <w:bookmarkStart w:id="7" w:name="_Toc510708981"/>
       <w:r>
         <w:lastRenderedPageBreak/>
         <w:t>Installation</w:t>
       </w:r>
+      <w:bookmarkEnd w:id="7"/>
+      <w:r>
+        <w:fldChar w:fldCharType="begin"/>
+      </w:r>
+      <w:r>
+        <w:instrText xml:space="preserve"> XE "</w:instrText>
+      </w:r>
+      <w:r>
+        <w:instrText>Installation</w:instrText>
+      </w:r>
+      <w:r>
+        <w:instrText xml:space="preserve">" </w:instrText>
+      </w:r>
+      <w:r>
+        <w:fldChar w:fldCharType="end"/>
+      </w:r>
+    </w:p>
+    <w:p>
+      <w:r>
+        <w:rPr>
+          <w:i/>
+        </w:rPr>
+        <w:t>TRuDI</w:t>
+      </w:r>
+      <w:r>
+        <w:rPr>
+          <w:i/>
+        </w:rPr>
+        <w:fldChar w:fldCharType="begin"/>
+      </w:r>
+      <w:r>
+        <w:instrText xml:space="preserve"> XE "</w:instrText>
+      </w:r>
+      <w:r>
+        <w:instrText>TRuDI</w:instrText>
+      </w:r>
+      <w:r>
+        <w:instrText xml:space="preserve">" </w:instrText>
+      </w:r>
+      <w:r>
+        <w:rPr>
+          <w:i/>
+        </w:rPr>
+        <w:fldChar w:fldCharType="end"/>
+      </w:r>
+      <w:r>
+        <w:t xml:space="preserve"> steht für verschiedene Betriebssysteme zur Verfügung. Im folgenden Abschnitt wird die Installation von</w:t>
+      </w:r>
+      <w:r>
+        <w:rPr>
+          <w:i/>
+        </w:rPr>
+        <w:t xml:space="preserve"> TRuDI</w:t>
+      </w:r>
+      <w:r>
+        <w:t xml:space="preserve"> auf den unterschiedlichen Plattformen beschrieben und auf etwaige Besonderheiten bei der Installation eingegangen.</w:t>
+      </w:r>
+    </w:p>
+    <w:p/>
+    <w:p>
+      <w:pPr>
+        <w:pStyle w:val="berschrift2"/>
+      </w:pPr>
+      <w:bookmarkStart w:id="8" w:name="_Toc510708982"/>
+      <w:r>
+        <w:t>Windows</w:t>
+      </w:r>
       <w:bookmarkEnd w:id="8"/>
-      <w:r>
-        <w:fldChar w:fldCharType="begin"/>
-      </w:r>
-      <w:r>
-        <w:instrText xml:space="preserve"> XE "</w:instrText>
-      </w:r>
-      <w:r>
-        <w:instrText>Installation</w:instrText>
-      </w:r>
-      <w:r>
-        <w:instrText xml:space="preserve">" </w:instrText>
-      </w:r>
-      <w:r>
-        <w:fldChar w:fldCharType="end"/>
-      </w:r>
-    </w:p>
-    <w:p>
-      <w:r>
-        <w:rPr>
-          <w:i/>
-        </w:rPr>
-        <w:t>TRuDI</w:t>
-      </w:r>
-      <w:r>
-        <w:rPr>
-          <w:i/>
-        </w:rPr>
-        <w:fldChar w:fldCharType="begin"/>
-      </w:r>
-      <w:r>
-        <w:instrText xml:space="preserve"> XE "</w:instrText>
-      </w:r>
-      <w:r>
-        <w:instrText>TRuDI</w:instrText>
-      </w:r>
-      <w:r>
-        <w:instrText xml:space="preserve">" </w:instrText>
-      </w:r>
-      <w:r>
-        <w:rPr>
-          <w:i/>
-        </w:rPr>
-        <w:fldChar w:fldCharType="end"/>
-      </w:r>
-      <w:r>
-        <w:t xml:space="preserve"> steht für verschiedene Betriebssysteme zur Verfügung. Im folgenden Abschnitt wird die Installation von</w:t>
-      </w:r>
-      <w:r>
-        <w:rPr>
-          <w:i/>
-        </w:rPr>
-        <w:t xml:space="preserve"> TRuDI</w:t>
-      </w:r>
-      <w:r>
-        <w:t xml:space="preserve"> auf den unterschiedlichen Plattformen beschrieben und auf etwaige Besonderheiten bei der Installation eingegangen.</w:t>
-      </w:r>
     </w:p>
     <w:p/>
     <w:p>
       <w:pPr>
-        <w:pStyle w:val="berschrift2"/>
-      </w:pPr>
-      <w:bookmarkStart w:id="9" w:name="_Toc510708982"/>
-      <w:r>
-        <w:t>Windows</w:t>
+        <w:pStyle w:val="berschrift3"/>
+      </w:pPr>
+      <w:bookmarkStart w:id="9" w:name="_Toc510708983"/>
+      <w:r>
+        <w:t>Installation</w:t>
       </w:r>
       <w:bookmarkEnd w:id="9"/>
-    </w:p>
-    <w:p/>
-    <w:p>
-      <w:pPr>
-        <w:pStyle w:val="berschrift3"/>
-      </w:pPr>
-      <w:bookmarkStart w:id="10" w:name="_Toc510708983"/>
-      <w:r>
-        <w:t>Installation</w:t>
-      </w:r>
-      <w:bookmarkEnd w:id="10"/>
     </w:p>
     <w:p>
       <w:r>
@@ -5378,16 +5462,33 @@
       <w:r>
         <w:t xml:space="preserve">Abbildung </w:t>
       </w:r>
-      <w:fldSimple w:instr=" SEQ Abbildung \* ARABIC ">
-        <w:r>
-          <w:rPr>
-            <w:noProof/>
-          </w:rPr>
-          <w:t>7</w:t>
-        </w:r>
-      </w:fldSimple>
-      <w:r>
-        <w:t xml:space="preserve"> - Installation von T</w:t>
+      <w:r>
+        <w:fldChar w:fldCharType="begin"/>
+      </w:r>
+      <w:r>
+        <w:instrText xml:space="preserve"> SEQ Abbildung \* ARABIC </w:instrText>
+      </w:r>
+      <w:r>
+        <w:fldChar w:fldCharType="separate"/>
+      </w:r>
+      <w:r>
+        <w:rPr>
+          <w:noProof/>
+        </w:rPr>
+        <w:t>7</w:t>
+      </w:r>
+      <w:r>
+        <w:rPr>
+          <w:noProof/>
+        </w:rPr>
+        <w:fldChar w:fldCharType="end"/>
+      </w:r>
+      <w:r>
+        <w:t xml:space="preserve"> - Installation von </w:t>
+      </w:r>
+      <w:proofErr w:type="spellStart"/>
+      <w:r>
+        <w:t>T</w:t>
       </w:r>
       <w:r>
         <w:t>r</w:t>
@@ -5395,6 +5496,7 @@
       <w:r>
         <w:t>uDI</w:t>
       </w:r>
+      <w:proofErr w:type="spellEnd"/>
     </w:p>
     <w:p>
       <w:r>
@@ -5527,11 +5629,11 @@
       <w:pPr>
         <w:pStyle w:val="berschrift3"/>
       </w:pPr>
-      <w:bookmarkStart w:id="11" w:name="_Toc510708984"/>
+      <w:bookmarkStart w:id="10" w:name="_Toc510708984"/>
       <w:r>
         <w:t>Deinstallation</w:t>
       </w:r>
-      <w:bookmarkEnd w:id="11"/>
+      <w:bookmarkEnd w:id="10"/>
       <w:r>
         <w:fldChar w:fldCharType="begin"/>
       </w:r>
@@ -5646,14 +5748,27 @@
       <w:r>
         <w:t xml:space="preserve">Abbildung </w:t>
       </w:r>
-      <w:fldSimple w:instr=" SEQ Abbildung \* ARABIC ">
-        <w:r>
-          <w:rPr>
-            <w:noProof/>
-          </w:rPr>
-          <w:t>8</w:t>
-        </w:r>
-      </w:fldSimple>
+      <w:r>
+        <w:fldChar w:fldCharType="begin"/>
+      </w:r>
+      <w:r>
+        <w:instrText xml:space="preserve"> SEQ Abbildung \* ARABIC </w:instrText>
+      </w:r>
+      <w:r>
+        <w:fldChar w:fldCharType="separate"/>
+      </w:r>
+      <w:r>
+        <w:rPr>
+          <w:noProof/>
+        </w:rPr>
+        <w:t>8</w:t>
+      </w:r>
+      <w:r>
+        <w:rPr>
+          <w:noProof/>
+        </w:rPr>
+        <w:fldChar w:fldCharType="end"/>
+      </w:r>
       <w:r>
         <w:t xml:space="preserve"> - Die Systemsteuerung unter Windows 10</w:t>
       </w:r>
@@ -5807,14 +5922,27 @@
       <w:r>
         <w:t xml:space="preserve">Abbildung </w:t>
       </w:r>
-      <w:fldSimple w:instr=" SEQ Abbildung \* ARABIC ">
-        <w:r>
-          <w:rPr>
-            <w:noProof/>
-          </w:rPr>
-          <w:t>9</w:t>
-        </w:r>
-      </w:fldSimple>
+      <w:r>
+        <w:fldChar w:fldCharType="begin"/>
+      </w:r>
+      <w:r>
+        <w:instrText xml:space="preserve"> SEQ Abbildung \* ARABIC </w:instrText>
+      </w:r>
+      <w:r>
+        <w:fldChar w:fldCharType="separate"/>
+      </w:r>
+      <w:r>
+        <w:rPr>
+          <w:noProof/>
+        </w:rPr>
+        <w:t>9</w:t>
+      </w:r>
+      <w:r>
+        <w:rPr>
+          <w:noProof/>
+        </w:rPr>
+        <w:fldChar w:fldCharType="end"/>
+      </w:r>
       <w:r>
         <w:t xml:space="preserve"> - Der Assistent Unterstützt Sie bei der Deinstallation</w:t>
       </w:r>
@@ -5838,7 +5966,7 @@
         <w:pageBreakBefore/>
         <w:ind w:left="431" w:hanging="431"/>
       </w:pPr>
-      <w:bookmarkStart w:id="12" w:name="_Toc510708985"/>
+      <w:bookmarkStart w:id="11" w:name="_Toc510708985"/>
       <w:r>
         <w:lastRenderedPageBreak/>
         <w:t xml:space="preserve">Mit dem </w:t>
@@ -5852,11 +5980,165 @@
       <w:r>
         <w:t xml:space="preserve"> verbinden</w:t>
       </w:r>
+      <w:bookmarkEnd w:id="11"/>
+    </w:p>
+    <w:p>
+      <w:r>
+        <w:t xml:space="preserve">Es gibt in </w:t>
+      </w:r>
+      <w:r>
+        <w:rPr>
+          <w:i/>
+        </w:rPr>
+        <w:t>TRuDI</w:t>
+      </w:r>
+      <w:r>
+        <w:fldChar w:fldCharType="begin"/>
+      </w:r>
+      <w:r>
+        <w:instrText xml:space="preserve"> XE "</w:instrText>
+      </w:r>
+      <w:r>
+        <w:instrText>TRuDI</w:instrText>
+      </w:r>
+      <w:r>
+        <w:instrText xml:space="preserve">" </w:instrText>
+      </w:r>
+      <w:r>
+        <w:fldChar w:fldCharType="end"/>
+      </w:r>
+      <w:r>
+        <w:t xml:space="preserve"> zwei Möglichkeiten, sich am </w:t>
+      </w:r>
+      <w:r>
+        <w:rPr>
+          <w:i/>
+        </w:rPr>
+        <w:t>SMG</w:t>
+      </w:r>
+      <w:r>
+        <w:rPr>
+          <w:i/>
+        </w:rPr>
+        <w:t>W</w:t>
+      </w:r>
+      <w:r>
+        <w:fldChar w:fldCharType="begin"/>
+      </w:r>
+      <w:r>
+        <w:instrText xml:space="preserve"> XE "</w:instrText>
+      </w:r>
+      <w:r>
+        <w:rPr>
+          <w:i/>
+        </w:rPr>
+        <w:instrText>SMGw</w:instrText>
+      </w:r>
+      <w:r>
+        <w:instrText xml:space="preserve">" </w:instrText>
+      </w:r>
+      <w:r>
+        <w:fldChar w:fldCharType="end"/>
+      </w:r>
+      <w:r>
+        <w:t xml:space="preserve"> anzumelden: Mittels Benutzername</w:t>
+      </w:r>
+      <w:r>
+        <w:fldChar w:fldCharType="begin"/>
+      </w:r>
+      <w:r>
+        <w:instrText xml:space="preserve"> XE "</w:instrText>
+      </w:r>
+      <w:r>
+        <w:instrText>Benutzername</w:instrText>
+      </w:r>
+      <w:r>
+        <w:instrText xml:space="preserve">" </w:instrText>
+      </w:r>
+      <w:r>
+        <w:fldChar w:fldCharType="end"/>
+      </w:r>
+      <w:r>
+        <w:t xml:space="preserve"> und Passwort</w:t>
+      </w:r>
+      <w:r>
+        <w:fldChar w:fldCharType="begin"/>
+      </w:r>
+      <w:r>
+        <w:instrText xml:space="preserve"> XE "</w:instrText>
+      </w:r>
+      <w:r>
+        <w:instrText>Passwort</w:instrText>
+      </w:r>
+      <w:r>
+        <w:instrText xml:space="preserve">" </w:instrText>
+      </w:r>
+      <w:r>
+        <w:fldChar w:fldCharType="end"/>
+      </w:r>
+      <w:r>
+        <w:t xml:space="preserve"> sowie über ein Zertifikat</w:t>
+      </w:r>
+      <w:r>
+        <w:fldChar w:fldCharType="begin"/>
+      </w:r>
+      <w:r>
+        <w:instrText xml:space="preserve"> XE "</w:instrText>
+      </w:r>
+      <w:r>
+        <w:instrText>Zertifikat</w:instrText>
+      </w:r>
+      <w:r>
+        <w:instrText xml:space="preserve">" </w:instrText>
+      </w:r>
+      <w:r>
+        <w:fldChar w:fldCharType="end"/>
+      </w:r>
+      <w:r>
+        <w:t xml:space="preserve">. Im </w:t>
+      </w:r>
+      <w:r>
+        <w:t>Folgenden</w:t>
+      </w:r>
+      <w:r>
+        <w:t xml:space="preserve"> werden beide Möglichkeiten beschrieben. Alle Anmeldedaten, auch etwaige Zertifikate, die IP-Adresse und den Port ihres </w:t>
+      </w:r>
+      <w:r>
+        <w:rPr>
+          <w:i/>
+        </w:rPr>
+        <w:t>SMG</w:t>
+      </w:r>
+      <w:r>
+        <w:rPr>
+          <w:i/>
+        </w:rPr>
+        <w:t>W</w:t>
+      </w:r>
+      <w:r>
+        <w:t xml:space="preserve"> erhalten </w:t>
+      </w:r>
+      <w:r>
+        <w:t>Sie</w:t>
+      </w:r>
+      <w:r>
+        <w:t xml:space="preserve"> über ihren MSB.</w:t>
+      </w:r>
+    </w:p>
+    <w:p/>
+    <w:p>
+      <w:pPr>
+        <w:pStyle w:val="berschrift2"/>
+      </w:pPr>
+      <w:bookmarkStart w:id="12" w:name="_Toc510708986"/>
+      <w:r>
+        <w:t>Herstellen der Netzwerkverbindung</w:t>
+      </w:r>
       <w:bookmarkEnd w:id="12"/>
     </w:p>
     <w:p>
       <w:r>
-        <w:t xml:space="preserve">Es gibt in </w:t>
+        <w:t xml:space="preserve">Der PC, auf dem </w:t>
       </w:r>
       <w:r>
         <w:rPr>
@@ -5865,136 +6147,52 @@
         <w:t>TRuDI</w:t>
       </w:r>
       <w:r>
+        <w:t xml:space="preserve"> installiert ist, muss an die HAN-Schnittstelle des </w:t>
+      </w:r>
+      <w:r>
+        <w:rPr>
+          <w:i/>
+        </w:rPr>
+        <w:t>SMG</w:t>
+      </w:r>
+      <w:r>
+        <w:rPr>
+          <w:i/>
+        </w:rPr>
+        <w:t>W</w:t>
+      </w:r>
+      <w:r>
+        <w:t xml:space="preserve"> angeschlossen werden. Es müssen ggf. auch noch die Netzwerkeinstellungen des PCs angepasst werden. In Kapitel 2 </w:t>
+      </w:r>
+      <w:r>
+        <w:rPr>
+          <w:i/>
+        </w:rPr>
+        <w:t>Erste Schritte</w:t>
+      </w:r>
+      <w:r>
+        <w:rPr>
+          <w:i/>
+        </w:rPr>
         <w:fldChar w:fldCharType="begin"/>
       </w:r>
       <w:r>
         <w:instrText xml:space="preserve"> XE "</w:instrText>
       </w:r>
       <w:r>
-        <w:instrText>TRuDI</w:instrText>
+        <w:instrText>Erste Schritte</w:instrText>
       </w:r>
       <w:r>
         <w:instrText xml:space="preserve">" </w:instrText>
       </w:r>
       <w:r>
+        <w:rPr>
+          <w:i/>
+        </w:rPr>
         <w:fldChar w:fldCharType="end"/>
       </w:r>
       <w:r>
-        <w:t xml:space="preserve"> zwei Möglichkeiten, sich am </w:t>
-      </w:r>
-      <w:r>
-        <w:rPr>
-          <w:i/>
-        </w:rPr>
-        <w:t>SMG</w:t>
-      </w:r>
-      <w:r>
-        <w:rPr>
-          <w:i/>
-        </w:rPr>
-        <w:t>W</w:t>
-      </w:r>
-      <w:r>
-        <w:fldChar w:fldCharType="begin"/>
-      </w:r>
-      <w:r>
-        <w:instrText xml:space="preserve"> XE "</w:instrText>
-      </w:r>
-      <w:r>
-        <w:rPr>
-          <w:i/>
-        </w:rPr>
-        <w:instrText>SMGw</w:instrText>
-      </w:r>
-      <w:r>
-        <w:instrText xml:space="preserve">" </w:instrText>
-      </w:r>
-      <w:r>
-        <w:fldChar w:fldCharType="end"/>
-      </w:r>
-      <w:r>
-        <w:t xml:space="preserve"> anzumelden: Mittels Benutzername</w:t>
-      </w:r>
-      <w:r>
-        <w:fldChar w:fldCharType="begin"/>
-      </w:r>
-      <w:r>
-        <w:instrText xml:space="preserve"> XE "</w:instrText>
-      </w:r>
-      <w:r>
-        <w:instrText>Benutzername</w:instrText>
-      </w:r>
-      <w:r>
-        <w:instrText xml:space="preserve">" </w:instrText>
-      </w:r>
-      <w:r>
-        <w:fldChar w:fldCharType="end"/>
-      </w:r>
-      <w:r>
-        <w:t xml:space="preserve"> und Passwort</w:t>
-      </w:r>
-      <w:r>
-        <w:fldChar w:fldCharType="begin"/>
-      </w:r>
-      <w:r>
-        <w:instrText xml:space="preserve"> XE "</w:instrText>
-      </w:r>
-      <w:r>
-        <w:instrText>Passwort</w:instrText>
-      </w:r>
-      <w:r>
-        <w:instrText xml:space="preserve">" </w:instrText>
-      </w:r>
-      <w:r>
-        <w:fldChar w:fldCharType="end"/>
-      </w:r>
-      <w:r>
-        <w:t xml:space="preserve"> sowie über ein Zertifikat</w:t>
-      </w:r>
-      <w:r>
-        <w:fldChar w:fldCharType="begin"/>
-      </w:r>
-      <w:r>
-        <w:instrText xml:space="preserve"> XE "</w:instrText>
-      </w:r>
-      <w:r>
-        <w:instrText>Zertifikat</w:instrText>
-      </w:r>
-      <w:r>
-        <w:instrText xml:space="preserve">" </w:instrText>
-      </w:r>
-      <w:r>
-        <w:fldChar w:fldCharType="end"/>
-      </w:r>
-      <w:r>
-        <w:t xml:space="preserve">. Im </w:t>
-      </w:r>
-      <w:r>
-        <w:t>Folgenden</w:t>
-      </w:r>
-      <w:r>
-        <w:t xml:space="preserve"> werden beide Möglichkeiten beschrieben. Alle Anmeldedaten, auch etwaige Zertifikate, die IP-Adresse und den Port ihres </w:t>
-      </w:r>
-      <w:r>
-        <w:rPr>
-          <w:i/>
-        </w:rPr>
-        <w:t>SMG</w:t>
-      </w:r>
-      <w:r>
-        <w:rPr>
-          <w:i/>
-        </w:rPr>
-        <w:t>W</w:t>
-      </w:r>
-      <w:r>
-        <w:t xml:space="preserve"> erhalten </w:t>
-      </w:r>
-      <w:r>
-        <w:t>Sie</w:t>
-      </w:r>
-      <w:r>
-        <w:t xml:space="preserve"> über ihren MSB.</w:t>
+        <w:t xml:space="preserve"> wird das Vorgehen näher erläutert.</w:t>
       </w:r>
     </w:p>
     <w:p/>
@@ -6002,81 +6200,11 @@
       <w:pPr>
         <w:pStyle w:val="berschrift2"/>
       </w:pPr>
-      <w:bookmarkStart w:id="13" w:name="_Toc510708986"/>
-      <w:r>
-        <w:t>Herstellen der Netzwerkverbindung</w:t>
+      <w:bookmarkStart w:id="13" w:name="_Toc510708987"/>
+      <w:r>
+        <w:t>Verbinden mit Benutzername und Passwort</w:t>
       </w:r>
       <w:bookmarkEnd w:id="13"/>
-    </w:p>
-    <w:p>
-      <w:r>
-        <w:t xml:space="preserve">Der PC, auf dem </w:t>
-      </w:r>
-      <w:r>
-        <w:rPr>
-          <w:i/>
-        </w:rPr>
-        <w:t>TRuDI</w:t>
-      </w:r>
-      <w:r>
-        <w:t xml:space="preserve"> installiert ist, muss an die HAN-Schnittstelle des </w:t>
-      </w:r>
-      <w:r>
-        <w:rPr>
-          <w:i/>
-        </w:rPr>
-        <w:t>SMG</w:t>
-      </w:r>
-      <w:r>
-        <w:rPr>
-          <w:i/>
-        </w:rPr>
-        <w:t>W</w:t>
-      </w:r>
-      <w:r>
-        <w:t xml:space="preserve"> angeschlossen werden. Es müssen ggf. auch noch die Netzwerkeinstellungen des PCs angepasst werden. In Kapitel 2 </w:t>
-      </w:r>
-      <w:r>
-        <w:rPr>
-          <w:i/>
-        </w:rPr>
-        <w:t>Erste Schritte</w:t>
-      </w:r>
-      <w:r>
-        <w:rPr>
-          <w:i/>
-        </w:rPr>
-        <w:fldChar w:fldCharType="begin"/>
-      </w:r>
-      <w:r>
-        <w:instrText xml:space="preserve"> XE "</w:instrText>
-      </w:r>
-      <w:r>
-        <w:instrText>Erste Schritte</w:instrText>
-      </w:r>
-      <w:r>
-        <w:instrText xml:space="preserve">" </w:instrText>
-      </w:r>
-      <w:r>
-        <w:rPr>
-          <w:i/>
-        </w:rPr>
-        <w:fldChar w:fldCharType="end"/>
-      </w:r>
-      <w:r>
-        <w:t xml:space="preserve"> wird das Vorgehen näher erläutert.</w:t>
-      </w:r>
-    </w:p>
-    <w:p/>
-    <w:p>
-      <w:pPr>
-        <w:pStyle w:val="berschrift2"/>
-      </w:pPr>
-      <w:bookmarkStart w:id="14" w:name="_Toc510708987"/>
-      <w:r>
-        <w:t>Verbinden mit Benutzername und Passwort</w:t>
-      </w:r>
-      <w:bookmarkEnd w:id="14"/>
     </w:p>
     <w:p>
       <w:r>
@@ -6187,12 +6315,12 @@
         <w:pStyle w:val="berschrift2"/>
         <w:ind w:left="578" w:hanging="578"/>
       </w:pPr>
-      <w:bookmarkStart w:id="15" w:name="_Toc510708988"/>
+      <w:bookmarkStart w:id="14" w:name="_Toc510708988"/>
       <w:r>
         <w:lastRenderedPageBreak/>
         <w:t>Verbinden mit Zertifikat</w:t>
       </w:r>
-      <w:bookmarkEnd w:id="15"/>
+      <w:bookmarkEnd w:id="14"/>
       <w:r>
         <w:fldChar w:fldCharType="begin"/>
       </w:r>
@@ -6569,12 +6697,12 @@
         <w:pageBreakBefore/>
         <w:ind w:left="578" w:hanging="578"/>
       </w:pPr>
-      <w:bookmarkStart w:id="16" w:name="_Toc510708989"/>
+      <w:bookmarkStart w:id="15" w:name="_Toc510708989"/>
       <w:r>
         <w:lastRenderedPageBreak/>
         <w:t>Verbindungsparameter</w:t>
       </w:r>
-      <w:bookmarkEnd w:id="16"/>
+      <w:bookmarkEnd w:id="15"/>
     </w:p>
     <w:p>
       <w:r>
@@ -7182,7 +7310,7 @@
       <w:pPr>
         <w:pStyle w:val="berschrift2"/>
       </w:pPr>
-      <w:bookmarkStart w:id="17" w:name="_Toc510708990"/>
+      <w:bookmarkStart w:id="16" w:name="_Toc510708990"/>
       <w:r>
         <w:t xml:space="preserve">Beenden der Verbindung zum </w:t>
       </w:r>
@@ -7192,7 +7320,7 @@
         </w:rPr>
         <w:t>Smart Meter Gateway</w:t>
       </w:r>
-      <w:bookmarkEnd w:id="17"/>
+      <w:bookmarkEnd w:id="16"/>
     </w:p>
     <w:p>
       <w:r>
@@ -7232,73 +7360,73 @@
       <w:pPr>
         <w:pStyle w:val="berschrift1"/>
       </w:pPr>
-      <w:bookmarkStart w:id="18" w:name="_Toc510708991"/>
+      <w:bookmarkStart w:id="17" w:name="_Toc510708991"/>
       <w:r>
         <w:lastRenderedPageBreak/>
         <w:t>Arbeiten mit TRuDI</w:t>
       </w:r>
+      <w:bookmarkEnd w:id="17"/>
+      <w:r>
+        <w:fldChar w:fldCharType="begin"/>
+      </w:r>
+      <w:r>
+        <w:instrText xml:space="preserve"> XE "</w:instrText>
+      </w:r>
+      <w:r>
+        <w:instrText>TRuDI</w:instrText>
+      </w:r>
+      <w:r>
+        <w:instrText xml:space="preserve">" </w:instrText>
+      </w:r>
+      <w:r>
+        <w:fldChar w:fldCharType="end"/>
+      </w:r>
+    </w:p>
+    <w:p>
+      <w:r>
+        <w:rPr>
+          <w:i/>
+        </w:rPr>
+        <w:t>TRuDI</w:t>
+      </w:r>
+      <w:r>
+        <w:fldChar w:fldCharType="begin"/>
+      </w:r>
+      <w:r>
+        <w:instrText xml:space="preserve"> XE "</w:instrText>
+      </w:r>
+      <w:r>
+        <w:instrText>TRuDI</w:instrText>
+      </w:r>
+      <w:r>
+        <w:instrText xml:space="preserve">" </w:instrText>
+      </w:r>
+      <w:r>
+        <w:fldChar w:fldCharType="end"/>
+      </w:r>
+      <w:r>
+        <w:t xml:space="preserve"> bietet dem Nutzer verschiedene Ansichten</w:t>
+      </w:r>
+      <w:r>
+        <w:t>,</w:t>
+      </w:r>
+      <w:r>
+        <w:t xml:space="preserve"> um seine Verbrauchswerte zu visualisieren. In diesem Abschnitt werden die einzelnen Ansichten dargestellt und erläutert. </w:t>
+      </w:r>
+    </w:p>
+    <w:p/>
+    <w:p>
+      <w:pPr>
+        <w:pStyle w:val="berschrift2"/>
+      </w:pPr>
+      <w:bookmarkStart w:id="18" w:name="_Toc510708992"/>
+      <w:r>
+        <w:t>Betriebsart</w:t>
+      </w:r>
+      <w:r>
+        <w:t>en</w:t>
+      </w:r>
       <w:bookmarkEnd w:id="18"/>
-      <w:r>
-        <w:fldChar w:fldCharType="begin"/>
-      </w:r>
-      <w:r>
-        <w:instrText xml:space="preserve"> XE "</w:instrText>
-      </w:r>
-      <w:r>
-        <w:instrText>TRuDI</w:instrText>
-      </w:r>
-      <w:r>
-        <w:instrText xml:space="preserve">" </w:instrText>
-      </w:r>
-      <w:r>
-        <w:fldChar w:fldCharType="end"/>
-      </w:r>
-    </w:p>
-    <w:p>
-      <w:r>
-        <w:rPr>
-          <w:i/>
-        </w:rPr>
-        <w:t>TRuDI</w:t>
-      </w:r>
-      <w:r>
-        <w:fldChar w:fldCharType="begin"/>
-      </w:r>
-      <w:r>
-        <w:instrText xml:space="preserve"> XE "</w:instrText>
-      </w:r>
-      <w:r>
-        <w:instrText>TRuDI</w:instrText>
-      </w:r>
-      <w:r>
-        <w:instrText xml:space="preserve">" </w:instrText>
-      </w:r>
-      <w:r>
-        <w:fldChar w:fldCharType="end"/>
-      </w:r>
-      <w:r>
-        <w:t xml:space="preserve"> bietet dem Nutzer verschiedene Ansichten</w:t>
-      </w:r>
-      <w:r>
-        <w:t>,</w:t>
-      </w:r>
-      <w:r>
-        <w:t xml:space="preserve"> um seine Verbrauchswerte zu visualisieren. In diesem Abschnitt werden die einzelnen Ansichten dargestellt und erläutert. </w:t>
-      </w:r>
-    </w:p>
-    <w:p/>
-    <w:p>
-      <w:pPr>
-        <w:pStyle w:val="berschrift2"/>
-      </w:pPr>
-      <w:bookmarkStart w:id="19" w:name="_Toc510708992"/>
-      <w:r>
-        <w:t>Betriebsart</w:t>
-      </w:r>
-      <w:r>
-        <w:t>en</w:t>
-      </w:r>
-      <w:bookmarkEnd w:id="19"/>
     </w:p>
     <w:p>
       <w:r>
@@ -7544,11 +7672,11 @@
       <w:pPr>
         <w:pStyle w:val="berschrift3"/>
       </w:pPr>
-      <w:bookmarkStart w:id="20" w:name="_Toc510708993"/>
+      <w:bookmarkStart w:id="19" w:name="_Toc510708993"/>
       <w:r>
         <w:t>Anzeigefunktion</w:t>
       </w:r>
-      <w:bookmarkEnd w:id="20"/>
+      <w:bookmarkEnd w:id="19"/>
       <w:r>
         <w:fldChar w:fldCharType="begin"/>
       </w:r>
@@ -9260,10 +9388,15 @@
         <w:t xml:space="preserve"> - Auswahl der originären Messwertliste über ein Dropdownfeld</w:t>
       </w:r>
     </w:p>
-    <w:p/>
-    <w:p/>
-    <w:p/>
-    <w:p/>
+    <w:p>
+      <w:pPr>
+        <w:spacing w:before="0"/>
+        <w:jc w:val="left"/>
+      </w:pPr>
+      <w:r>
+        <w:br w:type="page"/>
+      </w:r>
+    </w:p>
     <w:p>
       <w:r>
         <w:lastRenderedPageBreak/>
@@ -9579,16 +9712,7 @@
         <w:pStyle w:val="Beschriftung"/>
       </w:pPr>
       <w:r>
-        <w:t>Abbildung 2</w:t>
-      </w:r>
-      <w:r>
-        <w:t>7</w:t>
-      </w:r>
-      <w:r>
-        <w:t xml:space="preserve"> - Darstellung der originären Messwertliste</w:t>
-      </w:r>
-      <w:r>
-        <w:t xml:space="preserve"> mit Sollzeitpunkt</w:t>
+        <w:t>Abbildung 27 - Darstellung der originären Messwertliste mit Sollzeitpunkt</w:t>
       </w:r>
     </w:p>
     <w:p>
@@ -10235,14 +10359,14 @@
       <w:pPr>
         <w:pStyle w:val="berschrift3"/>
       </w:pPr>
-      <w:bookmarkStart w:id="21" w:name="_Toc510708994"/>
+      <w:bookmarkStart w:id="20" w:name="_Toc510708994"/>
       <w:r>
         <w:t>T</w:t>
       </w:r>
       <w:r>
         <w:t>ransparenzfunktion</w:t>
       </w:r>
-      <w:bookmarkEnd w:id="21"/>
+      <w:bookmarkEnd w:id="20"/>
       <w:r>
         <w:fldChar w:fldCharType="begin"/>
       </w:r>
@@ -10896,8 +11020,16 @@
               <w:rPr>
                 <w:i/>
               </w:rPr>
-              <w:t>.xml</w:t>
-            </w:r>
+              <w:t>.</w:t>
+            </w:r>
+            <w:proofErr w:type="spellStart"/>
+            <w:r>
+              <w:rPr>
+                <w:i/>
+              </w:rPr>
+              <w:t>xml</w:t>
+            </w:r>
+            <w:proofErr w:type="spellEnd"/>
             <w:r>
               <w:t xml:space="preserve">. </w:t>
             </w:r>
@@ -11499,7 +11631,7 @@
         <w:pageBreakBefore/>
         <w:ind w:left="578" w:hanging="578"/>
       </w:pPr>
-      <w:bookmarkStart w:id="22" w:name="_Toc510708995"/>
+      <w:bookmarkStart w:id="21" w:name="_Toc510708995"/>
       <w:r>
         <w:lastRenderedPageBreak/>
         <w:t xml:space="preserve">Zusätzliche </w:t>
@@ -11510,24 +11642,190 @@
       <w:r>
         <w:t>TRuDI</w:t>
       </w:r>
+      <w:bookmarkEnd w:id="21"/>
+      <w:r>
+        <w:fldChar w:fldCharType="begin"/>
+      </w:r>
+      <w:r>
+        <w:instrText xml:space="preserve"> XE "</w:instrText>
+      </w:r>
+      <w:r>
+        <w:instrText>TRuDI</w:instrText>
+      </w:r>
+      <w:r>
+        <w:instrText xml:space="preserve">" </w:instrText>
+      </w:r>
+      <w:r>
+        <w:fldChar w:fldCharType="end"/>
+      </w:r>
+    </w:p>
+    <w:p>
+      <w:r>
+        <w:rPr>
+          <w:i/>
+        </w:rPr>
+        <w:t>TRuDI</w:t>
+      </w:r>
+      <w:r>
+        <w:fldChar w:fldCharType="begin"/>
+      </w:r>
+      <w:r>
+        <w:instrText xml:space="preserve"> XE "</w:instrText>
+      </w:r>
+      <w:r>
+        <w:instrText>TRuDI</w:instrText>
+      </w:r>
+      <w:r>
+        <w:instrText xml:space="preserve">" </w:instrText>
+      </w:r>
+      <w:r>
+        <w:fldChar w:fldCharType="end"/>
+      </w:r>
+      <w:r>
+        <w:t xml:space="preserve"> bietet in vielen Bereichen noch zusätzliche Informationen an. Diese Seiten </w:t>
+      </w:r>
+      <w:r>
+        <w:t>sind über Links in der rechten Seite erreichbar</w:t>
+      </w:r>
+      <w:r>
+        <w:t>.</w:t>
+      </w:r>
+      <w:r>
+        <w:t xml:space="preserve"> Am unteren Ende der jeweiligen Seite kommt man </w:t>
+      </w:r>
+      <w:r>
+        <w:t xml:space="preserve">über die Schaltfläche </w:t>
+      </w:r>
+      <w:r>
+        <w:rPr>
+          <w:i/>
+        </w:rPr>
+        <w:t xml:space="preserve">Zurück </w:t>
+      </w:r>
+      <w:r>
+        <w:t>wieder zur vorherigen Seite.</w:t>
+      </w:r>
+      <w:r>
+        <w:t xml:space="preserve"> Man kann auch über die </w:t>
+      </w:r>
+      <w:r>
+        <w:rPr>
+          <w:i/>
+        </w:rPr>
+        <w:t>N</w:t>
+      </w:r>
+      <w:r>
+        <w:rPr>
+          <w:i/>
+        </w:rPr>
+        <w:t>avigation</w:t>
+      </w:r>
+      <w:r>
+        <w:rPr>
+          <w:i/>
+        </w:rPr>
+        <w:t>sleiste</w:t>
+      </w:r>
+      <w:r>
+        <w:fldChar w:fldCharType="begin"/>
+      </w:r>
+      <w:r>
+        <w:instrText xml:space="preserve"> XE "</w:instrText>
+      </w:r>
+      <w:r>
+        <w:instrText>Brotkrummennavigation</w:instrText>
+      </w:r>
+      <w:r>
+        <w:instrText xml:space="preserve">" </w:instrText>
+      </w:r>
+      <w:r>
+        <w:fldChar w:fldCharType="end"/>
+      </w:r>
+      <w:r>
+        <w:t xml:space="preserve">, die sich </w:t>
+      </w:r>
+      <w:r>
+        <w:t xml:space="preserve">am </w:t>
+      </w:r>
+      <w:r>
+        <w:t xml:space="preserve">oberen </w:t>
+      </w:r>
+      <w:r>
+        <w:t xml:space="preserve">Rand </w:t>
+      </w:r>
+      <w:r>
+        <w:t xml:space="preserve">von </w:t>
+      </w:r>
+      <w:r>
+        <w:rPr>
+          <w:i/>
+        </w:rPr>
+        <w:t>TRuDI</w:t>
+      </w:r>
+      <w:r>
+        <w:t xml:space="preserve"> befindet, zurück zu der gewünschte</w:t>
+      </w:r>
+      <w:r>
+        <w:t xml:space="preserve">n Seite navigieren. Die </w:t>
+      </w:r>
+      <w:r>
+        <w:rPr>
+          <w:i/>
+        </w:rPr>
+        <w:t>N</w:t>
+      </w:r>
+      <w:r>
+        <w:rPr>
+          <w:i/>
+        </w:rPr>
+        <w:t>avigation</w:t>
+      </w:r>
+      <w:r>
+        <w:rPr>
+          <w:i/>
+        </w:rPr>
+        <w:t>sleiste</w:t>
+      </w:r>
+      <w:r>
+        <w:t xml:space="preserve"> wird in Abschnitt </w:t>
+      </w:r>
+      <w:r>
+        <w:t>5</w:t>
+      </w:r>
+      <w:r>
+        <w:t xml:space="preserve">.3 - </w:t>
+      </w:r>
+      <w:r>
+        <w:rPr>
+          <w:i/>
+        </w:rPr>
+        <w:t>Navigation in der Software</w:t>
+      </w:r>
+      <w:r>
+        <w:t xml:space="preserve"> näher erläutert.</w:t>
+      </w:r>
+    </w:p>
+    <w:p/>
+    <w:p>
+      <w:pPr>
+        <w:pStyle w:val="berschrift3"/>
+      </w:pPr>
+      <w:bookmarkStart w:id="22" w:name="_Toc510708996"/>
+      <w:r>
+        <w:t>Prüfsummen</w:t>
+      </w:r>
       <w:bookmarkEnd w:id="22"/>
-      <w:r>
-        <w:fldChar w:fldCharType="begin"/>
-      </w:r>
-      <w:r>
-        <w:instrText xml:space="preserve"> XE "</w:instrText>
-      </w:r>
-      <w:r>
-        <w:instrText>TRuDI</w:instrText>
-      </w:r>
-      <w:r>
-        <w:instrText xml:space="preserve">" </w:instrText>
-      </w:r>
-      <w:r>
-        <w:fldChar w:fldCharType="end"/>
-      </w:r>
-    </w:p>
-    <w:p>
+    </w:p>
+    <w:p>
+      <w:r>
+        <w:t xml:space="preserve">Auf der Website, über welche </w:t>
+      </w:r>
+      <w:r>
+        <w:t>Sie</w:t>
+      </w:r>
+      <w:r>
+        <w:t xml:space="preserve"> </w:t>
+      </w:r>
       <w:r>
         <w:rPr>
           <w:i/>
@@ -11535,226 +11833,54 @@
         <w:t>TRuDI</w:t>
       </w:r>
       <w:r>
-        <w:fldChar w:fldCharType="begin"/>
-      </w:r>
-      <w:r>
-        <w:instrText xml:space="preserve"> XE "</w:instrText>
-      </w:r>
-      <w:r>
-        <w:instrText>TRuDI</w:instrText>
-      </w:r>
-      <w:r>
-        <w:instrText xml:space="preserve">" </w:instrText>
-      </w:r>
-      <w:r>
-        <w:fldChar w:fldCharType="end"/>
-      </w:r>
-      <w:r>
-        <w:t xml:space="preserve"> bietet in vielen Bereichen noch zusätzliche Informationen an. Diese Seiten </w:t>
-      </w:r>
-      <w:r>
-        <w:t>sind über Links in der rechten Seite erreichbar</w:t>
-      </w:r>
-      <w:r>
-        <w:t>.</w:t>
-      </w:r>
-      <w:r>
-        <w:t xml:space="preserve"> Am unteren Ende der jeweiligen Seite kommt man </w:t>
-      </w:r>
-      <w:r>
-        <w:t xml:space="preserve">über die Schaltfläche </w:t>
-      </w:r>
-      <w:r>
-        <w:rPr>
-          <w:i/>
-        </w:rPr>
-        <w:t xml:space="preserve">Zurück </w:t>
-      </w:r>
-      <w:r>
-        <w:t>wieder zur vorherigen Seite.</w:t>
-      </w:r>
-      <w:r>
-        <w:t xml:space="preserve"> Man kann auch über die </w:t>
-      </w:r>
-      <w:r>
-        <w:rPr>
-          <w:i/>
-        </w:rPr>
-        <w:t>N</w:t>
-      </w:r>
-      <w:r>
-        <w:rPr>
-          <w:i/>
-        </w:rPr>
-        <w:t>avigation</w:t>
-      </w:r>
-      <w:r>
-        <w:rPr>
-          <w:i/>
-        </w:rPr>
-        <w:t>sleiste</w:t>
-      </w:r>
-      <w:r>
-        <w:fldChar w:fldCharType="begin"/>
-      </w:r>
-      <w:r>
-        <w:instrText xml:space="preserve"> XE "</w:instrText>
-      </w:r>
-      <w:r>
-        <w:instrText>Brotkrummennavigation</w:instrText>
-      </w:r>
-      <w:r>
-        <w:instrText xml:space="preserve">" </w:instrText>
-      </w:r>
-      <w:r>
-        <w:fldChar w:fldCharType="end"/>
-      </w:r>
-      <w:r>
-        <w:t xml:space="preserve">, die sich </w:t>
-      </w:r>
-      <w:r>
-        <w:t xml:space="preserve">am </w:t>
-      </w:r>
-      <w:r>
-        <w:t xml:space="preserve">oberen </w:t>
-      </w:r>
-      <w:r>
-        <w:t xml:space="preserve">Rand </w:t>
-      </w:r>
-      <w:r>
-        <w:t xml:space="preserve">von </w:t>
-      </w:r>
-      <w:r>
-        <w:rPr>
-          <w:i/>
-        </w:rPr>
-        <w:t>TRuDI</w:t>
-      </w:r>
-      <w:r>
-        <w:t xml:space="preserve"> befindet, zurück zu der gewünschte</w:t>
-      </w:r>
-      <w:r>
-        <w:t xml:space="preserve">n Seite navigieren. Die </w:t>
-      </w:r>
-      <w:r>
-        <w:rPr>
-          <w:i/>
-        </w:rPr>
-        <w:t>N</w:t>
-      </w:r>
-      <w:r>
-        <w:rPr>
-          <w:i/>
-        </w:rPr>
-        <w:t>avigation</w:t>
-      </w:r>
-      <w:r>
-        <w:rPr>
-          <w:i/>
-        </w:rPr>
-        <w:t>sleiste</w:t>
-      </w:r>
-      <w:r>
-        <w:t xml:space="preserve"> wird in Abschnitt </w:t>
-      </w:r>
-      <w:r>
-        <w:t>5</w:t>
-      </w:r>
-      <w:r>
-        <w:t xml:space="preserve">.3 - </w:t>
-      </w:r>
-      <w:r>
-        <w:rPr>
-          <w:i/>
-        </w:rPr>
-        <w:t>Navigation in der Software</w:t>
-      </w:r>
-      <w:r>
-        <w:t xml:space="preserve"> näher erläutert.</w:t>
-      </w:r>
-    </w:p>
-    <w:p/>
+        <w:t xml:space="preserve"> bezogen haben, ist auch eine Liste der Prüfsummen zu finden. Anhand von Prüfsummen ist es möglich</w:t>
+      </w:r>
+      <w:r>
+        <w:t>,</w:t>
+      </w:r>
+      <w:r>
+        <w:t xml:space="preserve"> eine Software, bestimmte Teile davon oder bestimmte Daten auf Integrität hin zu prüfen. Damit haben Sie die Möglichkeit über die angegebenen Prüfsummen nachzuvollziehen</w:t>
+      </w:r>
+      <w:r>
+        <w:t>,</w:t>
+      </w:r>
+      <w:r>
+        <w:t xml:space="preserve"> ob die Software manipuliert wurde. </w:t>
+      </w:r>
+    </w:p>
+    <w:p>
+      <w:r>
+        <w:t>Die Prüfsummen der Website können Sie mit den in TRuDI angezeigten Werten vergleichen. Des Weiteren können sie auch die Prüfsummen der jeweiligen Komponenten selbst berechnen und vergleichen</w:t>
+      </w:r>
+      <w:r>
+        <w:rPr>
+          <w:rStyle w:val="Funotenzeichen"/>
+        </w:rPr>
+        <w:footnoteReference w:id="5"/>
+      </w:r>
+      <w:r>
+        <w:t xml:space="preserve">. </w:t>
+      </w:r>
+    </w:p>
+    <w:p>
+      <w:pPr>
+        <w:spacing w:before="0"/>
+        <w:jc w:val="left"/>
+      </w:pPr>
+      <w:r>
+        <w:br w:type="page"/>
+      </w:r>
+    </w:p>
     <w:p>
       <w:pPr>
         <w:pStyle w:val="berschrift3"/>
       </w:pPr>
-      <w:bookmarkStart w:id="23" w:name="_Toc510708996"/>
-      <w:r>
-        <w:t>Prüfsummen</w:t>
-      </w:r>
-      <w:bookmarkEnd w:id="23"/>
-    </w:p>
-    <w:p>
-      <w:r>
-        <w:t xml:space="preserve">Auf der Website, über welche </w:t>
-      </w:r>
-      <w:r>
-        <w:t>Sie</w:t>
-      </w:r>
-      <w:r>
-        <w:t xml:space="preserve"> </w:t>
-      </w:r>
-      <w:r>
-        <w:rPr>
-          <w:i/>
-        </w:rPr>
-        <w:t>TRuDI</w:t>
-      </w:r>
-      <w:r>
-        <w:t xml:space="preserve"> bezogen haben, ist auch eine Liste der Prüfsummen zu finden. Anhand von Prüfsummen ist es möglich</w:t>
-      </w:r>
-      <w:r>
-        <w:t>,</w:t>
-      </w:r>
-      <w:r>
-        <w:t xml:space="preserve"> eine Software, bestimmte Teile davon oder bestimmte Daten auf Integrität hin zu prüfen. Damit haben Sie die Möglichkeit über die angegebenen Prüfsummen nachzuvollziehen</w:t>
-      </w:r>
-      <w:r>
-        <w:t>,</w:t>
-      </w:r>
-      <w:r>
-        <w:t xml:space="preserve"> ob die Software manipuliert wurde. </w:t>
-      </w:r>
-    </w:p>
-    <w:p>
-      <w:r>
-        <w:t>Die Prüfsummen der Website können Sie mit den in TRuDI angezeigten Werten vergleichen. Des Weiteren können sie auch die Prüfsummen der jeweiligen Komponenten selbst berechnen und vergleichen</w:t>
-      </w:r>
-      <w:r>
-        <w:rPr>
-          <w:rStyle w:val="Funotenzeichen"/>
-        </w:rPr>
-        <w:footnoteReference w:id="5"/>
-      </w:r>
-      <w:r>
-        <w:t xml:space="preserve">. </w:t>
-      </w:r>
-    </w:p>
-    <w:p/>
-    <w:p/>
-    <w:p/>
-    <w:p/>
-    <w:p/>
-    <w:p/>
-    <w:p/>
-    <w:p/>
-    <w:p/>
-    <w:p/>
-    <w:p/>
-    <w:p/>
-    <w:p/>
-    <w:p/>
-    <w:p/>
-    <w:p>
-      <w:pPr>
-        <w:pStyle w:val="berschrift3"/>
-      </w:pPr>
-      <w:bookmarkStart w:id="24" w:name="_Toc510708997"/>
+      <w:bookmarkStart w:id="23" w:name="_Toc510708997"/>
       <w:r>
         <w:lastRenderedPageBreak/>
         <w:t>Über TRuDI</w:t>
       </w:r>
-      <w:bookmarkEnd w:id="24"/>
+      <w:bookmarkEnd w:id="23"/>
       <w:r>
         <w:fldChar w:fldCharType="begin"/>
       </w:r>
@@ -11912,12 +12038,12 @@
         <w:pStyle w:val="berschrift3"/>
         <w:pageBreakBefore/>
       </w:pPr>
-      <w:bookmarkStart w:id="25" w:name="_Toc510708998"/>
+      <w:bookmarkStart w:id="24" w:name="_Toc510708998"/>
       <w:r>
         <w:lastRenderedPageBreak/>
         <w:t>Die Beschreibungsseite</w:t>
       </w:r>
-      <w:bookmarkEnd w:id="25"/>
+      <w:bookmarkEnd w:id="24"/>
     </w:p>
     <w:p>
       <w:pPr>
@@ -11986,7 +12112,15 @@
         <w:t xml:space="preserve">eiteren </w:t>
       </w:r>
       <w:r>
-        <w:t>werden Begriffe erläutert und die einzelnen Messwert-Stati beschrieben.</w:t>
+        <w:t>werden Begriffe erläutert und die einzelnen Messwert-</w:t>
+      </w:r>
+      <w:proofErr w:type="spellStart"/>
+      <w:r>
+        <w:t>Stati</w:t>
+      </w:r>
+      <w:proofErr w:type="spellEnd"/>
+      <w:r>
+        <w:t xml:space="preserve"> beschrieben.</w:t>
       </w:r>
       <w:r>
         <w:t xml:space="preserve"> Nach dem Start der Applikation findet man oberhalb der Betriebsartauswahl eine kurze Beschreibung von </w:t>
@@ -12106,12 +12240,12 @@
         <w:pStyle w:val="berschrift3"/>
         <w:pageBreakBefore/>
       </w:pPr>
-      <w:bookmarkStart w:id="26" w:name="_Toc510708999"/>
+      <w:bookmarkStart w:id="25" w:name="_Toc510708999"/>
       <w:r>
         <w:lastRenderedPageBreak/>
         <w:t>Details zum Smart Meter Gateway</w:t>
       </w:r>
-      <w:bookmarkEnd w:id="26"/>
+      <w:bookmarkEnd w:id="25"/>
     </w:p>
     <w:p>
       <w:r>
@@ -12287,23 +12421,25 @@
         <w:t xml:space="preserve"> - Daten über die Firmware und das Zertifikat der TLS-Verbindung</w:t>
       </w:r>
     </w:p>
-    <w:p/>
-    <w:p/>
-    <w:p/>
-    <w:p/>
-    <w:p/>
-    <w:p/>
-    <w:p/>
+    <w:p>
+      <w:pPr>
+        <w:spacing w:before="0"/>
+        <w:jc w:val="left"/>
+      </w:pPr>
+      <w:r>
+        <w:br w:type="page"/>
+      </w:r>
+    </w:p>
     <w:p>
       <w:pPr>
         <w:pStyle w:val="berschrift3"/>
       </w:pPr>
-      <w:bookmarkStart w:id="27" w:name="_Toc510709000"/>
+      <w:bookmarkStart w:id="26" w:name="_Toc510709000"/>
       <w:r>
         <w:lastRenderedPageBreak/>
         <w:t>Zertifikate</w:t>
       </w:r>
-      <w:bookmarkEnd w:id="27"/>
+      <w:bookmarkEnd w:id="26"/>
       <w:r>
         <w:fldChar w:fldCharType="begin"/>
       </w:r>
@@ -12430,12 +12566,12 @@
         <w:pageBreakBefore/>
         <w:ind w:left="578" w:hanging="578"/>
       </w:pPr>
-      <w:bookmarkStart w:id="28" w:name="_Toc510709001"/>
+      <w:bookmarkStart w:id="27" w:name="_Toc510709001"/>
       <w:r>
         <w:lastRenderedPageBreak/>
         <w:t>Navigation in der Software</w:t>
       </w:r>
-      <w:bookmarkEnd w:id="28"/>
+      <w:bookmarkEnd w:id="27"/>
     </w:p>
     <w:p>
       <w:r>
@@ -12710,89 +12846,6 @@
         <w:t xml:space="preserve"> - Es wurde zu den Verträgen zurück gewechselt</w:t>
       </w:r>
     </w:p>
-    <w:p/>
-    <w:p>
-      <w:pPr>
-        <w:pStyle w:val="berschrift2"/>
-      </w:pPr>
-      <w:bookmarkStart w:id="29" w:name="_Toc510709002"/>
-      <w:r>
-        <w:t>Export</w:t>
-      </w:r>
-      <w:r>
-        <w:fldChar w:fldCharType="begin"/>
-      </w:r>
-      <w:r>
-        <w:instrText xml:space="preserve"> XE "</w:instrText>
-      </w:r>
-      <w:r>
-        <w:instrText>Export</w:instrText>
-      </w:r>
-      <w:r>
-        <w:instrText xml:space="preserve">" </w:instrText>
-      </w:r>
-      <w:r>
-        <w:fldChar w:fldCharType="end"/>
-      </w:r>
-      <w:r>
-        <w:t xml:space="preserve"> von Dateien</w:t>
-      </w:r>
-      <w:bookmarkEnd w:id="29"/>
-    </w:p>
-    <w:p>
-      <w:r>
-        <w:t xml:space="preserve">Sobald Daten von ihrem </w:t>
-      </w:r>
-      <w:r>
-        <w:rPr>
-          <w:i/>
-        </w:rPr>
-        <w:t>SMG</w:t>
-      </w:r>
-      <w:r>
-        <w:rPr>
-          <w:i/>
-        </w:rPr>
-        <w:t>W</w:t>
-      </w:r>
-      <w:r>
-        <w:t xml:space="preserve"> geladen wurden</w:t>
-      </w:r>
-      <w:r>
-        <w:t>,</w:t>
-      </w:r>
-      <w:r>
-        <w:t xml:space="preserve"> haben sie die Möglichkeit</w:t>
-      </w:r>
-      <w:r>
-        <w:t>,</w:t>
-      </w:r>
-      <w:r>
-        <w:t xml:space="preserve"> diese Daten zu exportieren</w:t>
-      </w:r>
-      <w:r>
-        <w:t>,</w:t>
-      </w:r>
-      <w:r>
-        <w:t xml:space="preserve"> um später nochmals darauf zugreifen zu können. Dazu müssen sie lediglich auf den Link </w:t>
-      </w:r>
-      <w:r>
-        <w:rPr>
-          <w:i/>
-        </w:rPr>
-        <w:t>Daten exportieren</w:t>
-      </w:r>
-      <w:r>
-        <w:t xml:space="preserve"> in der rechten Leiste klicken. Anschließend können sie auswählen</w:t>
-      </w:r>
-      <w:r>
-        <w:t>,</w:t>
-      </w:r>
-      <w:r>
-        <w:t xml:space="preserve"> wo die Datei abgespeichert werden soll.</w:t>
-      </w:r>
-    </w:p>
-    <w:p/>
     <w:p>
       <w:pPr>
         <w:spacing w:before="0"/>
@@ -12804,6 +12857,238 @@
     </w:p>
     <w:p>
       <w:pPr>
+        <w:pStyle w:val="berschrift2"/>
+      </w:pPr>
+      <w:bookmarkStart w:id="28" w:name="_Toc510709002"/>
+      <w:bookmarkStart w:id="29" w:name="_GoBack"/>
+      <w:bookmarkEnd w:id="29"/>
+      <w:r>
+        <w:lastRenderedPageBreak/>
+        <w:t>Export</w:t>
+      </w:r>
+      <w:r>
+        <w:fldChar w:fldCharType="begin"/>
+      </w:r>
+      <w:r>
+        <w:instrText xml:space="preserve"> XE "</w:instrText>
+      </w:r>
+      <w:r>
+        <w:instrText>Export</w:instrText>
+      </w:r>
+      <w:r>
+        <w:instrText xml:space="preserve">" </w:instrText>
+      </w:r>
+      <w:r>
+        <w:fldChar w:fldCharType="end"/>
+      </w:r>
+      <w:r>
+        <w:t xml:space="preserve"> von Dateien</w:t>
+      </w:r>
+      <w:bookmarkEnd w:id="28"/>
+    </w:p>
+    <w:p>
+      <w:r>
+        <w:t xml:space="preserve">Sobald Daten von ihrem </w:t>
+      </w:r>
+      <w:r>
+        <w:rPr>
+          <w:i/>
+        </w:rPr>
+        <w:t>SMG</w:t>
+      </w:r>
+      <w:r>
+        <w:rPr>
+          <w:i/>
+        </w:rPr>
+        <w:t>W</w:t>
+      </w:r>
+      <w:r>
+        <w:t xml:space="preserve"> geladen wurden</w:t>
+      </w:r>
+      <w:r>
+        <w:t>,</w:t>
+      </w:r>
+      <w:r>
+        <w:t xml:space="preserve"> haben sie die Möglichkeit</w:t>
+      </w:r>
+      <w:r>
+        <w:t>,</w:t>
+      </w:r>
+      <w:r>
+        <w:t xml:space="preserve"> diese Daten zu exportieren</w:t>
+      </w:r>
+      <w:r>
+        <w:t>,</w:t>
+      </w:r>
+      <w:r>
+        <w:t xml:space="preserve"> um später nochmals darauf zugreifen zu können</w:t>
+      </w:r>
+      <w:r>
+        <w:t xml:space="preserve"> oder diese anderweitig auswerten zu können</w:t>
+      </w:r>
+      <w:r>
+        <w:t xml:space="preserve">. Dazu müssen sie lediglich auf den Link </w:t>
+      </w:r>
+      <w:r>
+        <w:rPr>
+          <w:i/>
+        </w:rPr>
+        <w:t>Daten exportieren</w:t>
+      </w:r>
+      <w:r>
+        <w:t xml:space="preserve"> in der rechten Leiste klicken. Anschließend können sie auswählen</w:t>
+      </w:r>
+      <w:r>
+        <w:t>,</w:t>
+      </w:r>
+      <w:r>
+        <w:t xml:space="preserve"> </w:t>
+      </w:r>
+      <w:r>
+        <w:t>welche Daten exportiert werden sollen.</w:t>
+      </w:r>
+    </w:p>
+    <w:p/>
+    <w:p>
+      <w:r>
+        <w:rPr>
+          <w:noProof/>
+        </w:rPr>
+        <w:drawing>
+          <wp:inline distT="0" distB="0" distL="0" distR="0">
+            <wp:extent cx="4061573" cy="1814169"/>
+            <wp:effectExtent l="19050" t="19050" r="15240" b="15240"/>
+            <wp:docPr id="7" name="Grafik 7"/>
+            <wp:cNvGraphicFramePr>
+              <a:graphicFrameLocks xmlns:a="http://schemas.openxmlformats.org/drawingml/2006/main" noChangeAspect="1"/>
+            </wp:cNvGraphicFramePr>
+            <a:graphic xmlns:a="http://schemas.openxmlformats.org/drawingml/2006/main">
+              <a:graphicData uri="http://schemas.openxmlformats.org/drawingml/2006/picture">
+                <pic:pic xmlns:pic="http://schemas.openxmlformats.org/drawingml/2006/picture">
+                  <pic:nvPicPr>
+                    <pic:cNvPr id="7" name="Export-Auswahl.png"/>
+                    <pic:cNvPicPr/>
+                  </pic:nvPicPr>
+                  <pic:blipFill>
+                    <a:blip r:embed="rId52">
+                      <a:extLst>
+                        <a:ext uri="{28A0092B-C50C-407E-A947-70E740481C1C}">
+                          <a14:useLocalDpi xmlns:a14="http://schemas.microsoft.com/office/drawing/2010/main" val="0"/>
+                        </a:ext>
+                      </a:extLst>
+                    </a:blip>
+                    <a:stretch>
+                      <a:fillRect/>
+                    </a:stretch>
+                  </pic:blipFill>
+                  <pic:spPr>
+                    <a:xfrm>
+                      <a:off x="0" y="0"/>
+                      <a:ext cx="4135534" cy="1847205"/>
+                    </a:xfrm>
+                    <a:prstGeom prst="rect">
+                      <a:avLst/>
+                    </a:prstGeom>
+                    <a:ln w="3175">
+                      <a:solidFill>
+                        <a:schemeClr val="bg1">
+                          <a:lumMod val="75000"/>
+                        </a:schemeClr>
+                      </a:solidFill>
+                    </a:ln>
+                  </pic:spPr>
+                </pic:pic>
+              </a:graphicData>
+            </a:graphic>
+          </wp:inline>
+        </w:drawing>
+      </w:r>
+    </w:p>
+    <w:p>
+      <w:pPr>
+        <w:pStyle w:val="Beschriftung"/>
+      </w:pPr>
+      <w:r>
+        <w:t xml:space="preserve">Abbildung 41 - Auswahl der </w:t>
+      </w:r>
+      <w:r>
+        <w:t>zu exportierenden Daten</w:t>
+      </w:r>
+    </w:p>
+    <w:p/>
+    <w:p>
+      <w:pPr>
+        <w:pStyle w:val="Listenabsatz"/>
+        <w:numPr>
+          <w:ilvl w:val="0"/>
+          <w:numId w:val="1"/>
+        </w:numPr>
+      </w:pPr>
+      <w:r>
+        <w:t>XML-Datei nach AR 2418-6</w:t>
+      </w:r>
+      <w:r>
+        <w:t xml:space="preserve">: </w:t>
+      </w:r>
+      <w:r>
+        <w:t xml:space="preserve">Exportiert alle angezeigten Daten </w:t>
+      </w:r>
+      <w:r>
+        <w:t>im XML-Format nach der VDE Anwendungsrichtlinie AR 2418-6. Die erzeugte Datei kann später von TRuDI wieder geladen werden.</w:t>
+      </w:r>
+    </w:p>
+    <w:p>
+      <w:pPr>
+        <w:pStyle w:val="Listenabsatz"/>
+      </w:pPr>
+    </w:p>
+    <w:p>
+      <w:pPr>
+        <w:pStyle w:val="Listenabsatz"/>
+        <w:numPr>
+          <w:ilvl w:val="0"/>
+          <w:numId w:val="1"/>
+        </w:numPr>
+      </w:pPr>
+      <w:r>
+        <w:t>Logbuchdaten als CSV-Datei</w:t>
+      </w:r>
+      <w:r>
+        <w:t>: Schreibt eine Datei mit den Logbuchdaten im CSV-Format.</w:t>
+      </w:r>
+    </w:p>
+    <w:p>
+      <w:pPr>
+        <w:pStyle w:val="Listenabsatz"/>
+      </w:pPr>
+    </w:p>
+    <w:p>
+      <w:pPr>
+        <w:pStyle w:val="Listenabsatz"/>
+        <w:numPr>
+          <w:ilvl w:val="0"/>
+          <w:numId w:val="1"/>
+        </w:numPr>
+      </w:pPr>
+      <w:r>
+        <w:t>Originäre Messwertliste als CSV-Datei</w:t>
+      </w:r>
+      <w:r>
+        <w:t>: Speichert die ausgewählte originäre Messwertliste im CSV-Format.</w:t>
+      </w:r>
+    </w:p>
+    <w:p/>
+    <w:p>
+      <w:pPr>
+        <w:spacing w:before="0"/>
+        <w:jc w:val="left"/>
+      </w:pPr>
+      <w:r>
+        <w:br w:type="page"/>
+      </w:r>
+    </w:p>
+    <w:p>
+      <w:pPr>
         <w:pStyle w:val="berschrift1"/>
       </w:pPr>
       <w:bookmarkStart w:id="30" w:name="_Toc510709003"/>
@@ -12819,7 +13104,7 @@
           <w:noProof/>
         </w:rPr>
         <w:sectPr>
-          <w:headerReference w:type="default" r:id="rId52"/>
+          <w:headerReference w:type="default" r:id="rId53"/>
           <w:pgSz w:w="11906" w:h="16838"/>
           <w:pgMar w:top="1417" w:right="1417" w:bottom="1134" w:left="1417" w:header="708" w:footer="708" w:gutter="0"/>
           <w:cols w:space="708"/>
@@ -13558,6 +13843,7 @@
         <w:docPartUnique/>
       </w:docPartObj>
     </w:sdtPr>
+    <w:sdtEndPr/>
     <w:sdtContent>
       <w:p>
         <w:pPr>
@@ -13852,7 +14138,7 @@
         <w:noProof/>
         <w:sz w:val="22"/>
       </w:rPr>
-      <w:t>Erste Schritte</w:t>
+      <w:t>Arbeiten mit TRuDI</w:t>
     </w:r>
     <w:r>
       <w:rPr>
@@ -16940,7 +17226,7 @@
 </file>
 
 <file path=customXml/itemProps1.xml><?xml version="1.0" encoding="utf-8"?>
-<ds:datastoreItem xmlns:ds="http://schemas.openxmlformats.org/officeDocument/2006/customXml" ds:itemID="{D5B40B52-F815-444A-B222-EBFF05B8052E}">
+<ds:datastoreItem xmlns:ds="http://schemas.openxmlformats.org/officeDocument/2006/customXml" ds:itemID="{A01BBFC2-4CF2-4A42-9064-B27E1A02B2F2}">
   <ds:schemaRefs>
     <ds:schemaRef ds:uri="http://schemas.openxmlformats.org/officeDocument/2006/bibliography"/>
   </ds:schemaRefs>

</xml_diff>